<commit_message>
stopped at info detail in company_info model , last commit at home today
</commit_message>
<xml_diff>
--- a/Daily Report Of Uniseal API System.docx
+++ b/Daily Report Of Uniseal API System.docx
@@ -73,7 +73,7 @@
           <w:sz w:val="32"/>
           <w:szCs w:val="32"/>
         </w:rPr>
-        <w:t>Date:2</w:t>
+        <w:t>Date:3</w:t>
       </w:r>
       <w:r>
         <w:rPr>
@@ -83,7 +83,7 @@
           <w:sz w:val="32"/>
           <w:szCs w:val="32"/>
         </w:rPr>
-        <w:t>8</w:t>
+        <w:t>1</w:t>
       </w:r>
       <w:r>
         <w:rPr>
@@ -103,7 +103,7 @@
           <w:sz w:val="32"/>
           <w:szCs w:val="32"/>
         </w:rPr>
-        <w:t>Wednesday</w:t>
+        <w:t>Saturday</w:t>
       </w:r>
     </w:p>
     <w:p>
@@ -121,7 +121,13 @@
         </w:rPr>
       </w:pPr>
       <w:r>
-        <w:rPr/>
+        <w:rPr>
+          <w:rFonts w:ascii="Abyssinica SIL" w:hAnsi="Abyssinica SIL"/>
+          <w:b/>
+          <w:bCs/>
+          <w:sz w:val="32"/>
+          <w:szCs w:val="32"/>
+        </w:rPr>
       </w:r>
     </w:p>
     <w:p>
@@ -194,15 +200,15 @@
         </w:tblCellMar>
       </w:tblPr>
       <w:tblGrid>
-        <w:gridCol w:w="2338"/>
-        <w:gridCol w:w="3150"/>
+        <w:gridCol w:w="2336"/>
+        <w:gridCol w:w="3152"/>
         <w:gridCol w:w="4157"/>
       </w:tblGrid>
       <w:tr>
         <w:trPr/>
         <w:tc>
           <w:tcPr>
-            <w:tcW w:w="2338" w:type="dxa"/>
+            <w:tcW w:w="2336" w:type="dxa"/>
             <w:tcBorders>
               <w:top w:val="single" w:sz="2" w:space="0" w:color="000000"/>
               <w:left w:val="single" w:sz="2" w:space="0" w:color="000000"/>
@@ -242,7 +248,7 @@
         </w:tc>
         <w:tc>
           <w:tcPr>
-            <w:tcW w:w="3150" w:type="dxa"/>
+            <w:tcW w:w="3152" w:type="dxa"/>
             <w:tcBorders>
               <w:top w:val="single" w:sz="2" w:space="0" w:color="000000"/>
               <w:left w:val="single" w:sz="2" w:space="0" w:color="000000"/>
@@ -326,7 +332,7 @@
         <w:trPr/>
         <w:tc>
           <w:tcPr>
-            <w:tcW w:w="2338" w:type="dxa"/>
+            <w:tcW w:w="2336" w:type="dxa"/>
             <w:tcBorders>
               <w:left w:val="single" w:sz="2" w:space="0" w:color="000000"/>
               <w:bottom w:val="single" w:sz="2" w:space="0" w:color="000000"/>
@@ -364,7 +370,7 @@
         </w:tc>
         <w:tc>
           <w:tcPr>
-            <w:tcW w:w="3150" w:type="dxa"/>
+            <w:tcW w:w="3152" w:type="dxa"/>
             <w:tcBorders>
               <w:left w:val="single" w:sz="2" w:space="0" w:color="000000"/>
               <w:bottom w:val="single" w:sz="2" w:space="0" w:color="000000"/>
@@ -472,7 +478,7 @@
         <w:trPr/>
         <w:tc>
           <w:tcPr>
-            <w:tcW w:w="2338" w:type="dxa"/>
+            <w:tcW w:w="2336" w:type="dxa"/>
             <w:tcBorders>
               <w:left w:val="single" w:sz="2" w:space="0" w:color="000000"/>
               <w:bottom w:val="single" w:sz="2" w:space="0" w:color="000000"/>
@@ -510,7 +516,7 @@
         </w:tc>
         <w:tc>
           <w:tcPr>
-            <w:tcW w:w="3150" w:type="dxa"/>
+            <w:tcW w:w="3152" w:type="dxa"/>
             <w:tcBorders>
               <w:left w:val="single" w:sz="2" w:space="0" w:color="000000"/>
               <w:bottom w:val="single" w:sz="2" w:space="0" w:color="000000"/>
@@ -734,7 +740,7 @@
         <w:trPr/>
         <w:tc>
           <w:tcPr>
-            <w:tcW w:w="2338" w:type="dxa"/>
+            <w:tcW w:w="2336" w:type="dxa"/>
             <w:tcBorders>
               <w:left w:val="single" w:sz="2" w:space="0" w:color="000000"/>
               <w:bottom w:val="single" w:sz="2" w:space="0" w:color="000000"/>
@@ -772,7 +778,7 @@
         </w:tc>
         <w:tc>
           <w:tcPr>
-            <w:tcW w:w="3150" w:type="dxa"/>
+            <w:tcW w:w="3152" w:type="dxa"/>
             <w:tcBorders>
               <w:left w:val="single" w:sz="2" w:space="0" w:color="000000"/>
               <w:bottom w:val="single" w:sz="2" w:space="0" w:color="000000"/>
@@ -997,7 +1003,7 @@
         <w:trPr/>
         <w:tc>
           <w:tcPr>
-            <w:tcW w:w="2338" w:type="dxa"/>
+            <w:tcW w:w="2336" w:type="dxa"/>
             <w:tcBorders>
               <w:left w:val="single" w:sz="2" w:space="0" w:color="000000"/>
               <w:bottom w:val="single" w:sz="2" w:space="0" w:color="000000"/>
@@ -1035,7 +1041,7 @@
         </w:tc>
         <w:tc>
           <w:tcPr>
-            <w:tcW w:w="3150" w:type="dxa"/>
+            <w:tcW w:w="3152" w:type="dxa"/>
             <w:tcBorders>
               <w:left w:val="single" w:sz="2" w:space="0" w:color="000000"/>
               <w:bottom w:val="single" w:sz="2" w:space="0" w:color="000000"/>
@@ -1260,7 +1266,7 @@
         <w:trPr/>
         <w:tc>
           <w:tcPr>
-            <w:tcW w:w="2338" w:type="dxa"/>
+            <w:tcW w:w="2336" w:type="dxa"/>
             <w:tcBorders>
               <w:left w:val="single" w:sz="2" w:space="0" w:color="000000"/>
               <w:bottom w:val="single" w:sz="2" w:space="0" w:color="000000"/>
@@ -1298,7 +1304,7 @@
         </w:tc>
         <w:tc>
           <w:tcPr>
-            <w:tcW w:w="3150" w:type="dxa"/>
+            <w:tcW w:w="3152" w:type="dxa"/>
             <w:tcBorders>
               <w:left w:val="single" w:sz="2" w:space="0" w:color="000000"/>
               <w:bottom w:val="single" w:sz="2" w:space="0" w:color="000000"/>
@@ -1388,6 +1394,36 @@
                 <w:szCs w:val="28"/>
                 <w:lang w:val="en-US" w:eastAsia="zh-CN" w:bidi="hi-IN"/>
               </w:rPr>
+              <w:t xml:space="preserve">- Ability to edit projects ✅️ </w:t>
+            </w:r>
+          </w:p>
+          <w:p>
+            <w:pPr>
+              <w:pStyle w:val="TableContents"/>
+              <w:rPr>
+                <w:rFonts w:ascii="Abyssinica SIL" w:hAnsi="Abyssinica SIL" w:eastAsia="Noto Serif CJK SC" w:cs="Lohit Devanagari"/>
+                <w:b w:val="false"/>
+                <w:b w:val="false"/>
+                <w:bCs w:val="false"/>
+                <w:color w:val="auto"/>
+                <w:kern w:val="2"/>
+                <w:sz w:val="28"/>
+                <w:szCs w:val="28"/>
+                <w:lang w:val="en-US" w:eastAsia="zh-CN" w:bidi="hi-IN"/>
+              </w:rPr>
+            </w:pPr>
+            <w:r>
+              <w:rPr>
+                <w:rFonts w:eastAsia="Noto Serif CJK SC" w:cs="Lohit Devanagari" w:ascii="Abyssinica SIL" w:hAnsi="Abyssinica SIL"/>
+                <w:b w:val="false"/>
+                <w:bCs w:val="false"/>
+                <w:color w:val="auto"/>
+                <w:kern w:val="2"/>
+                <w:sz w:val="28"/>
+                <w:szCs w:val="28"/>
+                <w:lang w:val="en-US" w:eastAsia="zh-CN" w:bidi="hi-IN"/>
+              </w:rPr>
+              <w:t xml:space="preserve">- Ability to delete a project ✅️ </w:t>
             </w:r>
           </w:p>
         </w:tc>
@@ -1426,36 +1462,6 @@
                 <w:szCs w:val="28"/>
                 <w:lang w:val="en-US" w:eastAsia="zh-CN" w:bidi="hi-IN"/>
               </w:rPr>
-              <w:t>- Ability to edit projects ❌</w:t>
-            </w:r>
-          </w:p>
-          <w:p>
-            <w:pPr>
-              <w:pStyle w:val="TableContents"/>
-              <w:rPr>
-                <w:rFonts w:ascii="Abyssinica SIL" w:hAnsi="Abyssinica SIL" w:eastAsia="Noto Serif CJK SC" w:cs="Lohit Devanagari"/>
-                <w:b w:val="false"/>
-                <w:b w:val="false"/>
-                <w:bCs w:val="false"/>
-                <w:color w:val="auto"/>
-                <w:kern w:val="2"/>
-                <w:sz w:val="28"/>
-                <w:szCs w:val="28"/>
-                <w:lang w:val="en-US" w:eastAsia="zh-CN" w:bidi="hi-IN"/>
-              </w:rPr>
-            </w:pPr>
-            <w:r>
-              <w:rPr>
-                <w:rFonts w:eastAsia="Noto Serif CJK SC" w:cs="Lohit Devanagari" w:ascii="Abyssinica SIL" w:hAnsi="Abyssinica SIL"/>
-                <w:b w:val="false"/>
-                <w:bCs w:val="false"/>
-                <w:color w:val="auto"/>
-                <w:kern w:val="2"/>
-                <w:sz w:val="28"/>
-                <w:szCs w:val="28"/>
-                <w:lang w:val="en-US" w:eastAsia="zh-CN" w:bidi="hi-IN"/>
-              </w:rPr>
-              <w:t>- Ability to delete a project ❌</w:t>
             </w:r>
           </w:p>
           <w:p>
@@ -1522,7 +1528,7 @@
         <w:trPr/>
         <w:tc>
           <w:tcPr>
-            <w:tcW w:w="2338" w:type="dxa"/>
+            <w:tcW w:w="2336" w:type="dxa"/>
             <w:tcBorders>
               <w:left w:val="single" w:sz="2" w:space="0" w:color="000000"/>
               <w:bottom w:val="single" w:sz="2" w:space="0" w:color="000000"/>
@@ -1560,7 +1566,7 @@
         </w:tc>
         <w:tc>
           <w:tcPr>
-            <w:tcW w:w="3150" w:type="dxa"/>
+            <w:tcW w:w="3152" w:type="dxa"/>
             <w:tcBorders>
               <w:left w:val="single" w:sz="2" w:space="0" w:color="000000"/>
               <w:bottom w:val="single" w:sz="2" w:space="0" w:color="000000"/>
@@ -1640,7 +1646,7 @@
         <w:trPr/>
         <w:tc>
           <w:tcPr>
-            <w:tcW w:w="2338" w:type="dxa"/>
+            <w:tcW w:w="2336" w:type="dxa"/>
             <w:tcBorders>
               <w:left w:val="single" w:sz="2" w:space="0" w:color="000000"/>
               <w:bottom w:val="single" w:sz="2" w:space="0" w:color="000000"/>
@@ -1678,7 +1684,7 @@
         </w:tc>
         <w:tc>
           <w:tcPr>
-            <w:tcW w:w="3150" w:type="dxa"/>
+            <w:tcW w:w="3152" w:type="dxa"/>
             <w:tcBorders>
               <w:left w:val="single" w:sz="2" w:space="0" w:color="000000"/>
               <w:bottom w:val="single" w:sz="2" w:space="0" w:color="000000"/>
@@ -1742,6 +1748,93 @@
               <w:t xml:space="preserve">- Ability to add new categories ✅️ </w:t>
             </w:r>
           </w:p>
+          <w:p>
+            <w:pPr>
+              <w:pStyle w:val="TableContents"/>
+              <w:rPr>
+                <w:rFonts w:ascii="Abyssinica SIL" w:hAnsi="Abyssinica SIL" w:eastAsia="Noto Serif CJK SC" w:cs="Lohit Devanagari"/>
+                <w:b w:val="false"/>
+                <w:b w:val="false"/>
+                <w:bCs w:val="false"/>
+                <w:color w:val="auto"/>
+                <w:kern w:val="2"/>
+                <w:sz w:val="28"/>
+                <w:szCs w:val="28"/>
+                <w:lang w:val="en-US" w:eastAsia="zh-CN" w:bidi="hi-IN"/>
+              </w:rPr>
+            </w:pPr>
+            <w:r>
+              <w:rPr>
+                <w:rFonts w:eastAsia="Noto Serif CJK SC" w:cs="Lohit Devanagari" w:ascii="Abyssinica SIL" w:hAnsi="Abyssinica SIL"/>
+                <w:b w:val="false"/>
+                <w:bCs w:val="false"/>
+                <w:color w:val="auto"/>
+                <w:kern w:val="2"/>
+                <w:sz w:val="28"/>
+                <w:szCs w:val="28"/>
+                <w:lang w:val="en-US" w:eastAsia="zh-CN" w:bidi="hi-IN"/>
+              </w:rPr>
+              <w:t xml:space="preserve">- Ability to edit categories ✅️ </w:t>
+            </w:r>
+          </w:p>
+          <w:p>
+            <w:pPr>
+              <w:pStyle w:val="TableContents"/>
+              <w:rPr>
+                <w:rFonts w:ascii="Abyssinica SIL" w:hAnsi="Abyssinica SIL" w:eastAsia="Noto Serif CJK SC" w:cs="Lohit Devanagari"/>
+                <w:b w:val="false"/>
+                <w:b w:val="false"/>
+                <w:bCs w:val="false"/>
+                <w:color w:val="auto"/>
+                <w:kern w:val="2"/>
+                <w:sz w:val="28"/>
+                <w:szCs w:val="28"/>
+                <w:lang w:val="en-US" w:eastAsia="zh-CN" w:bidi="hi-IN"/>
+              </w:rPr>
+            </w:pPr>
+            <w:r>
+              <w:rPr>
+                <w:rFonts w:eastAsia="Noto Serif CJK SC" w:cs="Lohit Devanagari" w:ascii="Abyssinica SIL" w:hAnsi="Abyssinica SIL"/>
+                <w:b w:val="false"/>
+                <w:bCs w:val="false"/>
+                <w:color w:val="auto"/>
+                <w:kern w:val="2"/>
+                <w:sz w:val="28"/>
+                <w:szCs w:val="28"/>
+                <w:lang w:val="en-US" w:eastAsia="zh-CN" w:bidi="hi-IN"/>
+              </w:rPr>
+              <w:t xml:space="preserve">- Ability to delete a </w:t>
+            </w:r>
+          </w:p>
+          <w:p>
+            <w:pPr>
+              <w:pStyle w:val="TableContents"/>
+              <w:rPr>
+                <w:rFonts w:ascii="Abyssinica SIL" w:hAnsi="Abyssinica SIL" w:eastAsia="Noto Serif CJK SC" w:cs="Lohit Devanagari"/>
+                <w:b w:val="false"/>
+                <w:b w:val="false"/>
+                <w:bCs w:val="false"/>
+                <w:color w:val="auto"/>
+                <w:kern w:val="2"/>
+                <w:sz w:val="28"/>
+                <w:szCs w:val="28"/>
+                <w:lang w:val="en-US" w:eastAsia="zh-CN" w:bidi="hi-IN"/>
+              </w:rPr>
+            </w:pPr>
+            <w:r>
+              <w:rPr>
+                <w:rFonts w:eastAsia="Noto Serif CJK SC" w:cs="Lohit Devanagari" w:ascii="Abyssinica SIL" w:hAnsi="Abyssinica SIL"/>
+                <w:b w:val="false"/>
+                <w:bCs w:val="false"/>
+                <w:color w:val="auto"/>
+                <w:kern w:val="2"/>
+                <w:sz w:val="28"/>
+                <w:szCs w:val="28"/>
+                <w:lang w:val="en-US" w:eastAsia="zh-CN" w:bidi="hi-IN"/>
+              </w:rPr>
+              <w:t xml:space="preserve">category ✅️ </w:t>
+            </w:r>
+          </w:p>
         </w:tc>
         <w:tc>
           <w:tcPr>
@@ -1752,93 +1845,6 @@
               <w:right w:val="single" w:sz="2" w:space="0" w:color="000000"/>
             </w:tcBorders>
           </w:tcPr>
-          <w:p>
-            <w:pPr>
-              <w:pStyle w:val="TableContents"/>
-              <w:rPr>
-                <w:rFonts w:ascii="Abyssinica SIL" w:hAnsi="Abyssinica SIL" w:eastAsia="Noto Serif CJK SC" w:cs="Lohit Devanagari"/>
-                <w:b w:val="false"/>
-                <w:b w:val="false"/>
-                <w:bCs w:val="false"/>
-                <w:color w:val="auto"/>
-                <w:kern w:val="2"/>
-                <w:sz w:val="28"/>
-                <w:szCs w:val="28"/>
-                <w:lang w:val="en-US" w:eastAsia="zh-CN" w:bidi="hi-IN"/>
-              </w:rPr>
-            </w:pPr>
-            <w:r>
-              <w:rPr>
-                <w:rFonts w:eastAsia="Noto Serif CJK SC" w:cs="Lohit Devanagari" w:ascii="Abyssinica SIL" w:hAnsi="Abyssinica SIL"/>
-                <w:b w:val="false"/>
-                <w:bCs w:val="false"/>
-                <w:color w:val="auto"/>
-                <w:kern w:val="2"/>
-                <w:sz w:val="28"/>
-                <w:szCs w:val="28"/>
-                <w:lang w:val="en-US" w:eastAsia="zh-CN" w:bidi="hi-IN"/>
-              </w:rPr>
-              <w:t>- Ability to edit categories ❌</w:t>
-            </w:r>
-          </w:p>
-          <w:p>
-            <w:pPr>
-              <w:pStyle w:val="TableContents"/>
-              <w:rPr>
-                <w:rFonts w:ascii="Abyssinica SIL" w:hAnsi="Abyssinica SIL" w:eastAsia="Noto Serif CJK SC" w:cs="Lohit Devanagari"/>
-                <w:b w:val="false"/>
-                <w:b w:val="false"/>
-                <w:bCs w:val="false"/>
-                <w:color w:val="auto"/>
-                <w:kern w:val="2"/>
-                <w:sz w:val="28"/>
-                <w:szCs w:val="28"/>
-                <w:lang w:val="en-US" w:eastAsia="zh-CN" w:bidi="hi-IN"/>
-              </w:rPr>
-            </w:pPr>
-            <w:r>
-              <w:rPr>
-                <w:rFonts w:eastAsia="Noto Serif CJK SC" w:cs="Lohit Devanagari" w:ascii="Abyssinica SIL" w:hAnsi="Abyssinica SIL"/>
-                <w:b w:val="false"/>
-                <w:bCs w:val="false"/>
-                <w:color w:val="auto"/>
-                <w:kern w:val="2"/>
-                <w:sz w:val="28"/>
-                <w:szCs w:val="28"/>
-                <w:lang w:val="en-US" w:eastAsia="zh-CN" w:bidi="hi-IN"/>
-              </w:rPr>
-              <w:t xml:space="preserve">- Ability to delete a </w:t>
-            </w:r>
-          </w:p>
-          <w:p>
-            <w:pPr>
-              <w:pStyle w:val="TableContents"/>
-              <w:rPr>
-                <w:rFonts w:ascii="Abyssinica SIL" w:hAnsi="Abyssinica SIL" w:eastAsia="Noto Serif CJK SC" w:cs="Lohit Devanagari"/>
-                <w:b w:val="false"/>
-                <w:b w:val="false"/>
-                <w:bCs w:val="false"/>
-                <w:color w:val="auto"/>
-                <w:kern w:val="2"/>
-                <w:sz w:val="28"/>
-                <w:szCs w:val="28"/>
-                <w:lang w:val="en-US" w:eastAsia="zh-CN" w:bidi="hi-IN"/>
-              </w:rPr>
-            </w:pPr>
-            <w:r>
-              <w:rPr>
-                <w:rFonts w:eastAsia="Noto Serif CJK SC" w:cs="Lohit Devanagari" w:ascii="Abyssinica SIL" w:hAnsi="Abyssinica SIL"/>
-                <w:b w:val="false"/>
-                <w:bCs w:val="false"/>
-                <w:color w:val="auto"/>
-                <w:kern w:val="2"/>
-                <w:sz w:val="28"/>
-                <w:szCs w:val="28"/>
-                <w:lang w:val="en-US" w:eastAsia="zh-CN" w:bidi="hi-IN"/>
-              </w:rPr>
-              <w:t>category ❌</w:t>
-            </w:r>
-          </w:p>
           <w:p>
             <w:pPr>
               <w:pStyle w:val="TableContents"/>
@@ -1874,7 +1880,7 @@
         <w:trPr/>
         <w:tc>
           <w:tcPr>
-            <w:tcW w:w="2338" w:type="dxa"/>
+            <w:tcW w:w="2336" w:type="dxa"/>
             <w:tcBorders>
               <w:left w:val="single" w:sz="2" w:space="0" w:color="000000"/>
               <w:bottom w:val="single" w:sz="2" w:space="0" w:color="000000"/>
@@ -1912,7 +1918,7 @@
         </w:tc>
         <w:tc>
           <w:tcPr>
-            <w:tcW w:w="3150" w:type="dxa"/>
+            <w:tcW w:w="3152" w:type="dxa"/>
             <w:tcBorders>
               <w:left w:val="single" w:sz="2" w:space="0" w:color="000000"/>
               <w:bottom w:val="single" w:sz="2" w:space="0" w:color="000000"/>
@@ -1956,6 +1962,106 @@
               <w:t xml:space="preserve">- Ability to add new countries , states , cities , areas ✅️ </w:t>
             </w:r>
           </w:p>
+          <w:p>
+            <w:pPr>
+              <w:pStyle w:val="TableContents"/>
+              <w:rPr>
+                <w:rFonts w:ascii="Abyssinica SIL" w:hAnsi="Abyssinica SIL" w:eastAsia="Noto Serif CJK SC" w:cs="Lohit Devanagari"/>
+                <w:b w:val="false"/>
+                <w:b w:val="false"/>
+                <w:bCs w:val="false"/>
+                <w:color w:val="auto"/>
+                <w:kern w:val="2"/>
+                <w:sz w:val="28"/>
+                <w:szCs w:val="28"/>
+                <w:lang w:val="en-US" w:eastAsia="zh-CN" w:bidi="hi-IN"/>
+              </w:rPr>
+            </w:pPr>
+            <w:r>
+              <w:rPr>
+                <w:rFonts w:eastAsia="Noto Serif CJK SC" w:cs="Lohit Devanagari" w:ascii="Abyssinica SIL" w:hAnsi="Abyssinica SIL"/>
+                <w:b w:val="false"/>
+                <w:bCs w:val="false"/>
+                <w:color w:val="auto"/>
+                <w:kern w:val="2"/>
+                <w:sz w:val="28"/>
+                <w:szCs w:val="28"/>
+                <w:lang w:val="en-US" w:eastAsia="zh-CN" w:bidi="hi-IN"/>
+              </w:rPr>
+              <w:t xml:space="preserve">- Ability to edit countries, states, cities, areas ✅️ </w:t>
+            </w:r>
+          </w:p>
+          <w:p>
+            <w:pPr>
+              <w:pStyle w:val="TableContents"/>
+              <w:rPr>
+                <w:rFonts w:ascii="Abyssinica SIL" w:hAnsi="Abyssinica SIL" w:eastAsia="Noto Serif CJK SC" w:cs="Lohit Devanagari"/>
+                <w:b w:val="false"/>
+                <w:b w:val="false"/>
+                <w:bCs w:val="false"/>
+                <w:color w:val="auto"/>
+                <w:kern w:val="2"/>
+                <w:sz w:val="28"/>
+                <w:szCs w:val="28"/>
+                <w:lang w:val="en-US" w:eastAsia="zh-CN" w:bidi="hi-IN"/>
+              </w:rPr>
+            </w:pPr>
+            <w:r>
+              <w:rPr>
+                <w:rFonts w:eastAsia="Noto Serif CJK SC" w:cs="Lohit Devanagari" w:ascii="Abyssinica SIL" w:hAnsi="Abyssinica SIL"/>
+                <w:b w:val="false"/>
+                <w:bCs w:val="false"/>
+                <w:color w:val="auto"/>
+                <w:kern w:val="2"/>
+                <w:sz w:val="28"/>
+                <w:szCs w:val="28"/>
+                <w:lang w:val="en-US" w:eastAsia="zh-CN" w:bidi="hi-IN"/>
+              </w:rPr>
+              <w:t>- Ability to delete</w:t>
+            </w:r>
+          </w:p>
+          <w:p>
+            <w:pPr>
+              <w:pStyle w:val="TableContents"/>
+              <w:rPr>
+                <w:rFonts w:ascii="Abyssinica SIL" w:hAnsi="Abyssinica SIL" w:eastAsia="Noto Serif CJK SC" w:cs="Lohit Devanagari"/>
+                <w:b w:val="false"/>
+                <w:b w:val="false"/>
+                <w:bCs w:val="false"/>
+                <w:color w:val="auto"/>
+                <w:kern w:val="2"/>
+                <w:sz w:val="28"/>
+                <w:szCs w:val="28"/>
+                <w:lang w:val="en-US" w:eastAsia="zh-CN" w:bidi="hi-IN"/>
+              </w:rPr>
+            </w:pPr>
+            <w:r>
+              <w:rPr>
+                <w:rFonts w:eastAsia="Noto Serif CJK SC" w:cs="Lohit Devanagari" w:ascii="Abyssinica SIL" w:hAnsi="Abyssinica SIL"/>
+                <w:b w:val="false"/>
+                <w:bCs w:val="false"/>
+                <w:color w:val="auto"/>
+                <w:kern w:val="2"/>
+                <w:sz w:val="28"/>
+                <w:szCs w:val="28"/>
+                <w:lang w:val="en-US" w:eastAsia="zh-CN" w:bidi="hi-IN"/>
+              </w:rPr>
+              <w:t xml:space="preserve"> </w:t>
+            </w:r>
+            <w:r>
+              <w:rPr>
+                <w:rFonts w:eastAsia="Noto Serif CJK SC" w:cs="Lohit Devanagari" w:ascii="Abyssinica SIL" w:hAnsi="Abyssinica SIL"/>
+                <w:b w:val="false"/>
+                <w:bCs w:val="false"/>
+                <w:color w:val="auto"/>
+                <w:kern w:val="2"/>
+                <w:sz w:val="28"/>
+                <w:szCs w:val="28"/>
+                <w:lang w:val="en-US" w:eastAsia="zh-CN" w:bidi="hi-IN"/>
+              </w:rPr>
+              <w:t xml:space="preserve">a country, state, city, area ✅️ </w:t>
+            </w:r>
+          </w:p>
         </w:tc>
         <w:tc>
           <w:tcPr>
@@ -1966,106 +2072,6 @@
               <w:right w:val="single" w:sz="2" w:space="0" w:color="000000"/>
             </w:tcBorders>
           </w:tcPr>
-          <w:p>
-            <w:pPr>
-              <w:pStyle w:val="TableContents"/>
-              <w:rPr>
-                <w:rFonts w:ascii="Abyssinica SIL" w:hAnsi="Abyssinica SIL" w:eastAsia="Noto Serif CJK SC" w:cs="Lohit Devanagari"/>
-                <w:b w:val="false"/>
-                <w:b w:val="false"/>
-                <w:bCs w:val="false"/>
-                <w:color w:val="auto"/>
-                <w:kern w:val="2"/>
-                <w:sz w:val="28"/>
-                <w:szCs w:val="28"/>
-                <w:lang w:val="en-US" w:eastAsia="zh-CN" w:bidi="hi-IN"/>
-              </w:rPr>
-            </w:pPr>
-            <w:r>
-              <w:rPr>
-                <w:rFonts w:eastAsia="Noto Serif CJK SC" w:cs="Lohit Devanagari" w:ascii="Abyssinica SIL" w:hAnsi="Abyssinica SIL"/>
-                <w:b w:val="false"/>
-                <w:bCs w:val="false"/>
-                <w:color w:val="auto"/>
-                <w:kern w:val="2"/>
-                <w:sz w:val="28"/>
-                <w:szCs w:val="28"/>
-                <w:lang w:val="en-US" w:eastAsia="zh-CN" w:bidi="hi-IN"/>
-              </w:rPr>
-              <w:t>- Ability to edit countries, states, cities, areas ❌</w:t>
-            </w:r>
-          </w:p>
-          <w:p>
-            <w:pPr>
-              <w:pStyle w:val="TableContents"/>
-              <w:rPr>
-                <w:rFonts w:ascii="Abyssinica SIL" w:hAnsi="Abyssinica SIL" w:eastAsia="Noto Serif CJK SC" w:cs="Lohit Devanagari"/>
-                <w:b w:val="false"/>
-                <w:b w:val="false"/>
-                <w:bCs w:val="false"/>
-                <w:color w:val="auto"/>
-                <w:kern w:val="2"/>
-                <w:sz w:val="28"/>
-                <w:szCs w:val="28"/>
-                <w:lang w:val="en-US" w:eastAsia="zh-CN" w:bidi="hi-IN"/>
-              </w:rPr>
-            </w:pPr>
-            <w:r>
-              <w:rPr>
-                <w:rFonts w:eastAsia="Noto Serif CJK SC" w:cs="Lohit Devanagari" w:ascii="Abyssinica SIL" w:hAnsi="Abyssinica SIL"/>
-                <w:b w:val="false"/>
-                <w:bCs w:val="false"/>
-                <w:color w:val="auto"/>
-                <w:kern w:val="2"/>
-                <w:sz w:val="28"/>
-                <w:szCs w:val="28"/>
-                <w:lang w:val="en-US" w:eastAsia="zh-CN" w:bidi="hi-IN"/>
-              </w:rPr>
-              <w:t>- Ability to delete</w:t>
-            </w:r>
-          </w:p>
-          <w:p>
-            <w:pPr>
-              <w:pStyle w:val="TableContents"/>
-              <w:rPr>
-                <w:rFonts w:ascii="Abyssinica SIL" w:hAnsi="Abyssinica SIL" w:eastAsia="Noto Serif CJK SC" w:cs="Lohit Devanagari"/>
-                <w:b w:val="false"/>
-                <w:b w:val="false"/>
-                <w:bCs w:val="false"/>
-                <w:color w:val="auto"/>
-                <w:kern w:val="2"/>
-                <w:sz w:val="28"/>
-                <w:szCs w:val="28"/>
-                <w:lang w:val="en-US" w:eastAsia="zh-CN" w:bidi="hi-IN"/>
-              </w:rPr>
-            </w:pPr>
-            <w:r>
-              <w:rPr>
-                <w:rFonts w:eastAsia="Noto Serif CJK SC" w:cs="Lohit Devanagari" w:ascii="Abyssinica SIL" w:hAnsi="Abyssinica SIL"/>
-                <w:b w:val="false"/>
-                <w:bCs w:val="false"/>
-                <w:color w:val="auto"/>
-                <w:kern w:val="2"/>
-                <w:sz w:val="28"/>
-                <w:szCs w:val="28"/>
-                <w:lang w:val="en-US" w:eastAsia="zh-CN" w:bidi="hi-IN"/>
-              </w:rPr>
-              <w:t xml:space="preserve"> </w:t>
-            </w:r>
-            <w:r>
-              <w:rPr>
-                <w:rFonts w:eastAsia="Noto Serif CJK SC" w:cs="Lohit Devanagari" w:ascii="Abyssinica SIL" w:hAnsi="Abyssinica SIL"/>
-                <w:b w:val="false"/>
-                <w:bCs w:val="false"/>
-                <w:color w:val="auto"/>
-                <w:kern w:val="2"/>
-                <w:sz w:val="28"/>
-                <w:szCs w:val="28"/>
-                <w:lang w:val="en-US" w:eastAsia="zh-CN" w:bidi="hi-IN"/>
-              </w:rPr>
-              <w:t>a country, state, city, area ❌</w:t>
-            </w:r>
-          </w:p>
           <w:p>
             <w:pPr>
               <w:pStyle w:val="TableContents"/>
@@ -2101,7 +2107,7 @@
         <w:trPr/>
         <w:tc>
           <w:tcPr>
-            <w:tcW w:w="2338" w:type="dxa"/>
+            <w:tcW w:w="2336" w:type="dxa"/>
             <w:tcBorders>
               <w:left w:val="single" w:sz="2" w:space="0" w:color="000000"/>
               <w:bottom w:val="single" w:sz="2" w:space="0" w:color="000000"/>
@@ -2139,7 +2145,7 @@
         </w:tc>
         <w:tc>
           <w:tcPr>
-            <w:tcW w:w="3150" w:type="dxa"/>
+            <w:tcW w:w="3152" w:type="dxa"/>
             <w:tcBorders>
               <w:left w:val="single" w:sz="2" w:space="0" w:color="000000"/>
               <w:bottom w:val="single" w:sz="2" w:space="0" w:color="000000"/>
@@ -2174,6 +2180,93 @@
               <w:t xml:space="preserve">- Ability to add new slider ✅️ </w:t>
             </w:r>
           </w:p>
+          <w:p>
+            <w:pPr>
+              <w:pStyle w:val="TableContents"/>
+              <w:rPr>
+                <w:rFonts w:ascii="Abyssinica SIL" w:hAnsi="Abyssinica SIL" w:eastAsia="Noto Serif CJK SC" w:cs="Lohit Devanagari"/>
+                <w:b w:val="false"/>
+                <w:b w:val="false"/>
+                <w:bCs w:val="false"/>
+                <w:color w:val="auto"/>
+                <w:kern w:val="2"/>
+                <w:sz w:val="28"/>
+                <w:szCs w:val="28"/>
+                <w:lang w:val="en-US" w:eastAsia="zh-CN" w:bidi="hi-IN"/>
+              </w:rPr>
+            </w:pPr>
+            <w:r>
+              <w:rPr>
+                <w:rFonts w:eastAsia="Noto Serif CJK SC" w:cs="Lohit Devanagari" w:ascii="Abyssinica SIL" w:hAnsi="Abyssinica SIL"/>
+                <w:b w:val="false"/>
+                <w:bCs w:val="false"/>
+                <w:color w:val="auto"/>
+                <w:kern w:val="2"/>
+                <w:sz w:val="28"/>
+                <w:szCs w:val="28"/>
+                <w:lang w:val="en-US" w:eastAsia="zh-CN" w:bidi="hi-IN"/>
+              </w:rPr>
+              <w:t xml:space="preserve">- Show all sliders ✅️ </w:t>
+            </w:r>
+          </w:p>
+          <w:p>
+            <w:pPr>
+              <w:pStyle w:val="TableContents"/>
+              <w:rPr>
+                <w:rFonts w:ascii="Abyssinica SIL" w:hAnsi="Abyssinica SIL" w:eastAsia="Noto Serif CJK SC" w:cs="Lohit Devanagari"/>
+                <w:b w:val="false"/>
+                <w:b w:val="false"/>
+                <w:bCs w:val="false"/>
+                <w:color w:val="auto"/>
+                <w:kern w:val="2"/>
+                <w:sz w:val="28"/>
+                <w:szCs w:val="28"/>
+                <w:lang w:val="en-US" w:eastAsia="zh-CN" w:bidi="hi-IN"/>
+              </w:rPr>
+            </w:pPr>
+            <w:r>
+              <w:rPr>
+                <w:rFonts w:eastAsia="Noto Serif CJK SC" w:cs="Lohit Devanagari" w:ascii="Abyssinica SIL" w:hAnsi="Abyssinica SIL"/>
+                <w:b w:val="false"/>
+                <w:bCs w:val="false"/>
+                <w:color w:val="auto"/>
+                <w:kern w:val="2"/>
+                <w:sz w:val="28"/>
+                <w:szCs w:val="28"/>
+                <w:lang w:val="en-US" w:eastAsia="zh-CN" w:bidi="hi-IN"/>
+              </w:rPr>
+              <w:t xml:space="preserve">- Ability to edit a slider ✅️ </w:t>
+            </w:r>
+          </w:p>
+          <w:p>
+            <w:pPr>
+              <w:pStyle w:val="TableContents"/>
+              <w:rPr>
+                <w:rFonts w:ascii="Abyssinica SIL" w:hAnsi="Abyssinica SIL" w:eastAsia="Noto Serif CJK SC" w:cs="Lohit Devanagari"/>
+                <w:b w:val="false"/>
+                <w:b w:val="false"/>
+                <w:bCs w:val="false"/>
+                <w:color w:val="auto"/>
+                <w:kern w:val="2"/>
+                <w:sz w:val="28"/>
+                <w:szCs w:val="28"/>
+                <w:lang w:val="en-US" w:eastAsia="zh-CN" w:bidi="hi-IN"/>
+              </w:rPr>
+            </w:pPr>
+            <w:r>
+              <w:rPr>
+                <w:rFonts w:eastAsia="Noto Serif CJK SC" w:cs="Lohit Devanagari" w:ascii="Abyssinica SIL" w:hAnsi="Abyssinica SIL"/>
+                <w:b w:val="false"/>
+                <w:bCs w:val="false"/>
+                <w:color w:val="auto"/>
+                <w:kern w:val="2"/>
+                <w:sz w:val="28"/>
+                <w:szCs w:val="28"/>
+                <w:lang w:val="en-US" w:eastAsia="zh-CN" w:bidi="hi-IN"/>
+              </w:rPr>
+              <w:t xml:space="preserve">- Ability to delete a slider ✅️ </w:t>
+            </w:r>
+          </w:p>
         </w:tc>
         <w:tc>
           <w:tcPr>
@@ -2210,65 +2303,6 @@
                 <w:szCs w:val="28"/>
                 <w:lang w:val="en-US" w:eastAsia="zh-CN" w:bidi="hi-IN"/>
               </w:rPr>
-              <w:t>- Show all sliders ❌</w:t>
-            </w:r>
-          </w:p>
-          <w:p>
-            <w:pPr>
-              <w:pStyle w:val="TableContents"/>
-              <w:rPr>
-                <w:rFonts w:ascii="Abyssinica SIL" w:hAnsi="Abyssinica SIL" w:eastAsia="Noto Serif CJK SC" w:cs="Lohit Devanagari"/>
-                <w:b w:val="false"/>
-                <w:b w:val="false"/>
-                <w:bCs w:val="false"/>
-                <w:color w:val="auto"/>
-                <w:kern w:val="2"/>
-                <w:sz w:val="28"/>
-                <w:szCs w:val="28"/>
-                <w:lang w:val="en-US" w:eastAsia="zh-CN" w:bidi="hi-IN"/>
-              </w:rPr>
-            </w:pPr>
-            <w:r>
-              <w:rPr>
-                <w:rFonts w:eastAsia="Noto Serif CJK SC" w:cs="Lohit Devanagari" w:ascii="Abyssinica SIL" w:hAnsi="Abyssinica SIL"/>
-                <w:b w:val="false"/>
-                <w:bCs w:val="false"/>
-                <w:color w:val="auto"/>
-                <w:kern w:val="2"/>
-                <w:sz w:val="28"/>
-                <w:szCs w:val="28"/>
-                <w:lang w:val="en-US" w:eastAsia="zh-CN" w:bidi="hi-IN"/>
-              </w:rPr>
-              <w:t>- Ability to edit a slider ❌</w:t>
-            </w:r>
-          </w:p>
-          <w:p>
-            <w:pPr>
-              <w:pStyle w:val="TableContents"/>
-              <w:rPr>
-                <w:rFonts w:ascii="Abyssinica SIL" w:hAnsi="Abyssinica SIL" w:eastAsia="Noto Serif CJK SC" w:cs="Lohit Devanagari"/>
-                <w:b w:val="false"/>
-                <w:b w:val="false"/>
-                <w:bCs w:val="false"/>
-                <w:color w:val="auto"/>
-                <w:kern w:val="2"/>
-                <w:sz w:val="28"/>
-                <w:szCs w:val="28"/>
-                <w:lang w:val="en-US" w:eastAsia="zh-CN" w:bidi="hi-IN"/>
-              </w:rPr>
-            </w:pPr>
-            <w:r>
-              <w:rPr>
-                <w:rFonts w:eastAsia="Noto Serif CJK SC" w:cs="Lohit Devanagari" w:ascii="Abyssinica SIL" w:hAnsi="Abyssinica SIL"/>
-                <w:b w:val="false"/>
-                <w:bCs w:val="false"/>
-                <w:color w:val="auto"/>
-                <w:kern w:val="2"/>
-                <w:sz w:val="28"/>
-                <w:szCs w:val="28"/>
-                <w:lang w:val="en-US" w:eastAsia="zh-CN" w:bidi="hi-IN"/>
-              </w:rPr>
-              <w:t>- Ability to delete a slider ❌</w:t>
             </w:r>
           </w:p>
           <w:p>
@@ -2348,7 +2382,7 @@
         <w:trPr/>
         <w:tc>
           <w:tcPr>
-            <w:tcW w:w="2338" w:type="dxa"/>
+            <w:tcW w:w="2336" w:type="dxa"/>
             <w:tcBorders>
               <w:left w:val="single" w:sz="2" w:space="0" w:color="000000"/>
               <w:bottom w:val="single" w:sz="2" w:space="0" w:color="000000"/>
@@ -2386,7 +2420,7 @@
         </w:tc>
         <w:tc>
           <w:tcPr>
-            <w:tcW w:w="3150" w:type="dxa"/>
+            <w:tcW w:w="3152" w:type="dxa"/>
             <w:tcBorders>
               <w:left w:val="single" w:sz="2" w:space="0" w:color="000000"/>
               <w:bottom w:val="single" w:sz="2" w:space="0" w:color="000000"/>
@@ -2450,6 +2484,64 @@
               <w:t>- Ability to add new selling point ✅️</w:t>
             </w:r>
           </w:p>
+          <w:p>
+            <w:pPr>
+              <w:pStyle w:val="TableContents"/>
+              <w:rPr>
+                <w:rFonts w:ascii="Abyssinica SIL" w:hAnsi="Abyssinica SIL" w:eastAsia="Noto Serif CJK SC" w:cs="Lohit Devanagari"/>
+                <w:b w:val="false"/>
+                <w:b w:val="false"/>
+                <w:bCs w:val="false"/>
+                <w:color w:val="auto"/>
+                <w:kern w:val="2"/>
+                <w:sz w:val="28"/>
+                <w:szCs w:val="28"/>
+                <w:lang w:val="en-US" w:eastAsia="zh-CN" w:bidi="hi-IN"/>
+              </w:rPr>
+            </w:pPr>
+            <w:r>
+              <w:rPr>
+                <w:rFonts w:eastAsia="Noto Serif CJK SC" w:cs="Lohit Devanagari" w:ascii="Abyssinica SIL" w:hAnsi="Abyssinica SIL"/>
+                <w:b w:val="false"/>
+                <w:bCs w:val="false"/>
+                <w:color w:val="auto"/>
+                <w:kern w:val="2"/>
+                <w:sz w:val="28"/>
+                <w:szCs w:val="28"/>
+                <w:lang w:val="en-US" w:eastAsia="zh-CN" w:bidi="hi-IN"/>
+              </w:rPr>
+              <w:t>- Ability to edit selling points’ data ✅️</w:t>
+            </w:r>
+          </w:p>
+          <w:p>
+            <w:pPr>
+              <w:pStyle w:val="TableContents"/>
+              <w:rPr>
+                <w:rFonts w:ascii="Abyssinica SIL" w:hAnsi="Abyssinica SIL" w:eastAsia="Noto Serif CJK SC" w:cs="Lohit Devanagari"/>
+                <w:b w:val="false"/>
+                <w:b w:val="false"/>
+                <w:bCs w:val="false"/>
+                <w:color w:val="auto"/>
+                <w:kern w:val="2"/>
+                <w:sz w:val="28"/>
+                <w:szCs w:val="28"/>
+                <w:lang w:val="en-US" w:eastAsia="zh-CN" w:bidi="hi-IN"/>
+              </w:rPr>
+            </w:pPr>
+            <w:r>
+              <w:rPr>
+                <w:rFonts w:eastAsia="Noto Serif CJK SC" w:cs="Lohit Devanagari" w:ascii="Abyssinica SIL" w:hAnsi="Abyssinica SIL"/>
+                <w:b w:val="false"/>
+                <w:bCs w:val="false"/>
+                <w:color w:val="auto"/>
+                <w:kern w:val="2"/>
+                <w:sz w:val="28"/>
+                <w:szCs w:val="28"/>
+                <w:lang w:val="en-US" w:eastAsia="zh-CN" w:bidi="hi-IN"/>
+              </w:rPr>
+              <w:t>- Ability to delete a selling point ✅️</w:t>
+            </w:r>
+          </w:p>
         </w:tc>
         <w:tc>
           <w:tcPr>
@@ -2460,64 +2552,6 @@
               <w:right w:val="single" w:sz="2" w:space="0" w:color="000000"/>
             </w:tcBorders>
           </w:tcPr>
-          <w:p>
-            <w:pPr>
-              <w:pStyle w:val="TableContents"/>
-              <w:rPr>
-                <w:rFonts w:ascii="Abyssinica SIL" w:hAnsi="Abyssinica SIL" w:eastAsia="Noto Serif CJK SC" w:cs="Lohit Devanagari"/>
-                <w:b w:val="false"/>
-                <w:b w:val="false"/>
-                <w:bCs w:val="false"/>
-                <w:color w:val="auto"/>
-                <w:kern w:val="2"/>
-                <w:sz w:val="28"/>
-                <w:szCs w:val="28"/>
-                <w:lang w:val="en-US" w:eastAsia="zh-CN" w:bidi="hi-IN"/>
-              </w:rPr>
-            </w:pPr>
-            <w:r>
-              <w:rPr>
-                <w:rFonts w:eastAsia="Noto Serif CJK SC" w:cs="Lohit Devanagari" w:ascii="Abyssinica SIL" w:hAnsi="Abyssinica SIL"/>
-                <w:b w:val="false"/>
-                <w:bCs w:val="false"/>
-                <w:color w:val="auto"/>
-                <w:kern w:val="2"/>
-                <w:sz w:val="28"/>
-                <w:szCs w:val="28"/>
-                <w:lang w:val="en-US" w:eastAsia="zh-CN" w:bidi="hi-IN"/>
-              </w:rPr>
-              <w:t>- Ability to edit selling points’ data ❌</w:t>
-            </w:r>
-          </w:p>
-          <w:p>
-            <w:pPr>
-              <w:pStyle w:val="TableContents"/>
-              <w:rPr>
-                <w:rFonts w:ascii="Abyssinica SIL" w:hAnsi="Abyssinica SIL" w:eastAsia="Noto Serif CJK SC" w:cs="Lohit Devanagari"/>
-                <w:b w:val="false"/>
-                <w:b w:val="false"/>
-                <w:bCs w:val="false"/>
-                <w:color w:val="auto"/>
-                <w:kern w:val="2"/>
-                <w:sz w:val="28"/>
-                <w:szCs w:val="28"/>
-                <w:lang w:val="en-US" w:eastAsia="zh-CN" w:bidi="hi-IN"/>
-              </w:rPr>
-            </w:pPr>
-            <w:r>
-              <w:rPr>
-                <w:rFonts w:eastAsia="Noto Serif CJK SC" w:cs="Lohit Devanagari" w:ascii="Abyssinica SIL" w:hAnsi="Abyssinica SIL"/>
-                <w:b w:val="false"/>
-                <w:bCs w:val="false"/>
-                <w:color w:val="auto"/>
-                <w:kern w:val="2"/>
-                <w:sz w:val="28"/>
-                <w:szCs w:val="28"/>
-                <w:lang w:val="en-US" w:eastAsia="zh-CN" w:bidi="hi-IN"/>
-              </w:rPr>
-              <w:t>- Ability to delete a selling point ❌</w:t>
-            </w:r>
-          </w:p>
           <w:p>
             <w:pPr>
               <w:pStyle w:val="TableContents"/>
@@ -2555,7 +2589,7 @@
         </w:trPr>
         <w:tc>
           <w:tcPr>
-            <w:tcW w:w="2338" w:type="dxa"/>
+            <w:tcW w:w="2336" w:type="dxa"/>
             <w:tcBorders>
               <w:left w:val="single" w:sz="2" w:space="0" w:color="000000"/>
               <w:bottom w:val="single" w:sz="2" w:space="0" w:color="000000"/>
@@ -2593,7 +2627,7 @@
         </w:tc>
         <w:tc>
           <w:tcPr>
-            <w:tcW w:w="3150" w:type="dxa"/>
+            <w:tcW w:w="3152" w:type="dxa"/>
             <w:tcBorders>
               <w:left w:val="single" w:sz="2" w:space="0" w:color="000000"/>
               <w:bottom w:val="single" w:sz="2" w:space="0" w:color="000000"/>
@@ -2657,6 +2691,93 @@
               <w:t>- Ability to add new brochures ✅️</w:t>
             </w:r>
           </w:p>
+          <w:p>
+            <w:pPr>
+              <w:pStyle w:val="TableContents"/>
+              <w:rPr>
+                <w:rFonts w:ascii="Abyssinica SIL" w:hAnsi="Abyssinica SIL" w:eastAsia="Noto Serif CJK SC" w:cs="Lohit Devanagari"/>
+                <w:b w:val="false"/>
+                <w:b w:val="false"/>
+                <w:bCs w:val="false"/>
+                <w:color w:val="auto"/>
+                <w:kern w:val="2"/>
+                <w:sz w:val="28"/>
+                <w:szCs w:val="28"/>
+                <w:lang w:val="en-US" w:eastAsia="zh-CN" w:bidi="hi-IN"/>
+              </w:rPr>
+            </w:pPr>
+            <w:r>
+              <w:rPr>
+                <w:rFonts w:eastAsia="Noto Serif CJK SC" w:cs="Lohit Devanagari" w:ascii="Abyssinica SIL" w:hAnsi="Abyssinica SIL"/>
+                <w:b w:val="false"/>
+                <w:bCs w:val="false"/>
+                <w:color w:val="auto"/>
+                <w:kern w:val="2"/>
+                <w:sz w:val="28"/>
+                <w:szCs w:val="28"/>
+                <w:lang w:val="en-US" w:eastAsia="zh-CN" w:bidi="hi-IN"/>
+              </w:rPr>
+              <w:t>- Ability to edit brochures’ data ✅️</w:t>
+            </w:r>
+          </w:p>
+          <w:p>
+            <w:pPr>
+              <w:pStyle w:val="TableContents"/>
+              <w:rPr>
+                <w:rFonts w:ascii="Abyssinica SIL" w:hAnsi="Abyssinica SIL" w:eastAsia="Noto Serif CJK SC" w:cs="Lohit Devanagari"/>
+                <w:b w:val="false"/>
+                <w:b w:val="false"/>
+                <w:bCs w:val="false"/>
+                <w:color w:val="auto"/>
+                <w:kern w:val="2"/>
+                <w:sz w:val="28"/>
+                <w:szCs w:val="28"/>
+                <w:lang w:val="en-US" w:eastAsia="zh-CN" w:bidi="hi-IN"/>
+              </w:rPr>
+            </w:pPr>
+            <w:r>
+              <w:rPr>
+                <w:rFonts w:eastAsia="Noto Serif CJK SC" w:cs="Lohit Devanagari" w:ascii="Abyssinica SIL" w:hAnsi="Abyssinica SIL"/>
+                <w:b w:val="false"/>
+                <w:bCs w:val="false"/>
+                <w:color w:val="auto"/>
+                <w:kern w:val="2"/>
+                <w:sz w:val="28"/>
+                <w:szCs w:val="28"/>
+                <w:lang w:val="en-US" w:eastAsia="zh-CN" w:bidi="hi-IN"/>
+              </w:rPr>
+              <w:t xml:space="preserve">- Ability to delete </w:t>
+            </w:r>
+          </w:p>
+          <w:p>
+            <w:pPr>
+              <w:pStyle w:val="TableContents"/>
+              <w:rPr>
+                <w:rFonts w:ascii="Abyssinica SIL" w:hAnsi="Abyssinica SIL" w:eastAsia="Noto Serif CJK SC" w:cs="Lohit Devanagari"/>
+                <w:b w:val="false"/>
+                <w:b w:val="false"/>
+                <w:bCs w:val="false"/>
+                <w:color w:val="auto"/>
+                <w:kern w:val="2"/>
+                <w:sz w:val="28"/>
+                <w:szCs w:val="28"/>
+                <w:lang w:val="en-US" w:eastAsia="zh-CN" w:bidi="hi-IN"/>
+              </w:rPr>
+            </w:pPr>
+            <w:r>
+              <w:rPr>
+                <w:rFonts w:eastAsia="Noto Serif CJK SC" w:cs="Lohit Devanagari" w:ascii="Abyssinica SIL" w:hAnsi="Abyssinica SIL"/>
+                <w:b w:val="false"/>
+                <w:bCs w:val="false"/>
+                <w:color w:val="auto"/>
+                <w:kern w:val="2"/>
+                <w:sz w:val="28"/>
+                <w:szCs w:val="28"/>
+                <w:lang w:val="en-US" w:eastAsia="zh-CN" w:bidi="hi-IN"/>
+              </w:rPr>
+              <w:t>a brochure ✅️</w:t>
+            </w:r>
+          </w:p>
         </w:tc>
         <w:tc>
           <w:tcPr>
@@ -2667,93 +2788,6 @@
               <w:right w:val="single" w:sz="2" w:space="0" w:color="000000"/>
             </w:tcBorders>
           </w:tcPr>
-          <w:p>
-            <w:pPr>
-              <w:pStyle w:val="TableContents"/>
-              <w:rPr>
-                <w:rFonts w:ascii="Abyssinica SIL" w:hAnsi="Abyssinica SIL" w:eastAsia="Noto Serif CJK SC" w:cs="Lohit Devanagari"/>
-                <w:b w:val="false"/>
-                <w:b w:val="false"/>
-                <w:bCs w:val="false"/>
-                <w:color w:val="auto"/>
-                <w:kern w:val="2"/>
-                <w:sz w:val="28"/>
-                <w:szCs w:val="28"/>
-                <w:lang w:val="en-US" w:eastAsia="zh-CN" w:bidi="hi-IN"/>
-              </w:rPr>
-            </w:pPr>
-            <w:r>
-              <w:rPr>
-                <w:rFonts w:eastAsia="Noto Serif CJK SC" w:cs="Lohit Devanagari" w:ascii="Abyssinica SIL" w:hAnsi="Abyssinica SIL"/>
-                <w:b w:val="false"/>
-                <w:bCs w:val="false"/>
-                <w:color w:val="auto"/>
-                <w:kern w:val="2"/>
-                <w:sz w:val="28"/>
-                <w:szCs w:val="28"/>
-                <w:lang w:val="en-US" w:eastAsia="zh-CN" w:bidi="hi-IN"/>
-              </w:rPr>
-              <w:t>- Ability to edit brochures’ data ❌</w:t>
-            </w:r>
-          </w:p>
-          <w:p>
-            <w:pPr>
-              <w:pStyle w:val="TableContents"/>
-              <w:rPr>
-                <w:rFonts w:ascii="Abyssinica SIL" w:hAnsi="Abyssinica SIL" w:eastAsia="Noto Serif CJK SC" w:cs="Lohit Devanagari"/>
-                <w:b w:val="false"/>
-                <w:b w:val="false"/>
-                <w:bCs w:val="false"/>
-                <w:color w:val="auto"/>
-                <w:kern w:val="2"/>
-                <w:sz w:val="28"/>
-                <w:szCs w:val="28"/>
-                <w:lang w:val="en-US" w:eastAsia="zh-CN" w:bidi="hi-IN"/>
-              </w:rPr>
-            </w:pPr>
-            <w:r>
-              <w:rPr>
-                <w:rFonts w:eastAsia="Noto Serif CJK SC" w:cs="Lohit Devanagari" w:ascii="Abyssinica SIL" w:hAnsi="Abyssinica SIL"/>
-                <w:b w:val="false"/>
-                <w:bCs w:val="false"/>
-                <w:color w:val="auto"/>
-                <w:kern w:val="2"/>
-                <w:sz w:val="28"/>
-                <w:szCs w:val="28"/>
-                <w:lang w:val="en-US" w:eastAsia="zh-CN" w:bidi="hi-IN"/>
-              </w:rPr>
-              <w:t xml:space="preserve">- Ability to delete </w:t>
-            </w:r>
-          </w:p>
-          <w:p>
-            <w:pPr>
-              <w:pStyle w:val="TableContents"/>
-              <w:rPr>
-                <w:rFonts w:ascii="Abyssinica SIL" w:hAnsi="Abyssinica SIL" w:eastAsia="Noto Serif CJK SC" w:cs="Lohit Devanagari"/>
-                <w:b w:val="false"/>
-                <w:b w:val="false"/>
-                <w:bCs w:val="false"/>
-                <w:color w:val="auto"/>
-                <w:kern w:val="2"/>
-                <w:sz w:val="28"/>
-                <w:szCs w:val="28"/>
-                <w:lang w:val="en-US" w:eastAsia="zh-CN" w:bidi="hi-IN"/>
-              </w:rPr>
-            </w:pPr>
-            <w:r>
-              <w:rPr>
-                <w:rFonts w:eastAsia="Noto Serif CJK SC" w:cs="Lohit Devanagari" w:ascii="Abyssinica SIL" w:hAnsi="Abyssinica SIL"/>
-                <w:b w:val="false"/>
-                <w:bCs w:val="false"/>
-                <w:color w:val="auto"/>
-                <w:kern w:val="2"/>
-                <w:sz w:val="28"/>
-                <w:szCs w:val="28"/>
-                <w:lang w:val="en-US" w:eastAsia="zh-CN" w:bidi="hi-IN"/>
-              </w:rPr>
-              <w:t>a brochure ❌</w:t>
-            </w:r>
-          </w:p>
           <w:p>
             <w:pPr>
               <w:pStyle w:val="TableContents"/>
@@ -2818,7 +2852,7 @@
         <w:trPr/>
         <w:tc>
           <w:tcPr>
-            <w:tcW w:w="2338" w:type="dxa"/>
+            <w:tcW w:w="2336" w:type="dxa"/>
             <w:tcBorders>
               <w:left w:val="single" w:sz="2" w:space="0" w:color="000000"/>
               <w:bottom w:val="single" w:sz="2" w:space="0" w:color="000000"/>
@@ -2856,7 +2890,7 @@
         </w:tc>
         <w:tc>
           <w:tcPr>
-            <w:tcW w:w="3150" w:type="dxa"/>
+            <w:tcW w:w="3152" w:type="dxa"/>
             <w:tcBorders>
               <w:left w:val="single" w:sz="2" w:space="0" w:color="000000"/>
               <w:bottom w:val="single" w:sz="2" w:space="0" w:color="000000"/>
@@ -3023,7 +3057,7 @@
         <w:trPr/>
         <w:tc>
           <w:tcPr>
-            <w:tcW w:w="2338" w:type="dxa"/>
+            <w:tcW w:w="2336" w:type="dxa"/>
             <w:tcBorders>
               <w:left w:val="single" w:sz="2" w:space="0" w:color="000000"/>
               <w:bottom w:val="single" w:sz="2" w:space="0" w:color="000000"/>
@@ -3061,7 +3095,7 @@
         </w:tc>
         <w:tc>
           <w:tcPr>
-            <w:tcW w:w="3150" w:type="dxa"/>
+            <w:tcW w:w="3152" w:type="dxa"/>
             <w:tcBorders>
               <w:left w:val="single" w:sz="2" w:space="0" w:color="000000"/>
               <w:bottom w:val="single" w:sz="2" w:space="0" w:color="000000"/>
@@ -3199,7 +3233,7 @@
         <w:trPr/>
         <w:tc>
           <w:tcPr>
-            <w:tcW w:w="2338" w:type="dxa"/>
+            <w:tcW w:w="2336" w:type="dxa"/>
             <w:tcBorders>
               <w:left w:val="single" w:sz="2" w:space="0" w:color="000000"/>
               <w:bottom w:val="single" w:sz="2" w:space="0" w:color="000000"/>
@@ -3237,7 +3271,7 @@
         </w:tc>
         <w:tc>
           <w:tcPr>
-            <w:tcW w:w="3150" w:type="dxa"/>
+            <w:tcW w:w="3152" w:type="dxa"/>
             <w:tcBorders>
               <w:left w:val="single" w:sz="2" w:space="0" w:color="000000"/>
               <w:bottom w:val="single" w:sz="2" w:space="0" w:color="000000"/>
@@ -3520,7 +3554,7 @@
         <w:trPr/>
         <w:tc>
           <w:tcPr>
-            <w:tcW w:w="2338" w:type="dxa"/>
+            <w:tcW w:w="2336" w:type="dxa"/>
             <w:tcBorders>
               <w:left w:val="single" w:sz="2" w:space="0" w:color="000000"/>
               <w:bottom w:val="single" w:sz="2" w:space="0" w:color="000000"/>
@@ -3558,7 +3592,7 @@
         </w:tc>
         <w:tc>
           <w:tcPr>
-            <w:tcW w:w="3150" w:type="dxa"/>
+            <w:tcW w:w="3152" w:type="dxa"/>
             <w:tcBorders>
               <w:left w:val="single" w:sz="2" w:space="0" w:color="000000"/>
               <w:bottom w:val="single" w:sz="2" w:space="0" w:color="000000"/>
@@ -3667,44 +3701,44 @@
         <w:trPr/>
         <w:tc>
           <w:tcPr>
-            <w:tcW w:w="2338" w:type="dxa"/>
-            <w:tcBorders>
-              <w:left w:val="single" w:sz="2" w:space="0" w:color="000000"/>
-              <w:bottom w:val="single" w:sz="2" w:space="0" w:color="000000"/>
-            </w:tcBorders>
-          </w:tcPr>
-          <w:p>
-            <w:pPr>
-              <w:pStyle w:val="TableContents"/>
-              <w:rPr>
-                <w:rFonts w:ascii="Abyssinica SIL" w:hAnsi="Abyssinica SIL" w:eastAsia="Noto Serif CJK SC" w:cs="Lohit Devanagari"/>
-                <w:b w:val="false"/>
-                <w:b w:val="false"/>
-                <w:bCs w:val="false"/>
-                <w:color w:val="auto"/>
-                <w:kern w:val="2"/>
-                <w:sz w:val="28"/>
-                <w:szCs w:val="28"/>
-                <w:lang w:val="en-US" w:eastAsia="zh-CN" w:bidi="hi-IN"/>
-              </w:rPr>
-            </w:pPr>
-            <w:r>
-              <w:rPr>
-                <w:rFonts w:eastAsia="Noto Serif CJK SC" w:cs="Lohit Devanagari" w:ascii="Abyssinica SIL" w:hAnsi="Abyssinica SIL"/>
-                <w:b w:val="false"/>
-                <w:bCs w:val="false"/>
-                <w:color w:val="auto"/>
-                <w:kern w:val="2"/>
-                <w:sz w:val="28"/>
-                <w:szCs w:val="28"/>
-                <w:lang w:val="en-US" w:eastAsia="zh-CN" w:bidi="hi-IN"/>
-              </w:rPr>
-            </w:r>
-          </w:p>
-        </w:tc>
-        <w:tc>
-          <w:tcPr>
-            <w:tcW w:w="3150" w:type="dxa"/>
+            <w:tcW w:w="2336" w:type="dxa"/>
+            <w:tcBorders>
+              <w:left w:val="single" w:sz="2" w:space="0" w:color="000000"/>
+              <w:bottom w:val="single" w:sz="2" w:space="0" w:color="000000"/>
+            </w:tcBorders>
+          </w:tcPr>
+          <w:p>
+            <w:pPr>
+              <w:pStyle w:val="TableContents"/>
+              <w:rPr>
+                <w:rFonts w:ascii="Abyssinica SIL" w:hAnsi="Abyssinica SIL" w:eastAsia="Noto Serif CJK SC" w:cs="Lohit Devanagari"/>
+                <w:b w:val="false"/>
+                <w:b w:val="false"/>
+                <w:bCs w:val="false"/>
+                <w:color w:val="auto"/>
+                <w:kern w:val="2"/>
+                <w:sz w:val="28"/>
+                <w:szCs w:val="28"/>
+                <w:lang w:val="en-US" w:eastAsia="zh-CN" w:bidi="hi-IN"/>
+              </w:rPr>
+            </w:pPr>
+            <w:r>
+              <w:rPr>
+                <w:rFonts w:eastAsia="Noto Serif CJK SC" w:cs="Lohit Devanagari" w:ascii="Abyssinica SIL" w:hAnsi="Abyssinica SIL"/>
+                <w:b w:val="false"/>
+                <w:bCs w:val="false"/>
+                <w:color w:val="auto"/>
+                <w:kern w:val="2"/>
+                <w:sz w:val="28"/>
+                <w:szCs w:val="28"/>
+                <w:lang w:val="en-US" w:eastAsia="zh-CN" w:bidi="hi-IN"/>
+              </w:rPr>
+            </w:r>
+          </w:p>
+        </w:tc>
+        <w:tc>
+          <w:tcPr>
+            <w:tcW w:w="3152" w:type="dxa"/>
             <w:tcBorders>
               <w:left w:val="single" w:sz="2" w:space="0" w:color="000000"/>
               <w:bottom w:val="single" w:sz="2" w:space="0" w:color="000000"/>
@@ -3782,44 +3816,44 @@
         <w:trPr/>
         <w:tc>
           <w:tcPr>
-            <w:tcW w:w="2338" w:type="dxa"/>
-            <w:tcBorders>
-              <w:left w:val="single" w:sz="2" w:space="0" w:color="000000"/>
-              <w:bottom w:val="single" w:sz="2" w:space="0" w:color="000000"/>
-            </w:tcBorders>
-          </w:tcPr>
-          <w:p>
-            <w:pPr>
-              <w:pStyle w:val="TableContents"/>
-              <w:rPr>
-                <w:rFonts w:ascii="Abyssinica SIL" w:hAnsi="Abyssinica SIL" w:eastAsia="Noto Serif CJK SC" w:cs="Lohit Devanagari"/>
-                <w:b w:val="false"/>
-                <w:b w:val="false"/>
-                <w:bCs w:val="false"/>
-                <w:color w:val="auto"/>
-                <w:kern w:val="2"/>
-                <w:sz w:val="28"/>
-                <w:szCs w:val="28"/>
-                <w:lang w:val="en-US" w:eastAsia="zh-CN" w:bidi="hi-IN"/>
-              </w:rPr>
-            </w:pPr>
-            <w:r>
-              <w:rPr>
-                <w:rFonts w:eastAsia="Noto Serif CJK SC" w:cs="Lohit Devanagari" w:ascii="Abyssinica SIL" w:hAnsi="Abyssinica SIL"/>
-                <w:b w:val="false"/>
-                <w:bCs w:val="false"/>
-                <w:color w:val="auto"/>
-                <w:kern w:val="2"/>
-                <w:sz w:val="28"/>
-                <w:szCs w:val="28"/>
-                <w:lang w:val="en-US" w:eastAsia="zh-CN" w:bidi="hi-IN"/>
-              </w:rPr>
-            </w:r>
-          </w:p>
-        </w:tc>
-        <w:tc>
-          <w:tcPr>
-            <w:tcW w:w="3150" w:type="dxa"/>
+            <w:tcW w:w="2336" w:type="dxa"/>
+            <w:tcBorders>
+              <w:left w:val="single" w:sz="2" w:space="0" w:color="000000"/>
+              <w:bottom w:val="single" w:sz="2" w:space="0" w:color="000000"/>
+            </w:tcBorders>
+          </w:tcPr>
+          <w:p>
+            <w:pPr>
+              <w:pStyle w:val="TableContents"/>
+              <w:rPr>
+                <w:rFonts w:ascii="Abyssinica SIL" w:hAnsi="Abyssinica SIL" w:eastAsia="Noto Serif CJK SC" w:cs="Lohit Devanagari"/>
+                <w:b w:val="false"/>
+                <w:b w:val="false"/>
+                <w:bCs w:val="false"/>
+                <w:color w:val="auto"/>
+                <w:kern w:val="2"/>
+                <w:sz w:val="28"/>
+                <w:szCs w:val="28"/>
+                <w:lang w:val="en-US" w:eastAsia="zh-CN" w:bidi="hi-IN"/>
+              </w:rPr>
+            </w:pPr>
+            <w:r>
+              <w:rPr>
+                <w:rFonts w:eastAsia="Noto Serif CJK SC" w:cs="Lohit Devanagari" w:ascii="Abyssinica SIL" w:hAnsi="Abyssinica SIL"/>
+                <w:b w:val="false"/>
+                <w:bCs w:val="false"/>
+                <w:color w:val="auto"/>
+                <w:kern w:val="2"/>
+                <w:sz w:val="28"/>
+                <w:szCs w:val="28"/>
+                <w:lang w:val="en-US" w:eastAsia="zh-CN" w:bidi="hi-IN"/>
+              </w:rPr>
+            </w:r>
+          </w:p>
+        </w:tc>
+        <w:tc>
+          <w:tcPr>
+            <w:tcW w:w="3152" w:type="dxa"/>
             <w:tcBorders>
               <w:left w:val="single" w:sz="2" w:space="0" w:color="000000"/>
               <w:bottom w:val="single" w:sz="2" w:space="0" w:color="000000"/>
@@ -3913,13 +3947,7 @@
         </w:rPr>
       </w:pPr>
       <w:r>
-        <w:rPr>
-          <w:rFonts w:ascii="Abyssinica SIL" w:hAnsi="Abyssinica SIL"/>
-          <w:b w:val="false"/>
-          <w:bCs w:val="false"/>
-          <w:sz w:val="32"/>
-          <w:szCs w:val="32"/>
-        </w:rPr>
+        <w:rPr/>
       </w:r>
     </w:p>
     <w:sectPr>
@@ -3942,6 +3970,7 @@
       <w:rPr>
         <w:rFonts w:ascii="Liberation Serif" w:hAnsi="Liberation Serif" w:eastAsia="Noto Serif CJK SC" w:cs="Lohit Devanagari"/>
         <w:kern w:val="2"/>
+        <w:sz w:val="20"/>
         <w:szCs w:val="24"/>
         <w:lang w:val="en-US" w:eastAsia="zh-CN" w:bidi="hi-IN"/>
       </w:rPr>

</xml_diff>

<commit_message>
stopped at all_sms in search functionality , last commit at company today
</commit_message>
<xml_diff>
--- a/Daily Report Of Uniseal API System.docx
+++ b/Daily Report Of Uniseal API System.docx
@@ -83,7 +83,7 @@
           <w:sz w:val="32"/>
           <w:szCs w:val="32"/>
         </w:rPr>
-        <w:t>3</w:t>
+        <w:t>4</w:t>
       </w:r>
       <w:r>
         <w:rPr>
@@ -93,37 +93,20 @@
           <w:sz w:val="32"/>
           <w:szCs w:val="32"/>
         </w:rPr>
-        <w:t>/</w:t>
+        <w:t xml:space="preserve">/8/2021 – </w:t>
       </w:r>
       <w:r>
         <w:rPr>
-          <w:rFonts w:ascii="Abyssinica SIL" w:hAnsi="Abyssinica SIL"/>
+          <w:rFonts w:eastAsia="Noto Serif CJK SC" w:cs="Lohit Devanagari" w:ascii="Abyssinica SIL" w:hAnsi="Abyssinica SIL"/>
           <w:b/>
           <w:bCs/>
+          <w:color w:val="auto"/>
+          <w:kern w:val="2"/>
           <w:sz w:val="32"/>
           <w:szCs w:val="32"/>
+          <w:lang w:val="en-US" w:eastAsia="zh-CN" w:bidi="hi-IN"/>
         </w:rPr>
-        <w:t>8</w:t>
-      </w:r>
-      <w:r>
-        <w:rPr>
-          <w:rFonts w:ascii="Abyssinica SIL" w:hAnsi="Abyssinica SIL"/>
-          <w:b/>
-          <w:bCs/>
-          <w:sz w:val="32"/>
-          <w:szCs w:val="32"/>
-        </w:rPr>
-        <w:t xml:space="preserve">/2021 – </w:t>
-      </w:r>
-      <w:r>
-        <w:rPr>
-          <w:rFonts w:ascii="Abyssinica SIL" w:hAnsi="Abyssinica SIL"/>
-          <w:b/>
-          <w:bCs/>
-          <w:sz w:val="32"/>
-          <w:szCs w:val="32"/>
-        </w:rPr>
-        <w:t>Tuesday</w:t>
+        <w:t>Wednesday</w:t>
       </w:r>
     </w:p>
     <w:p>
@@ -141,7 +124,13 @@
         </w:rPr>
       </w:pPr>
       <w:r>
-        <w:rPr/>
+        <w:rPr>
+          <w:rFonts w:ascii="Abyssinica SIL" w:hAnsi="Abyssinica SIL"/>
+          <w:b/>
+          <w:bCs/>
+          <w:sz w:val="32"/>
+          <w:szCs w:val="32"/>
+        </w:rPr>
       </w:r>
     </w:p>
     <w:p>
@@ -260,18 +249,7 @@
           <w:sz w:val="32"/>
           <w:szCs w:val="32"/>
         </w:rPr>
-        <w:t>A</w:t>
-      </w:r>
-      <w:r>
-        <w:rPr>
-          <w:rFonts w:ascii="Abyssinica SIL" w:hAnsi="Abyssinica SIL"/>
-          <w:b w:val="false"/>
-          <w:bCs w:val="false"/>
-          <w:color w:val="auto"/>
-          <w:sz w:val="32"/>
-          <w:szCs w:val="32"/>
-        </w:rPr>
-        <w:t xml:space="preserve">dding </w:t>
+        <w:t xml:space="preserve">Adding </w:t>
       </w:r>
       <w:r>
         <w:rPr>
@@ -3583,6 +3561,311 @@
               <w:t>- Ability to send SMS Notification ✅️</w:t>
             </w:r>
           </w:p>
+          <w:p>
+            <w:pPr>
+              <w:pStyle w:val="TableContents"/>
+              <w:rPr>
+                <w:rFonts w:ascii="Abyssinica SIL" w:hAnsi="Abyssinica SIL" w:eastAsia="Noto Serif CJK SC" w:cs="Lohit Devanagari"/>
+                <w:b w:val="false"/>
+                <w:b w:val="false"/>
+                <w:bCs w:val="false"/>
+                <w:color w:val="auto"/>
+                <w:kern w:val="2"/>
+                <w:sz w:val="28"/>
+                <w:szCs w:val="28"/>
+                <w:lang w:val="en-US" w:eastAsia="zh-CN" w:bidi="hi-IN"/>
+              </w:rPr>
+            </w:pPr>
+            <w:r>
+              <w:rPr/>
+              <w:t xml:space="preserve">- </w:t>
+            </w:r>
+            <w:r>
+              <w:rPr>
+                <w:rFonts w:eastAsia="Noto Serif CJK SC" w:cs="Lohit Devanagari" w:ascii="Abyssinica SIL" w:hAnsi="Abyssinica SIL"/>
+                <w:b w:val="false"/>
+                <w:bCs w:val="false"/>
+                <w:color w:val="auto"/>
+                <w:kern w:val="2"/>
+                <w:sz w:val="28"/>
+                <w:szCs w:val="28"/>
+                <w:lang w:val="en-US" w:eastAsia="zh-CN" w:bidi="hi-IN"/>
+              </w:rPr>
+              <w:t>Ability to delete SMS notification ✅️</w:t>
+            </w:r>
+          </w:p>
+          <w:p>
+            <w:pPr>
+              <w:pStyle w:val="TableContents"/>
+              <w:rPr>
+                <w:rFonts w:ascii="Abyssinica SIL" w:hAnsi="Abyssinica SIL" w:eastAsia="Noto Serif CJK SC" w:cs="Lohit Devanagari"/>
+                <w:b w:val="false"/>
+                <w:b w:val="false"/>
+                <w:bCs w:val="false"/>
+                <w:color w:val="auto"/>
+                <w:kern w:val="2"/>
+                <w:sz w:val="28"/>
+                <w:szCs w:val="28"/>
+                <w:lang w:val="en-US" w:eastAsia="zh-CN" w:bidi="hi-IN"/>
+              </w:rPr>
+            </w:pPr>
+            <w:r>
+              <w:rPr>
+                <w:rFonts w:eastAsia="Noto Serif CJK SC" w:cs="Lohit Devanagari" w:ascii="Abyssinica SIL" w:hAnsi="Abyssinica SIL"/>
+                <w:b w:val="false"/>
+                <w:bCs w:val="false"/>
+                <w:color w:val="auto"/>
+                <w:kern w:val="2"/>
+                <w:sz w:val="28"/>
+                <w:szCs w:val="28"/>
+                <w:lang w:val="en-US" w:eastAsia="zh-CN" w:bidi="hi-IN"/>
+              </w:rPr>
+              <w:t xml:space="preserve">-  Ability to delete SMS Contact ✅️ </w:t>
+            </w:r>
+          </w:p>
+          <w:p>
+            <w:pPr>
+              <w:pStyle w:val="TableContents"/>
+              <w:rPr>
+                <w:rFonts w:ascii="Abyssinica SIL" w:hAnsi="Abyssinica SIL" w:eastAsia="Noto Serif CJK SC" w:cs="Lohit Devanagari"/>
+                <w:b w:val="false"/>
+                <w:b w:val="false"/>
+                <w:bCs w:val="false"/>
+                <w:color w:val="auto"/>
+                <w:kern w:val="2"/>
+                <w:sz w:val="28"/>
+                <w:szCs w:val="28"/>
+                <w:lang w:val="en-US" w:eastAsia="zh-CN" w:bidi="hi-IN"/>
+              </w:rPr>
+            </w:pPr>
+            <w:r>
+              <w:rPr>
+                <w:rFonts w:eastAsia="Noto Serif CJK SC" w:cs="Lohit Devanagari" w:ascii="Abyssinica SIL" w:hAnsi="Abyssinica SIL"/>
+                <w:b w:val="false"/>
+                <w:bCs w:val="false"/>
+                <w:color w:val="auto"/>
+                <w:kern w:val="2"/>
+                <w:sz w:val="28"/>
+                <w:szCs w:val="28"/>
+                <w:lang w:val="en-US" w:eastAsia="zh-CN" w:bidi="hi-IN"/>
+              </w:rPr>
+              <w:t xml:space="preserve">- Ability to delete </w:t>
+            </w:r>
+          </w:p>
+          <w:p>
+            <w:pPr>
+              <w:pStyle w:val="TableContents"/>
+              <w:rPr>
+                <w:rFonts w:ascii="Abyssinica SIL" w:hAnsi="Abyssinica SIL" w:eastAsia="Noto Serif CJK SC" w:cs="Lohit Devanagari"/>
+                <w:b w:val="false"/>
+                <w:b w:val="false"/>
+                <w:bCs w:val="false"/>
+                <w:color w:val="auto"/>
+                <w:kern w:val="2"/>
+                <w:sz w:val="28"/>
+                <w:szCs w:val="28"/>
+                <w:lang w:val="en-US" w:eastAsia="zh-CN" w:bidi="hi-IN"/>
+              </w:rPr>
+            </w:pPr>
+            <w:r>
+              <w:rPr>
+                <w:rFonts w:eastAsia="Noto Serif CJK SC" w:cs="Lohit Devanagari" w:ascii="Abyssinica SIL" w:hAnsi="Abyssinica SIL"/>
+                <w:b w:val="false"/>
+                <w:bCs w:val="false"/>
+                <w:color w:val="auto"/>
+                <w:kern w:val="2"/>
+                <w:sz w:val="28"/>
+                <w:szCs w:val="28"/>
+                <w:lang w:val="en-US" w:eastAsia="zh-CN" w:bidi="hi-IN"/>
+              </w:rPr>
+              <w:t>SMS Group ✅️</w:t>
+            </w:r>
+          </w:p>
+          <w:p>
+            <w:pPr>
+              <w:pStyle w:val="TableContents"/>
+              <w:rPr>
+                <w:rFonts w:ascii="Abyssinica SIL" w:hAnsi="Abyssinica SIL" w:eastAsia="Noto Serif CJK SC" w:cs="Lohit Devanagari"/>
+                <w:b w:val="false"/>
+                <w:b w:val="false"/>
+                <w:bCs w:val="false"/>
+                <w:color w:val="auto"/>
+                <w:kern w:val="2"/>
+                <w:sz w:val="28"/>
+                <w:szCs w:val="28"/>
+                <w:lang w:val="en-US" w:eastAsia="zh-CN" w:bidi="hi-IN"/>
+              </w:rPr>
+            </w:pPr>
+            <w:r>
+              <w:rPr/>
+              <w:t xml:space="preserve">- </w:t>
+            </w:r>
+            <w:r>
+              <w:rPr>
+                <w:rFonts w:eastAsia="Noto Serif CJK SC" w:cs="Lohit Devanagari" w:ascii="Abyssinica SIL" w:hAnsi="Abyssinica SIL"/>
+                <w:b w:val="false"/>
+                <w:bCs w:val="false"/>
+                <w:color w:val="auto"/>
+                <w:kern w:val="2"/>
+                <w:sz w:val="28"/>
+                <w:szCs w:val="28"/>
+                <w:lang w:val="en-US" w:eastAsia="zh-CN" w:bidi="hi-IN"/>
+              </w:rPr>
+              <w:t xml:space="preserve">Ability to </w:t>
+            </w:r>
+            <w:r>
+              <w:rPr>
+                <w:rFonts w:eastAsia="Noto Serif CJK SC" w:cs="Lohit Devanagari" w:ascii="Abyssinica SIL" w:hAnsi="Abyssinica SIL"/>
+                <w:b w:val="false"/>
+                <w:bCs w:val="false"/>
+                <w:color w:val="auto"/>
+                <w:kern w:val="2"/>
+                <w:sz w:val="28"/>
+                <w:szCs w:val="28"/>
+                <w:lang w:val="en-US" w:eastAsia="zh-CN" w:bidi="hi-IN"/>
+              </w:rPr>
+              <w:t>update</w:t>
+            </w:r>
+            <w:r>
+              <w:rPr>
+                <w:rFonts w:eastAsia="Noto Serif CJK SC" w:cs="Lohit Devanagari" w:ascii="Abyssinica SIL" w:hAnsi="Abyssinica SIL"/>
+                <w:b w:val="false"/>
+                <w:bCs w:val="false"/>
+                <w:color w:val="auto"/>
+                <w:kern w:val="2"/>
+                <w:sz w:val="28"/>
+                <w:szCs w:val="28"/>
+                <w:lang w:val="en-US" w:eastAsia="zh-CN" w:bidi="hi-IN"/>
+              </w:rPr>
+              <w:t xml:space="preserve"> SMS notification ✅️</w:t>
+            </w:r>
+          </w:p>
+          <w:p>
+            <w:pPr>
+              <w:pStyle w:val="TableContents"/>
+              <w:rPr>
+                <w:rFonts w:ascii="Abyssinica SIL" w:hAnsi="Abyssinica SIL" w:eastAsia="Noto Serif CJK SC" w:cs="Lohit Devanagari"/>
+                <w:b w:val="false"/>
+                <w:b w:val="false"/>
+                <w:bCs w:val="false"/>
+                <w:color w:val="auto"/>
+                <w:kern w:val="2"/>
+                <w:sz w:val="28"/>
+                <w:szCs w:val="28"/>
+                <w:lang w:val="en-US" w:eastAsia="zh-CN" w:bidi="hi-IN"/>
+              </w:rPr>
+            </w:pPr>
+            <w:r>
+              <w:rPr>
+                <w:rFonts w:eastAsia="Noto Serif CJK SC" w:cs="Lohit Devanagari" w:ascii="Abyssinica SIL" w:hAnsi="Abyssinica SIL"/>
+                <w:b w:val="false"/>
+                <w:bCs w:val="false"/>
+                <w:color w:val="auto"/>
+                <w:kern w:val="2"/>
+                <w:sz w:val="28"/>
+                <w:szCs w:val="28"/>
+                <w:lang w:val="en-US" w:eastAsia="zh-CN" w:bidi="hi-IN"/>
+              </w:rPr>
+              <w:t xml:space="preserve">-  Ability to </w:t>
+            </w:r>
+            <w:r>
+              <w:rPr>
+                <w:rFonts w:eastAsia="Noto Serif CJK SC" w:cs="Lohit Devanagari" w:ascii="Abyssinica SIL" w:hAnsi="Abyssinica SIL"/>
+                <w:b w:val="false"/>
+                <w:bCs w:val="false"/>
+                <w:color w:val="auto"/>
+                <w:kern w:val="2"/>
+                <w:sz w:val="28"/>
+                <w:szCs w:val="28"/>
+                <w:lang w:val="en-US" w:eastAsia="zh-CN" w:bidi="hi-IN"/>
+              </w:rPr>
+              <w:t>update</w:t>
+            </w:r>
+            <w:r>
+              <w:rPr>
+                <w:rFonts w:eastAsia="Noto Serif CJK SC" w:cs="Lohit Devanagari" w:ascii="Abyssinica SIL" w:hAnsi="Abyssinica SIL"/>
+                <w:b w:val="false"/>
+                <w:bCs w:val="false"/>
+                <w:color w:val="auto"/>
+                <w:kern w:val="2"/>
+                <w:sz w:val="28"/>
+                <w:szCs w:val="28"/>
+                <w:lang w:val="en-US" w:eastAsia="zh-CN" w:bidi="hi-IN"/>
+              </w:rPr>
+              <w:t xml:space="preserve"> SMS Contact ✅️ </w:t>
+            </w:r>
+          </w:p>
+          <w:p>
+            <w:pPr>
+              <w:pStyle w:val="TableContents"/>
+              <w:rPr>
+                <w:rFonts w:ascii="Abyssinica SIL" w:hAnsi="Abyssinica SIL" w:eastAsia="Noto Serif CJK SC" w:cs="Lohit Devanagari"/>
+                <w:b w:val="false"/>
+                <w:b w:val="false"/>
+                <w:bCs w:val="false"/>
+                <w:color w:val="auto"/>
+                <w:kern w:val="2"/>
+                <w:sz w:val="28"/>
+                <w:szCs w:val="28"/>
+                <w:lang w:val="en-US" w:eastAsia="zh-CN" w:bidi="hi-IN"/>
+              </w:rPr>
+            </w:pPr>
+            <w:r>
+              <w:rPr>
+                <w:rFonts w:eastAsia="Noto Serif CJK SC" w:cs="Lohit Devanagari" w:ascii="Abyssinica SIL" w:hAnsi="Abyssinica SIL"/>
+                <w:b w:val="false"/>
+                <w:bCs w:val="false"/>
+                <w:color w:val="auto"/>
+                <w:kern w:val="2"/>
+                <w:sz w:val="28"/>
+                <w:szCs w:val="28"/>
+                <w:lang w:val="en-US" w:eastAsia="zh-CN" w:bidi="hi-IN"/>
+              </w:rPr>
+              <w:t xml:space="preserve">- Ability to </w:t>
+            </w:r>
+            <w:r>
+              <w:rPr>
+                <w:rFonts w:eastAsia="Noto Serif CJK SC" w:cs="Lohit Devanagari" w:ascii="Abyssinica SIL" w:hAnsi="Abyssinica SIL"/>
+                <w:b w:val="false"/>
+                <w:bCs w:val="false"/>
+                <w:color w:val="auto"/>
+                <w:kern w:val="2"/>
+                <w:sz w:val="28"/>
+                <w:szCs w:val="28"/>
+                <w:lang w:val="en-US" w:eastAsia="zh-CN" w:bidi="hi-IN"/>
+              </w:rPr>
+              <w:t>update</w:t>
+            </w:r>
+          </w:p>
+          <w:p>
+            <w:pPr>
+              <w:pStyle w:val="TableContents"/>
+              <w:rPr>
+                <w:rFonts w:ascii="Abyssinica SIL" w:hAnsi="Abyssinica SIL" w:eastAsia="Noto Serif CJK SC" w:cs="Lohit Devanagari"/>
+                <w:b w:val="false"/>
+                <w:b w:val="false"/>
+                <w:bCs w:val="false"/>
+                <w:color w:val="auto"/>
+                <w:kern w:val="2"/>
+                <w:sz w:val="28"/>
+                <w:szCs w:val="28"/>
+                <w:lang w:val="en-US" w:eastAsia="zh-CN" w:bidi="hi-IN"/>
+              </w:rPr>
+            </w:pPr>
+            <w:r>
+              <w:rPr>
+                <w:rFonts w:eastAsia="Noto Serif CJK SC" w:cs="Lohit Devanagari" w:ascii="Abyssinica SIL" w:hAnsi="Abyssinica SIL"/>
+                <w:b w:val="false"/>
+                <w:bCs w:val="false"/>
+                <w:color w:val="auto"/>
+                <w:kern w:val="2"/>
+                <w:sz w:val="28"/>
+                <w:szCs w:val="28"/>
+                <w:lang w:val="en-US" w:eastAsia="zh-CN" w:bidi="hi-IN"/>
+              </w:rPr>
+              <w:t>SMS Group ✅️</w:t>
+            </w:r>
+          </w:p>
         </w:tc>
         <w:tc>
           <w:tcPr>
@@ -3619,123 +3902,91 @@
                 <w:szCs w:val="28"/>
                 <w:lang w:val="en-US" w:eastAsia="zh-CN" w:bidi="hi-IN"/>
               </w:rPr>
-              <w:t>- Ability to delete sent SMS notification ❌</w:t>
-            </w:r>
-          </w:p>
-          <w:p>
-            <w:pPr>
-              <w:pStyle w:val="TableContents"/>
-              <w:rPr>
-                <w:rFonts w:ascii="Abyssinica SIL" w:hAnsi="Abyssinica SIL" w:eastAsia="Noto Serif CJK SC" w:cs="Lohit Devanagari"/>
-                <w:b w:val="false"/>
-                <w:b w:val="false"/>
-                <w:bCs w:val="false"/>
-                <w:color w:val="auto"/>
-                <w:kern w:val="2"/>
-                <w:sz w:val="28"/>
-                <w:szCs w:val="28"/>
-                <w:lang w:val="en-US" w:eastAsia="zh-CN" w:bidi="hi-IN"/>
-              </w:rPr>
-            </w:pPr>
-            <w:r>
-              <w:rPr>
-                <w:rFonts w:eastAsia="Noto Serif CJK SC" w:cs="Lohit Devanagari" w:ascii="Abyssinica SIL" w:hAnsi="Abyssinica SIL"/>
-                <w:b w:val="false"/>
-                <w:bCs w:val="false"/>
-                <w:color w:val="auto"/>
-                <w:kern w:val="2"/>
-                <w:sz w:val="28"/>
-                <w:szCs w:val="28"/>
-                <w:lang w:val="en-US" w:eastAsia="zh-CN" w:bidi="hi-IN"/>
-              </w:rPr>
-              <w:t xml:space="preserve">- Ability to delete SMS </w:t>
-            </w:r>
-          </w:p>
-          <w:p>
-            <w:pPr>
-              <w:pStyle w:val="TableContents"/>
-              <w:rPr>
-                <w:rFonts w:ascii="Abyssinica SIL" w:hAnsi="Abyssinica SIL" w:eastAsia="Noto Serif CJK SC" w:cs="Lohit Devanagari"/>
-                <w:b w:val="false"/>
-                <w:b w:val="false"/>
-                <w:bCs w:val="false"/>
-                <w:color w:val="auto"/>
-                <w:kern w:val="2"/>
-                <w:sz w:val="28"/>
-                <w:szCs w:val="28"/>
-                <w:lang w:val="en-US" w:eastAsia="zh-CN" w:bidi="hi-IN"/>
-              </w:rPr>
-            </w:pPr>
-            <w:r>
-              <w:rPr>
-                <w:rFonts w:eastAsia="Noto Serif CJK SC" w:cs="Lohit Devanagari" w:ascii="Abyssinica SIL" w:hAnsi="Abyssinica SIL"/>
-                <w:b w:val="false"/>
-                <w:bCs w:val="false"/>
-                <w:color w:val="auto"/>
-                <w:kern w:val="2"/>
-                <w:sz w:val="28"/>
-                <w:szCs w:val="28"/>
-                <w:lang w:val="en-US" w:eastAsia="zh-CN" w:bidi="hi-IN"/>
-              </w:rPr>
-              <w:t>Contact ❌</w:t>
-            </w:r>
-          </w:p>
-          <w:p>
-            <w:pPr>
-              <w:pStyle w:val="TableContents"/>
-              <w:rPr>
-                <w:rFonts w:ascii="Abyssinica SIL" w:hAnsi="Abyssinica SIL" w:eastAsia="Noto Serif CJK SC" w:cs="Lohit Devanagari"/>
-                <w:b w:val="false"/>
-                <w:b w:val="false"/>
-                <w:bCs w:val="false"/>
-                <w:color w:val="auto"/>
-                <w:kern w:val="2"/>
-                <w:sz w:val="28"/>
-                <w:szCs w:val="28"/>
-                <w:lang w:val="en-US" w:eastAsia="zh-CN" w:bidi="hi-IN"/>
-              </w:rPr>
-            </w:pPr>
-            <w:r>
-              <w:rPr>
-                <w:rFonts w:eastAsia="Noto Serif CJK SC" w:cs="Lohit Devanagari" w:ascii="Abyssinica SIL" w:hAnsi="Abyssinica SIL"/>
-                <w:b w:val="false"/>
-                <w:bCs w:val="false"/>
-                <w:color w:val="auto"/>
-                <w:kern w:val="2"/>
-                <w:sz w:val="28"/>
-                <w:szCs w:val="28"/>
-                <w:lang w:val="en-US" w:eastAsia="zh-CN" w:bidi="hi-IN"/>
-              </w:rPr>
-              <w:t xml:space="preserve">- Ability to delete </w:t>
-            </w:r>
-          </w:p>
-          <w:p>
-            <w:pPr>
-              <w:pStyle w:val="TableContents"/>
-              <w:rPr>
-                <w:rFonts w:ascii="Abyssinica SIL" w:hAnsi="Abyssinica SIL" w:eastAsia="Noto Serif CJK SC" w:cs="Lohit Devanagari"/>
-                <w:b w:val="false"/>
-                <w:b w:val="false"/>
-                <w:bCs w:val="false"/>
-                <w:color w:val="auto"/>
-                <w:kern w:val="2"/>
-                <w:sz w:val="28"/>
-                <w:szCs w:val="28"/>
-                <w:lang w:val="en-US" w:eastAsia="zh-CN" w:bidi="hi-IN"/>
-              </w:rPr>
-            </w:pPr>
-            <w:r>
-              <w:rPr>
-                <w:rFonts w:eastAsia="Noto Serif CJK SC" w:cs="Lohit Devanagari" w:ascii="Abyssinica SIL" w:hAnsi="Abyssinica SIL"/>
-                <w:b w:val="false"/>
-                <w:bCs w:val="false"/>
-                <w:color w:val="auto"/>
-                <w:kern w:val="2"/>
-                <w:sz w:val="28"/>
-                <w:szCs w:val="28"/>
-                <w:lang w:val="en-US" w:eastAsia="zh-CN" w:bidi="hi-IN"/>
-              </w:rPr>
-              <w:t>SMS Group ❌</w:t>
+              <w:t xml:space="preserve">- Ability to </w:t>
+            </w:r>
+            <w:r>
+              <w:rPr>
+                <w:rFonts w:eastAsia="Noto Serif CJK SC" w:cs="Lohit Devanagari" w:ascii="Abyssinica SIL" w:hAnsi="Abyssinica SIL"/>
+                <w:b w:val="false"/>
+                <w:bCs w:val="false"/>
+                <w:color w:val="auto"/>
+                <w:kern w:val="2"/>
+                <w:sz w:val="28"/>
+                <w:szCs w:val="28"/>
+                <w:lang w:val="en-US" w:eastAsia="zh-CN" w:bidi="hi-IN"/>
+              </w:rPr>
+              <w:t>search for sms notifications ❌</w:t>
+            </w:r>
+          </w:p>
+          <w:p>
+            <w:pPr>
+              <w:pStyle w:val="TableContents"/>
+              <w:rPr>
+                <w:rFonts w:ascii="Abyssinica SIL" w:hAnsi="Abyssinica SIL" w:eastAsia="Noto Serif CJK SC" w:cs="Lohit Devanagari"/>
+                <w:b w:val="false"/>
+                <w:b w:val="false"/>
+                <w:bCs w:val="false"/>
+                <w:color w:val="auto"/>
+                <w:kern w:val="2"/>
+                <w:sz w:val="28"/>
+                <w:szCs w:val="28"/>
+                <w:lang w:val="en-US" w:eastAsia="zh-CN" w:bidi="hi-IN"/>
+              </w:rPr>
+            </w:pPr>
+            <w:r>
+              <w:rPr>
+                <w:rFonts w:eastAsia="Noto Serif CJK SC" w:cs="Lohit Devanagari" w:ascii="Abyssinica SIL" w:hAnsi="Abyssinica SIL"/>
+                <w:b w:val="false"/>
+                <w:bCs w:val="false"/>
+                <w:color w:val="auto"/>
+                <w:kern w:val="2"/>
+                <w:sz w:val="28"/>
+                <w:szCs w:val="28"/>
+                <w:lang w:val="en-US" w:eastAsia="zh-CN" w:bidi="hi-IN"/>
+              </w:rPr>
+              <w:t xml:space="preserve">- </w:t>
+            </w:r>
+            <w:r>
+              <w:rPr>
+                <w:rFonts w:eastAsia="Noto Serif CJK SC" w:cs="Lohit Devanagari" w:ascii="Abyssinica SIL" w:hAnsi="Abyssinica SIL"/>
+                <w:b w:val="false"/>
+                <w:bCs w:val="false"/>
+                <w:color w:val="auto"/>
+                <w:kern w:val="2"/>
+                <w:sz w:val="28"/>
+                <w:szCs w:val="28"/>
+                <w:lang w:val="en-US" w:eastAsia="zh-CN" w:bidi="hi-IN"/>
+              </w:rPr>
+              <w:t>Ability to search for SMS Group ❌</w:t>
+            </w:r>
+          </w:p>
+          <w:p>
+            <w:pPr>
+              <w:pStyle w:val="TableContents"/>
+              <w:rPr>
+                <w:rFonts w:ascii="Abyssinica SIL" w:hAnsi="Abyssinica SIL" w:eastAsia="Noto Serif CJK SC" w:cs="Lohit Devanagari"/>
+                <w:b w:val="false"/>
+                <w:b w:val="false"/>
+                <w:bCs w:val="false"/>
+                <w:color w:val="auto"/>
+                <w:kern w:val="2"/>
+                <w:sz w:val="28"/>
+                <w:szCs w:val="28"/>
+                <w:lang w:val="en-US" w:eastAsia="zh-CN" w:bidi="hi-IN"/>
+              </w:rPr>
+            </w:pPr>
+            <w:r>
+              <w:rPr>
+                <w:rFonts w:eastAsia="Noto Serif CJK SC" w:cs="Lohit Devanagari" w:ascii="Abyssinica SIL" w:hAnsi="Abyssinica SIL"/>
+                <w:b w:val="false"/>
+                <w:bCs w:val="false"/>
+                <w:color w:val="auto"/>
+                <w:kern w:val="2"/>
+                <w:sz w:val="28"/>
+                <w:szCs w:val="28"/>
+                <w:lang w:val="en-US" w:eastAsia="zh-CN" w:bidi="hi-IN"/>
+              </w:rPr>
+              <w:t>- Ability to search for SMS Contact ❌</w:t>
             </w:r>
           </w:p>
         </w:tc>
@@ -3953,143 +4204,65 @@
                 <w:szCs w:val="28"/>
                 <w:lang w:val="en-US" w:eastAsia="zh-CN" w:bidi="hi-IN"/>
               </w:rPr>
-              <w:t xml:space="preserve">- Show all added </w:t>
-            </w:r>
-            <w:r>
-              <w:rPr>
-                <w:rFonts w:eastAsia="Noto Serif CJK SC" w:cs="Lohit Devanagari" w:ascii="Abyssinica SIL" w:hAnsi="Abyssinica SIL"/>
-                <w:b w:val="false"/>
-                <w:bCs w:val="false"/>
-                <w:color w:val="auto"/>
-                <w:kern w:val="2"/>
-                <w:sz w:val="28"/>
-                <w:szCs w:val="28"/>
-                <w:lang w:val="en-US" w:eastAsia="zh-CN" w:bidi="hi-IN"/>
-              </w:rPr>
-              <w:t>applications</w:t>
-            </w:r>
-            <w:r>
-              <w:rPr>
-                <w:rFonts w:eastAsia="Noto Serif CJK SC" w:cs="Lohit Devanagari" w:ascii="Abyssinica SIL" w:hAnsi="Abyssinica SIL"/>
-                <w:b w:val="false"/>
-                <w:bCs w:val="false"/>
-                <w:color w:val="auto"/>
-                <w:kern w:val="2"/>
-                <w:sz w:val="28"/>
-                <w:szCs w:val="28"/>
-                <w:lang w:val="en-US" w:eastAsia="zh-CN" w:bidi="hi-IN"/>
-              </w:rPr>
-              <w:t xml:space="preserve"> ✅️  </w:t>
-            </w:r>
-          </w:p>
-          <w:p>
-            <w:pPr>
-              <w:pStyle w:val="TableContents"/>
-              <w:rPr>
-                <w:rFonts w:ascii="Abyssinica SIL" w:hAnsi="Abyssinica SIL" w:eastAsia="Noto Serif CJK SC" w:cs="Lohit Devanagari"/>
-                <w:b w:val="false"/>
-                <w:b w:val="false"/>
-                <w:bCs w:val="false"/>
-                <w:color w:val="auto"/>
-                <w:kern w:val="2"/>
-                <w:sz w:val="28"/>
-                <w:szCs w:val="28"/>
-                <w:lang w:val="en-US" w:eastAsia="zh-CN" w:bidi="hi-IN"/>
-              </w:rPr>
-            </w:pPr>
-            <w:r>
-              <w:rPr>
-                <w:rFonts w:eastAsia="Noto Serif CJK SC" w:cs="Lohit Devanagari" w:ascii="Abyssinica SIL" w:hAnsi="Abyssinica SIL"/>
-                <w:b w:val="false"/>
-                <w:bCs w:val="false"/>
-                <w:color w:val="auto"/>
-                <w:kern w:val="2"/>
-                <w:sz w:val="28"/>
-                <w:szCs w:val="28"/>
-                <w:lang w:val="en-US" w:eastAsia="zh-CN" w:bidi="hi-IN"/>
-              </w:rPr>
-              <w:t xml:space="preserve">- Ability to add new </w:t>
-            </w:r>
-            <w:r>
-              <w:rPr>
-                <w:rFonts w:eastAsia="Noto Serif CJK SC" w:cs="Lohit Devanagari" w:ascii="Abyssinica SIL" w:hAnsi="Abyssinica SIL"/>
-                <w:b w:val="false"/>
-                <w:bCs w:val="false"/>
-                <w:color w:val="auto"/>
-                <w:kern w:val="2"/>
-                <w:sz w:val="28"/>
-                <w:szCs w:val="28"/>
-                <w:lang w:val="en-US" w:eastAsia="zh-CN" w:bidi="hi-IN"/>
-              </w:rPr>
-              <w:t>applications</w:t>
-            </w:r>
-            <w:r>
-              <w:rPr>
-                <w:rFonts w:eastAsia="Noto Serif CJK SC" w:cs="Lohit Devanagari" w:ascii="Abyssinica SIL" w:hAnsi="Abyssinica SIL"/>
-                <w:b w:val="false"/>
-                <w:bCs w:val="false"/>
-                <w:color w:val="auto"/>
-                <w:kern w:val="2"/>
-                <w:sz w:val="28"/>
-                <w:szCs w:val="28"/>
-                <w:lang w:val="en-US" w:eastAsia="zh-CN" w:bidi="hi-IN"/>
-              </w:rPr>
-              <w:t xml:space="preserve"> ✅️  </w:t>
-            </w:r>
-          </w:p>
-          <w:p>
-            <w:pPr>
-              <w:pStyle w:val="TableContents"/>
-              <w:rPr>
-                <w:rFonts w:ascii="Abyssinica SIL" w:hAnsi="Abyssinica SIL" w:eastAsia="Noto Serif CJK SC" w:cs="Lohit Devanagari"/>
-                <w:b w:val="false"/>
-                <w:b w:val="false"/>
-                <w:bCs w:val="false"/>
-                <w:color w:val="auto"/>
-                <w:kern w:val="2"/>
-                <w:sz w:val="28"/>
-                <w:szCs w:val="28"/>
-                <w:lang w:val="en-US" w:eastAsia="zh-CN" w:bidi="hi-IN"/>
-              </w:rPr>
-            </w:pPr>
-            <w:r>
-              <w:rPr>
-                <w:rFonts w:eastAsia="Noto Serif CJK SC" w:cs="Lohit Devanagari" w:ascii="Abyssinica SIL" w:hAnsi="Abyssinica SIL"/>
-                <w:b w:val="false"/>
-                <w:bCs w:val="false"/>
-                <w:color w:val="auto"/>
-                <w:kern w:val="2"/>
-                <w:sz w:val="28"/>
-                <w:szCs w:val="28"/>
-                <w:lang w:val="en-US" w:eastAsia="zh-CN" w:bidi="hi-IN"/>
-              </w:rPr>
-              <w:t xml:space="preserve">- Ability to edit </w:t>
-            </w:r>
-            <w:r>
-              <w:rPr>
-                <w:rFonts w:eastAsia="Noto Serif CJK SC" w:cs="Lohit Devanagari" w:ascii="Abyssinica SIL" w:hAnsi="Abyssinica SIL"/>
-                <w:b w:val="false"/>
-                <w:bCs w:val="false"/>
-                <w:color w:val="auto"/>
-                <w:kern w:val="2"/>
-                <w:sz w:val="28"/>
-                <w:szCs w:val="28"/>
-                <w:lang w:val="en-US" w:eastAsia="zh-CN" w:bidi="hi-IN"/>
-              </w:rPr>
-              <w:t xml:space="preserve">applications </w:t>
-            </w:r>
-            <w:r>
-              <w:rPr>
-                <w:rFonts w:eastAsia="Noto Serif CJK SC" w:cs="Lohit Devanagari" w:ascii="Abyssinica SIL" w:hAnsi="Abyssinica SIL"/>
-                <w:b w:val="false"/>
-                <w:bCs w:val="false"/>
-                <w:color w:val="auto"/>
-                <w:kern w:val="2"/>
-                <w:sz w:val="28"/>
-                <w:szCs w:val="28"/>
-                <w:lang w:val="en-US" w:eastAsia="zh-CN" w:bidi="hi-IN"/>
-              </w:rPr>
-              <w:t>data ✅️</w:t>
+              <w:t xml:space="preserve">- Show all added applications ✅️  </w:t>
+            </w:r>
+          </w:p>
+          <w:p>
+            <w:pPr>
+              <w:pStyle w:val="TableContents"/>
+              <w:rPr>
+                <w:rFonts w:ascii="Abyssinica SIL" w:hAnsi="Abyssinica SIL" w:eastAsia="Noto Serif CJK SC" w:cs="Lohit Devanagari"/>
+                <w:b w:val="false"/>
+                <w:b w:val="false"/>
+                <w:bCs w:val="false"/>
+                <w:color w:val="auto"/>
+                <w:kern w:val="2"/>
+                <w:sz w:val="28"/>
+                <w:szCs w:val="28"/>
+                <w:lang w:val="en-US" w:eastAsia="zh-CN" w:bidi="hi-IN"/>
+              </w:rPr>
+            </w:pPr>
+            <w:r>
+              <w:rPr>
+                <w:rFonts w:eastAsia="Noto Serif CJK SC" w:cs="Lohit Devanagari" w:ascii="Abyssinica SIL" w:hAnsi="Abyssinica SIL"/>
+                <w:b w:val="false"/>
+                <w:bCs w:val="false"/>
+                <w:color w:val="auto"/>
+                <w:kern w:val="2"/>
+                <w:sz w:val="28"/>
+                <w:szCs w:val="28"/>
+                <w:lang w:val="en-US" w:eastAsia="zh-CN" w:bidi="hi-IN"/>
+              </w:rPr>
+              <w:t xml:space="preserve">- Ability to add new applications ✅️  </w:t>
+            </w:r>
+          </w:p>
+          <w:p>
+            <w:pPr>
+              <w:pStyle w:val="TableContents"/>
+              <w:rPr>
+                <w:rFonts w:ascii="Abyssinica SIL" w:hAnsi="Abyssinica SIL" w:eastAsia="Noto Serif CJK SC" w:cs="Lohit Devanagari"/>
+                <w:b w:val="false"/>
+                <w:b w:val="false"/>
+                <w:bCs w:val="false"/>
+                <w:color w:val="auto"/>
+                <w:kern w:val="2"/>
+                <w:sz w:val="28"/>
+                <w:szCs w:val="28"/>
+                <w:lang w:val="en-US" w:eastAsia="zh-CN" w:bidi="hi-IN"/>
+              </w:rPr>
+            </w:pPr>
+            <w:r>
+              <w:rPr>
+                <w:rFonts w:eastAsia="Noto Serif CJK SC" w:cs="Lohit Devanagari" w:ascii="Abyssinica SIL" w:hAnsi="Abyssinica SIL"/>
+                <w:b w:val="false"/>
+                <w:bCs w:val="false"/>
+                <w:color w:val="auto"/>
+                <w:kern w:val="2"/>
+                <w:sz w:val="28"/>
+                <w:szCs w:val="28"/>
+                <w:lang w:val="en-US" w:eastAsia="zh-CN" w:bidi="hi-IN"/>
+              </w:rPr>
+              <w:t>- Ability to edit applications data ✅️</w:t>
             </w:r>
           </w:p>
           <w:p>
@@ -4147,33 +4320,7 @@
                 <w:szCs w:val="28"/>
                 <w:lang w:val="en-US" w:eastAsia="zh-CN" w:bidi="hi-IN"/>
               </w:rPr>
-              <w:t>a</w:t>
-            </w:r>
-            <w:r>
-              <w:rPr>
-                <w:rFonts w:eastAsia="Noto Serif CJK SC" w:cs="Lohit Devanagari" w:ascii="Abyssinica SIL" w:hAnsi="Abyssinica SIL"/>
-                <w:b w:val="false"/>
-                <w:bCs w:val="false"/>
-                <w:color w:val="auto"/>
-                <w:kern w:val="2"/>
-                <w:sz w:val="28"/>
-                <w:szCs w:val="28"/>
-                <w:lang w:val="en-US" w:eastAsia="zh-CN" w:bidi="hi-IN"/>
-              </w:rPr>
-              <w:t>n application</w:t>
-            </w:r>
-            <w:r>
-              <w:rPr>
-                <w:rFonts w:eastAsia="Noto Serif CJK SC" w:cs="Lohit Devanagari" w:ascii="Abyssinica SIL" w:hAnsi="Abyssinica SIL"/>
-                <w:b w:val="false"/>
-                <w:bCs w:val="false"/>
-                <w:color w:val="auto"/>
-                <w:kern w:val="2"/>
-                <w:sz w:val="28"/>
-                <w:szCs w:val="28"/>
-                <w:lang w:val="en-US" w:eastAsia="zh-CN" w:bidi="hi-IN"/>
-              </w:rPr>
-              <w:t xml:space="preserve"> ✅️</w:t>
+              <w:t>an application ✅️</w:t>
             </w:r>
           </w:p>
         </w:tc>
@@ -4212,33 +4359,7 @@
                 <w:szCs w:val="28"/>
                 <w:lang w:val="en-US" w:eastAsia="zh-CN" w:bidi="hi-IN"/>
               </w:rPr>
-              <w:t xml:space="preserve">- Ability to search for </w:t>
-            </w:r>
-            <w:r>
-              <w:rPr>
-                <w:rFonts w:eastAsia="Noto Serif CJK SC" w:cs="Lohit Devanagari" w:ascii="Abyssinica SIL" w:hAnsi="Abyssinica SIL"/>
-                <w:b w:val="false"/>
-                <w:bCs w:val="false"/>
-                <w:color w:val="auto"/>
-                <w:kern w:val="2"/>
-                <w:sz w:val="28"/>
-                <w:szCs w:val="28"/>
-                <w:lang w:val="en-US" w:eastAsia="zh-CN" w:bidi="hi-IN"/>
-              </w:rPr>
-              <w:t>an application</w:t>
-            </w:r>
-            <w:r>
-              <w:rPr>
-                <w:rFonts w:eastAsia="Noto Serif CJK SC" w:cs="Lohit Devanagari" w:ascii="Abyssinica SIL" w:hAnsi="Abyssinica SIL"/>
-                <w:b w:val="false"/>
-                <w:bCs w:val="false"/>
-                <w:color w:val="auto"/>
-                <w:kern w:val="2"/>
-                <w:sz w:val="28"/>
-                <w:szCs w:val="28"/>
-                <w:lang w:val="en-US" w:eastAsia="zh-CN" w:bidi="hi-IN"/>
-              </w:rPr>
-              <w:t xml:space="preserve"> ❌</w:t>
+              <w:t>- Ability to search for an application ❌</w:t>
             </w:r>
           </w:p>
         </w:tc>
@@ -4351,130 +4472,65 @@
                 <w:szCs w:val="28"/>
                 <w:lang w:val="en-US" w:eastAsia="zh-CN" w:bidi="hi-IN"/>
               </w:rPr>
-              <w:t>fields</w:t>
-            </w:r>
-            <w:r>
-              <w:rPr>
-                <w:rFonts w:eastAsia="Noto Serif CJK SC" w:cs="Lohit Devanagari" w:ascii="Abyssinica SIL" w:hAnsi="Abyssinica SIL"/>
-                <w:b w:val="false"/>
-                <w:bCs w:val="false"/>
-                <w:color w:val="auto"/>
-                <w:kern w:val="2"/>
-                <w:sz w:val="28"/>
-                <w:szCs w:val="28"/>
-                <w:lang w:val="en-US" w:eastAsia="zh-CN" w:bidi="hi-IN"/>
-              </w:rPr>
-              <w:t xml:space="preserve"> ✅️  </w:t>
-            </w:r>
-          </w:p>
-          <w:p>
-            <w:pPr>
-              <w:pStyle w:val="TableContents"/>
-              <w:rPr>
-                <w:rFonts w:ascii="Abyssinica SIL" w:hAnsi="Abyssinica SIL" w:eastAsia="Noto Serif CJK SC" w:cs="Lohit Devanagari"/>
-                <w:b w:val="false"/>
-                <w:b w:val="false"/>
-                <w:bCs w:val="false"/>
-                <w:color w:val="auto"/>
-                <w:kern w:val="2"/>
-                <w:sz w:val="28"/>
-                <w:szCs w:val="28"/>
-                <w:lang w:val="en-US" w:eastAsia="zh-CN" w:bidi="hi-IN"/>
-              </w:rPr>
-            </w:pPr>
-            <w:r>
-              <w:rPr>
-                <w:rFonts w:eastAsia="Noto Serif CJK SC" w:cs="Lohit Devanagari" w:ascii="Abyssinica SIL" w:hAnsi="Abyssinica SIL"/>
-                <w:b w:val="false"/>
-                <w:bCs w:val="false"/>
-                <w:color w:val="auto"/>
-                <w:kern w:val="2"/>
-                <w:sz w:val="28"/>
-                <w:szCs w:val="28"/>
-                <w:lang w:val="en-US" w:eastAsia="zh-CN" w:bidi="hi-IN"/>
-              </w:rPr>
-              <w:t xml:space="preserve">- Ability to add new </w:t>
-            </w:r>
-            <w:r>
-              <w:rPr>
-                <w:rFonts w:eastAsia="Noto Serif CJK SC" w:cs="Lohit Devanagari" w:ascii="Abyssinica SIL" w:hAnsi="Abyssinica SIL"/>
-                <w:b w:val="false"/>
-                <w:bCs w:val="false"/>
-                <w:color w:val="auto"/>
-                <w:kern w:val="2"/>
-                <w:sz w:val="28"/>
-                <w:szCs w:val="28"/>
-                <w:lang w:val="en-US" w:eastAsia="zh-CN" w:bidi="hi-IN"/>
-              </w:rPr>
-              <w:t>fields</w:t>
-            </w:r>
-            <w:r>
-              <w:rPr>
-                <w:rFonts w:eastAsia="Noto Serif CJK SC" w:cs="Lohit Devanagari" w:ascii="Abyssinica SIL" w:hAnsi="Abyssinica SIL"/>
-                <w:b w:val="false"/>
-                <w:bCs w:val="false"/>
-                <w:color w:val="auto"/>
-                <w:kern w:val="2"/>
-                <w:sz w:val="28"/>
-                <w:szCs w:val="28"/>
-                <w:lang w:val="en-US" w:eastAsia="zh-CN" w:bidi="hi-IN"/>
-              </w:rPr>
-              <w:t xml:space="preserve"> ✅️  </w:t>
-            </w:r>
-          </w:p>
-          <w:p>
-            <w:pPr>
-              <w:pStyle w:val="TableContents"/>
-              <w:rPr>
-                <w:rFonts w:ascii="Abyssinica SIL" w:hAnsi="Abyssinica SIL" w:eastAsia="Noto Serif CJK SC" w:cs="Lohit Devanagari"/>
-                <w:b w:val="false"/>
-                <w:b w:val="false"/>
-                <w:bCs w:val="false"/>
-                <w:color w:val="auto"/>
-                <w:kern w:val="2"/>
-                <w:sz w:val="28"/>
-                <w:szCs w:val="28"/>
-                <w:lang w:val="en-US" w:eastAsia="zh-CN" w:bidi="hi-IN"/>
-              </w:rPr>
-            </w:pPr>
-            <w:r>
-              <w:rPr>
-                <w:rFonts w:eastAsia="Noto Serif CJK SC" w:cs="Lohit Devanagari" w:ascii="Abyssinica SIL" w:hAnsi="Abyssinica SIL"/>
-                <w:b w:val="false"/>
-                <w:bCs w:val="false"/>
-                <w:color w:val="auto"/>
-                <w:kern w:val="2"/>
-                <w:sz w:val="28"/>
-                <w:szCs w:val="28"/>
-                <w:lang w:val="en-US" w:eastAsia="zh-CN" w:bidi="hi-IN"/>
-              </w:rPr>
-              <w:t xml:space="preserve">- Ability to edit </w:t>
-            </w:r>
-            <w:r>
-              <w:rPr>
-                <w:rFonts w:eastAsia="Noto Serif CJK SC" w:cs="Lohit Devanagari" w:ascii="Abyssinica SIL" w:hAnsi="Abyssinica SIL"/>
-                <w:b w:val="false"/>
-                <w:bCs w:val="false"/>
-                <w:color w:val="auto"/>
-                <w:kern w:val="2"/>
-                <w:sz w:val="28"/>
-                <w:szCs w:val="28"/>
-                <w:lang w:val="en-US" w:eastAsia="zh-CN" w:bidi="hi-IN"/>
-              </w:rPr>
-              <w:t xml:space="preserve">fields </w:t>
-            </w:r>
-            <w:r>
-              <w:rPr>
-                <w:rFonts w:eastAsia="Noto Serif CJK SC" w:cs="Lohit Devanagari" w:ascii="Abyssinica SIL" w:hAnsi="Abyssinica SIL"/>
-                <w:b w:val="false"/>
-                <w:bCs w:val="false"/>
-                <w:color w:val="auto"/>
-                <w:kern w:val="2"/>
-                <w:sz w:val="28"/>
-                <w:szCs w:val="28"/>
-                <w:lang w:val="en-US" w:eastAsia="zh-CN" w:bidi="hi-IN"/>
-              </w:rPr>
-              <w:t>data ✅️</w:t>
+              <w:t xml:space="preserve">fields ✅️  </w:t>
+            </w:r>
+          </w:p>
+          <w:p>
+            <w:pPr>
+              <w:pStyle w:val="TableContents"/>
+              <w:rPr>
+                <w:rFonts w:ascii="Abyssinica SIL" w:hAnsi="Abyssinica SIL" w:eastAsia="Noto Serif CJK SC" w:cs="Lohit Devanagari"/>
+                <w:b w:val="false"/>
+                <w:b w:val="false"/>
+                <w:bCs w:val="false"/>
+                <w:color w:val="auto"/>
+                <w:kern w:val="2"/>
+                <w:sz w:val="28"/>
+                <w:szCs w:val="28"/>
+                <w:lang w:val="en-US" w:eastAsia="zh-CN" w:bidi="hi-IN"/>
+              </w:rPr>
+            </w:pPr>
+            <w:r>
+              <w:rPr>
+                <w:rFonts w:eastAsia="Noto Serif CJK SC" w:cs="Lohit Devanagari" w:ascii="Abyssinica SIL" w:hAnsi="Abyssinica SIL"/>
+                <w:b w:val="false"/>
+                <w:bCs w:val="false"/>
+                <w:color w:val="auto"/>
+                <w:kern w:val="2"/>
+                <w:sz w:val="28"/>
+                <w:szCs w:val="28"/>
+                <w:lang w:val="en-US" w:eastAsia="zh-CN" w:bidi="hi-IN"/>
+              </w:rPr>
+              <w:t xml:space="preserve">- Ability to add new fields ✅️  </w:t>
+            </w:r>
+          </w:p>
+          <w:p>
+            <w:pPr>
+              <w:pStyle w:val="TableContents"/>
+              <w:rPr>
+                <w:rFonts w:ascii="Abyssinica SIL" w:hAnsi="Abyssinica SIL" w:eastAsia="Noto Serif CJK SC" w:cs="Lohit Devanagari"/>
+                <w:b w:val="false"/>
+                <w:b w:val="false"/>
+                <w:bCs w:val="false"/>
+                <w:color w:val="auto"/>
+                <w:kern w:val="2"/>
+                <w:sz w:val="28"/>
+                <w:szCs w:val="28"/>
+                <w:lang w:val="en-US" w:eastAsia="zh-CN" w:bidi="hi-IN"/>
+              </w:rPr>
+            </w:pPr>
+            <w:r>
+              <w:rPr>
+                <w:rFonts w:eastAsia="Noto Serif CJK SC" w:cs="Lohit Devanagari" w:ascii="Abyssinica SIL" w:hAnsi="Abyssinica SIL"/>
+                <w:b w:val="false"/>
+                <w:bCs w:val="false"/>
+                <w:color w:val="auto"/>
+                <w:kern w:val="2"/>
+                <w:sz w:val="28"/>
+                <w:szCs w:val="28"/>
+                <w:lang w:val="en-US" w:eastAsia="zh-CN" w:bidi="hi-IN"/>
+              </w:rPr>
+              <w:t>- Ability to edit fields data ✅️</w:t>
             </w:r>
           </w:p>
           <w:p>
@@ -4532,33 +4588,7 @@
                 <w:szCs w:val="28"/>
                 <w:lang w:val="en-US" w:eastAsia="zh-CN" w:bidi="hi-IN"/>
               </w:rPr>
-              <w:t>a</w:t>
-            </w:r>
-            <w:r>
-              <w:rPr>
-                <w:rFonts w:eastAsia="Noto Serif CJK SC" w:cs="Lohit Devanagari" w:ascii="Abyssinica SIL" w:hAnsi="Abyssinica SIL"/>
-                <w:b w:val="false"/>
-                <w:bCs w:val="false"/>
-                <w:color w:val="auto"/>
-                <w:kern w:val="2"/>
-                <w:sz w:val="28"/>
-                <w:szCs w:val="28"/>
-                <w:lang w:val="en-US" w:eastAsia="zh-CN" w:bidi="hi-IN"/>
-              </w:rPr>
-              <w:t xml:space="preserve"> field</w:t>
-            </w:r>
-            <w:r>
-              <w:rPr>
-                <w:rFonts w:eastAsia="Noto Serif CJK SC" w:cs="Lohit Devanagari" w:ascii="Abyssinica SIL" w:hAnsi="Abyssinica SIL"/>
-                <w:b w:val="false"/>
-                <w:bCs w:val="false"/>
-                <w:color w:val="auto"/>
-                <w:kern w:val="2"/>
-                <w:sz w:val="28"/>
-                <w:szCs w:val="28"/>
-                <w:lang w:val="en-US" w:eastAsia="zh-CN" w:bidi="hi-IN"/>
-              </w:rPr>
-              <w:t xml:space="preserve"> ✅️</w:t>
+              <w:t>a field ✅️</w:t>
             </w:r>
           </w:p>
         </w:tc>
@@ -4626,20 +4656,7 @@
                 <w:szCs w:val="28"/>
                 <w:lang w:val="en-US" w:eastAsia="zh-CN" w:bidi="hi-IN"/>
               </w:rPr>
-              <w:t>a field</w:t>
-            </w:r>
-            <w:r>
-              <w:rPr>
-                <w:rFonts w:eastAsia="Noto Serif CJK SC" w:cs="Lohit Devanagari" w:ascii="Abyssinica SIL" w:hAnsi="Abyssinica SIL"/>
-                <w:b w:val="false"/>
-                <w:bCs w:val="false"/>
-                <w:color w:val="auto"/>
-                <w:kern w:val="2"/>
-                <w:sz w:val="28"/>
-                <w:szCs w:val="28"/>
-                <w:lang w:val="en-US" w:eastAsia="zh-CN" w:bidi="hi-IN"/>
-              </w:rPr>
-              <w:t xml:space="preserve"> ❌</w:t>
+              <w:t>a field ❌</w:t>
             </w:r>
           </w:p>
         </w:tc>
@@ -4694,7 +4711,6 @@
         </w:tabs>
         <w:ind w:left="720" w:hanging="360"/>
       </w:pPr>
-      <w:rPr/>
     </w:lvl>
     <w:lvl w:ilvl="1">
       <w:start w:val="1"/>
@@ -4707,7 +4723,6 @@
         </w:tabs>
         <w:ind w:left="1080" w:hanging="360"/>
       </w:pPr>
-      <w:rPr/>
     </w:lvl>
     <w:lvl w:ilvl="2">
       <w:start w:val="1"/>
@@ -4720,7 +4735,6 @@
         </w:tabs>
         <w:ind w:left="1440" w:hanging="360"/>
       </w:pPr>
-      <w:rPr/>
     </w:lvl>
     <w:lvl w:ilvl="3">
       <w:start w:val="1"/>
@@ -4733,7 +4747,6 @@
         </w:tabs>
         <w:ind w:left="1800" w:hanging="360"/>
       </w:pPr>
-      <w:rPr/>
     </w:lvl>
     <w:lvl w:ilvl="4">
       <w:start w:val="1"/>
@@ -4746,7 +4759,6 @@
         </w:tabs>
         <w:ind w:left="2160" w:hanging="360"/>
       </w:pPr>
-      <w:rPr/>
     </w:lvl>
     <w:lvl w:ilvl="5">
       <w:start w:val="1"/>
@@ -4759,7 +4771,6 @@
         </w:tabs>
         <w:ind w:left="2520" w:hanging="360"/>
       </w:pPr>
-      <w:rPr/>
     </w:lvl>
     <w:lvl w:ilvl="6">
       <w:start w:val="1"/>
@@ -4772,7 +4783,6 @@
         </w:tabs>
         <w:ind w:left="2880" w:hanging="360"/>
       </w:pPr>
-      <w:rPr/>
     </w:lvl>
     <w:lvl w:ilvl="7">
       <w:start w:val="1"/>
@@ -4785,7 +4795,6 @@
         </w:tabs>
         <w:ind w:left="3240" w:hanging="360"/>
       </w:pPr>
-      <w:rPr/>
     </w:lvl>
     <w:lvl w:ilvl="8">
       <w:start w:val="1"/>
@@ -4798,7 +4807,6 @@
         </w:tabs>
         <w:ind w:left="3600" w:hanging="360"/>
       </w:pPr>
-      <w:rPr/>
     </w:lvl>
   </w:abstractNum>
   <w:abstractNum w:abstractNumId="2">

</xml_diff>

<commit_message>
committed in the rainy day
</commit_message>
<xml_diff>
--- a/Daily Report Of Uniseal API System.docx
+++ b/Daily Report Of Uniseal API System.docx
@@ -9,6 +9,26 @@
         <w:jc w:val="center"/>
         <w:rPr>
           <w:rFonts w:ascii="Abyssinica SIL" w:hAnsi="Abyssinica SIL"/>
+        </w:rPr>
+      </w:pPr>
+      <w:r>
+        <w:rPr>
+          <w:rFonts w:ascii="Abyssinica SIL" w:hAnsi="Abyssinica SIL"/>
+          <w:b/>
+          <w:bCs/>
+          <w:sz w:val="36"/>
+          <w:szCs w:val="36"/>
+        </w:rPr>
+        <w:t>Uniseal API Technical Report</w:t>
+      </w:r>
+    </w:p>
+    <w:p>
+      <w:pPr>
+        <w:pStyle w:val="Normal"/>
+        <w:bidi w:val="0"/>
+        <w:jc w:val="center"/>
+        <w:rPr>
+          <w:rFonts w:ascii="Abyssinica SIL" w:hAnsi="Abyssinica SIL"/>
           <w:b/>
           <w:b/>
           <w:bCs/>
@@ -24,76 +44,26 @@
           <w:sz w:val="36"/>
           <w:szCs w:val="36"/>
         </w:rPr>
-        <w:t>Uniseal API Technical Report</w:t>
       </w:r>
     </w:p>
     <w:p>
       <w:pPr>
         <w:pStyle w:val="Normal"/>
         <w:bidi w:val="0"/>
-        <w:jc w:val="center"/>
-        <w:rPr>
-          <w:rFonts w:ascii="Abyssinica SIL" w:hAnsi="Abyssinica SIL"/>
-          <w:b/>
-          <w:b/>
-          <w:bCs/>
-          <w:sz w:val="36"/>
-          <w:szCs w:val="36"/>
+        <w:jc w:val="left"/>
+        <w:rPr>
+          <w:rFonts w:ascii="Abyssinica SIL" w:hAnsi="Abyssinica SIL"/>
         </w:rPr>
       </w:pPr>
       <w:r>
         <w:rPr>
           <w:rFonts w:ascii="Abyssinica SIL" w:hAnsi="Abyssinica SIL"/>
-          <w:b/>
-          <w:bCs/>
-          <w:sz w:val="36"/>
-          <w:szCs w:val="36"/>
-        </w:rPr>
-      </w:r>
-    </w:p>
-    <w:p>
-      <w:pPr>
-        <w:pStyle w:val="Normal"/>
-        <w:bidi w:val="0"/>
-        <w:jc w:val="left"/>
-        <w:rPr>
-          <w:rFonts w:ascii="Abyssinica SIL" w:hAnsi="Abyssinica SIL"/>
-          <w:b/>
           <w:b/>
           <w:bCs/>
           <w:sz w:val="32"/>
           <w:szCs w:val="32"/>
         </w:rPr>
-      </w:pPr>
-      <w:r>
-        <w:rPr>
-          <w:rFonts w:ascii="Abyssinica SIL" w:hAnsi="Abyssinica SIL"/>
-          <w:b/>
-          <w:bCs/>
-          <w:sz w:val="32"/>
-          <w:szCs w:val="32"/>
-        </w:rPr>
-        <w:t>Date:</w:t>
-      </w:r>
-      <w:r>
-        <w:rPr>
-          <w:rFonts w:ascii="Abyssinica SIL" w:hAnsi="Abyssinica SIL"/>
-          <w:b/>
-          <w:bCs/>
-          <w:sz w:val="32"/>
-          <w:szCs w:val="32"/>
-        </w:rPr>
-        <w:t>4</w:t>
-      </w:r>
-      <w:r>
-        <w:rPr>
-          <w:rFonts w:ascii="Abyssinica SIL" w:hAnsi="Abyssinica SIL"/>
-          <w:b/>
-          <w:bCs/>
-          <w:sz w:val="32"/>
-          <w:szCs w:val="32"/>
-        </w:rPr>
-        <w:t xml:space="preserve">/8/2021 – </w:t>
+        <w:t xml:space="preserve">Date:4/8/2021 – </w:t>
       </w:r>
       <w:r>
         <w:rPr>
@@ -140,12 +110,6 @@
         <w:jc w:val="left"/>
         <w:rPr>
           <w:rFonts w:ascii="Abyssinica SIL" w:hAnsi="Abyssinica SIL"/>
-          <w:b w:val="false"/>
-          <w:b w:val="false"/>
-          <w:bCs w:val="false"/>
-          <w:color w:val="FF0000"/>
-          <w:sz w:val="32"/>
-          <w:szCs w:val="32"/>
         </w:rPr>
       </w:pPr>
       <w:r>
@@ -169,7 +133,9 @@
         </w:numPr>
         <w:bidi w:val="0"/>
         <w:jc w:val="left"/>
-        <w:rPr/>
+        <w:rPr>
+          <w:rFonts w:ascii="Abyssinica SIL" w:hAnsi="Abyssinica SIL"/>
+        </w:rPr>
       </w:pPr>
       <w:r>
         <w:rPr>
@@ -238,7 +204,9 @@
         </w:numPr>
         <w:bidi w:val="0"/>
         <w:jc w:val="left"/>
-        <w:rPr/>
+        <w:rPr>
+          <w:rFonts w:ascii="Abyssinica SIL" w:hAnsi="Abyssinica SIL"/>
+        </w:rPr>
       </w:pPr>
       <w:r>
         <w:rPr>
@@ -309,11 +277,6 @@
         <w:jc w:val="left"/>
         <w:rPr>
           <w:rFonts w:ascii="Abyssinica SIL" w:hAnsi="Abyssinica SIL"/>
-          <w:b w:val="false"/>
-          <w:b w:val="false"/>
-          <w:bCs w:val="false"/>
-          <w:sz w:val="32"/>
-          <w:szCs w:val="32"/>
         </w:rPr>
       </w:pPr>
       <w:r>
@@ -388,15 +351,7 @@
               <w:pStyle w:val="TableContents"/>
               <w:jc w:val="center"/>
               <w:rPr>
-                <w:rFonts w:ascii="Abyssinica SIL" w:hAnsi="Abyssinica SIL" w:eastAsia="Noto Serif CJK SC" w:cs="Lohit Devanagari"/>
-                <w:b w:val="false"/>
-                <w:b w:val="false"/>
-                <w:bCs w:val="false"/>
-                <w:color w:val="auto"/>
-                <w:kern w:val="2"/>
-                <w:sz w:val="28"/>
-                <w:szCs w:val="28"/>
-                <w:lang w:val="en-US" w:eastAsia="zh-CN" w:bidi="hi-IN"/>
+                <w:rFonts w:ascii="Abyssinica SIL" w:hAnsi="Abyssinica SIL"/>
               </w:rPr>
             </w:pPr>
             <w:r>
@@ -428,15 +383,7 @@
               <w:pStyle w:val="TableContents"/>
               <w:jc w:val="center"/>
               <w:rPr>
-                <w:rFonts w:ascii="Abyssinica SIL" w:hAnsi="Abyssinica SIL" w:eastAsia="Noto Serif CJK SC" w:cs="Lohit Devanagari"/>
-                <w:b w:val="false"/>
-                <w:b w:val="false"/>
-                <w:bCs w:val="false"/>
-                <w:color w:val="auto"/>
-                <w:kern w:val="2"/>
-                <w:sz w:val="28"/>
-                <w:szCs w:val="28"/>
-                <w:lang w:val="en-US" w:eastAsia="zh-CN" w:bidi="hi-IN"/>
+                <w:rFonts w:ascii="Abyssinica SIL" w:hAnsi="Abyssinica SIL"/>
               </w:rPr>
             </w:pPr>
             <w:r>
@@ -469,15 +416,7 @@
               <w:pStyle w:val="TableContents"/>
               <w:jc w:val="center"/>
               <w:rPr>
-                <w:rFonts w:ascii="Abyssinica SIL" w:hAnsi="Abyssinica SIL" w:eastAsia="Noto Serif CJK SC" w:cs="Lohit Devanagari"/>
-                <w:b w:val="false"/>
-                <w:b w:val="false"/>
-                <w:bCs w:val="false"/>
-                <w:color w:val="auto"/>
-                <w:kern w:val="2"/>
-                <w:sz w:val="28"/>
-                <w:szCs w:val="28"/>
-                <w:lang w:val="en-US" w:eastAsia="zh-CN" w:bidi="hi-IN"/>
+                <w:rFonts w:ascii="Abyssinica SIL" w:hAnsi="Abyssinica SIL"/>
               </w:rPr>
             </w:pPr>
             <w:r>
@@ -510,15 +449,7 @@
             <w:pPr>
               <w:pStyle w:val="TableContents"/>
               <w:rPr>
-                <w:rFonts w:ascii="Abyssinica SIL" w:hAnsi="Abyssinica SIL" w:eastAsia="Noto Serif CJK SC" w:cs="Lohit Devanagari"/>
-                <w:b w:val="false"/>
-                <w:b w:val="false"/>
-                <w:bCs w:val="false"/>
-                <w:color w:val="auto"/>
-                <w:kern w:val="2"/>
-                <w:sz w:val="28"/>
-                <w:szCs w:val="28"/>
-                <w:lang w:val="en-US" w:eastAsia="zh-CN" w:bidi="hi-IN"/>
+                <w:rFonts w:ascii="Abyssinica SIL" w:hAnsi="Abyssinica SIL"/>
               </w:rPr>
             </w:pPr>
             <w:r>
@@ -548,15 +479,7 @@
             <w:pPr>
               <w:pStyle w:val="TableContents"/>
               <w:rPr>
-                <w:rFonts w:ascii="Abyssinica SIL" w:hAnsi="Abyssinica SIL" w:eastAsia="Noto Serif CJK SC" w:cs="Lohit Devanagari"/>
-                <w:b w:val="false"/>
-                <w:b w:val="false"/>
-                <w:bCs w:val="false"/>
-                <w:color w:val="auto"/>
-                <w:kern w:val="2"/>
-                <w:sz w:val="28"/>
-                <w:szCs w:val="28"/>
-                <w:lang w:val="en-US" w:eastAsia="zh-CN" w:bidi="hi-IN"/>
+                <w:rFonts w:ascii="Abyssinica SIL" w:hAnsi="Abyssinica SIL"/>
               </w:rPr>
             </w:pPr>
             <w:r>
@@ -577,15 +500,7 @@
             <w:pPr>
               <w:pStyle w:val="TableContents"/>
               <w:rPr>
-                <w:rFonts w:ascii="Abyssinica SIL" w:hAnsi="Abyssinica SIL" w:eastAsia="Noto Serif CJK SC" w:cs="Lohit Devanagari"/>
-                <w:b w:val="false"/>
-                <w:b w:val="false"/>
-                <w:bCs w:val="false"/>
-                <w:color w:val="auto"/>
-                <w:kern w:val="2"/>
-                <w:sz w:val="28"/>
-                <w:szCs w:val="28"/>
-                <w:lang w:val="en-US" w:eastAsia="zh-CN" w:bidi="hi-IN"/>
+                <w:rFonts w:ascii="Abyssinica SIL" w:hAnsi="Abyssinica SIL"/>
               </w:rPr>
             </w:pPr>
             <w:r>
@@ -656,15 +571,7 @@
             <w:pPr>
               <w:pStyle w:val="TableContents"/>
               <w:rPr>
-                <w:rFonts w:ascii="Abyssinica SIL" w:hAnsi="Abyssinica SIL" w:eastAsia="Noto Serif CJK SC" w:cs="Lohit Devanagari"/>
-                <w:b w:val="false"/>
-                <w:b w:val="false"/>
-                <w:bCs w:val="false"/>
-                <w:color w:val="auto"/>
-                <w:kern w:val="2"/>
-                <w:sz w:val="28"/>
-                <w:szCs w:val="28"/>
-                <w:lang w:val="en-US" w:eastAsia="zh-CN" w:bidi="hi-IN"/>
+                <w:rFonts w:ascii="Abyssinica SIL" w:hAnsi="Abyssinica SIL"/>
               </w:rPr>
             </w:pPr>
             <w:r>
@@ -694,15 +601,7 @@
             <w:pPr>
               <w:pStyle w:val="TableContents"/>
               <w:rPr>
-                <w:rFonts w:ascii="Abyssinica SIL" w:hAnsi="Abyssinica SIL" w:eastAsia="Noto Serif CJK SC" w:cs="Lohit Devanagari"/>
-                <w:b w:val="false"/>
-                <w:b w:val="false"/>
-                <w:bCs w:val="false"/>
-                <w:color w:val="auto"/>
-                <w:kern w:val="2"/>
-                <w:sz w:val="28"/>
-                <w:szCs w:val="28"/>
-                <w:lang w:val="en-US" w:eastAsia="zh-CN" w:bidi="hi-IN"/>
+                <w:rFonts w:ascii="Abyssinica SIL" w:hAnsi="Abyssinica SIL"/>
               </w:rPr>
             </w:pPr>
             <w:r>
@@ -723,15 +622,7 @@
             <w:pPr>
               <w:pStyle w:val="TableContents"/>
               <w:rPr>
-                <w:rFonts w:ascii="Abyssinica SIL" w:hAnsi="Abyssinica SIL" w:eastAsia="Noto Serif CJK SC" w:cs="Lohit Devanagari"/>
-                <w:b w:val="false"/>
-                <w:b w:val="false"/>
-                <w:bCs w:val="false"/>
-                <w:color w:val="auto"/>
-                <w:kern w:val="2"/>
-                <w:sz w:val="28"/>
-                <w:szCs w:val="28"/>
-                <w:lang w:val="en-US" w:eastAsia="zh-CN" w:bidi="hi-IN"/>
+                <w:rFonts w:ascii="Abyssinica SIL" w:hAnsi="Abyssinica SIL"/>
               </w:rPr>
             </w:pPr>
             <w:r>
@@ -752,15 +643,7 @@
             <w:pPr>
               <w:pStyle w:val="TableContents"/>
               <w:rPr>
-                <w:rFonts w:ascii="Abyssinica SIL" w:hAnsi="Abyssinica SIL" w:eastAsia="Noto Serif CJK SC" w:cs="Lohit Devanagari"/>
-                <w:b w:val="false"/>
-                <w:b w:val="false"/>
-                <w:bCs w:val="false"/>
-                <w:color w:val="auto"/>
-                <w:kern w:val="2"/>
-                <w:sz w:val="28"/>
-                <w:szCs w:val="28"/>
-                <w:lang w:val="en-US" w:eastAsia="zh-CN" w:bidi="hi-IN"/>
+                <w:rFonts w:ascii="Abyssinica SIL" w:hAnsi="Abyssinica SIL"/>
               </w:rPr>
             </w:pPr>
             <w:r>
@@ -781,15 +664,7 @@
             <w:pPr>
               <w:pStyle w:val="TableContents"/>
               <w:rPr>
-                <w:rFonts w:ascii="Abyssinica SIL" w:hAnsi="Abyssinica SIL" w:eastAsia="Noto Serif CJK SC" w:cs="Lohit Devanagari"/>
-                <w:b w:val="false"/>
-                <w:b w:val="false"/>
-                <w:bCs w:val="false"/>
-                <w:color w:val="auto"/>
-                <w:kern w:val="2"/>
-                <w:sz w:val="28"/>
-                <w:szCs w:val="28"/>
-                <w:lang w:val="en-US" w:eastAsia="zh-CN" w:bidi="hi-IN"/>
+                <w:rFonts w:ascii="Abyssinica SIL" w:hAnsi="Abyssinica SIL"/>
               </w:rPr>
             </w:pPr>
             <w:r>
@@ -810,15 +685,7 @@
             <w:pPr>
               <w:pStyle w:val="TableContents"/>
               <w:rPr>
-                <w:rFonts w:ascii="Abyssinica SIL" w:hAnsi="Abyssinica SIL" w:eastAsia="Noto Serif CJK SC" w:cs="Lohit Devanagari"/>
-                <w:b w:val="false"/>
-                <w:b w:val="false"/>
-                <w:bCs w:val="false"/>
-                <w:color w:val="auto"/>
-                <w:kern w:val="2"/>
-                <w:sz w:val="28"/>
-                <w:szCs w:val="28"/>
-                <w:lang w:val="en-US" w:eastAsia="zh-CN" w:bidi="hi-IN"/>
+                <w:rFonts w:ascii="Abyssinica SIL" w:hAnsi="Abyssinica SIL"/>
               </w:rPr>
             </w:pPr>
             <w:r>
@@ -849,15 +716,7 @@
             <w:pPr>
               <w:pStyle w:val="TableContents"/>
               <w:rPr>
-                <w:rFonts w:ascii="Abyssinica SIL" w:hAnsi="Abyssinica SIL" w:eastAsia="Noto Serif CJK SC" w:cs="Lohit Devanagari"/>
-                <w:b w:val="false"/>
-                <w:b w:val="false"/>
-                <w:bCs w:val="false"/>
-                <w:color w:val="auto"/>
-                <w:kern w:val="2"/>
-                <w:sz w:val="28"/>
-                <w:szCs w:val="28"/>
-                <w:lang w:val="en-US" w:eastAsia="zh-CN" w:bidi="hi-IN"/>
+                <w:rFonts w:ascii="Abyssinica SIL" w:hAnsi="Abyssinica SIL"/>
               </w:rPr>
             </w:pPr>
             <w:r>
@@ -918,15 +777,7 @@
             <w:pPr>
               <w:pStyle w:val="TableContents"/>
               <w:rPr>
-                <w:rFonts w:ascii="Abyssinica SIL" w:hAnsi="Abyssinica SIL" w:eastAsia="Noto Serif CJK SC" w:cs="Lohit Devanagari"/>
-                <w:b w:val="false"/>
-                <w:b w:val="false"/>
-                <w:bCs w:val="false"/>
-                <w:color w:val="auto"/>
-                <w:kern w:val="2"/>
-                <w:sz w:val="28"/>
-                <w:szCs w:val="28"/>
-                <w:lang w:val="en-US" w:eastAsia="zh-CN" w:bidi="hi-IN"/>
+                <w:rFonts w:ascii="Abyssinica SIL" w:hAnsi="Abyssinica SIL"/>
               </w:rPr>
             </w:pPr>
             <w:r>
@@ -956,15 +807,7 @@
             <w:pPr>
               <w:pStyle w:val="TableContents"/>
               <w:rPr>
-                <w:rFonts w:ascii="Abyssinica SIL" w:hAnsi="Abyssinica SIL" w:eastAsia="Noto Serif CJK SC" w:cs="Lohit Devanagari"/>
-                <w:b w:val="false"/>
-                <w:b w:val="false"/>
-                <w:bCs w:val="false"/>
-                <w:color w:val="auto"/>
-                <w:kern w:val="2"/>
-                <w:sz w:val="28"/>
-                <w:szCs w:val="28"/>
-                <w:lang w:val="en-US" w:eastAsia="zh-CN" w:bidi="hi-IN"/>
+                <w:rFonts w:ascii="Abyssinica SIL" w:hAnsi="Abyssinica SIL"/>
               </w:rPr>
             </w:pPr>
             <w:r>
@@ -985,15 +828,7 @@
             <w:pPr>
               <w:pStyle w:val="TableContents"/>
               <w:rPr>
-                <w:rFonts w:ascii="Abyssinica SIL" w:hAnsi="Abyssinica SIL" w:eastAsia="Noto Serif CJK SC" w:cs="Lohit Devanagari"/>
-                <w:b w:val="false"/>
-                <w:b w:val="false"/>
-                <w:bCs w:val="false"/>
-                <w:color w:val="auto"/>
-                <w:kern w:val="2"/>
-                <w:sz w:val="28"/>
-                <w:szCs w:val="28"/>
-                <w:lang w:val="en-US" w:eastAsia="zh-CN" w:bidi="hi-IN"/>
+                <w:rFonts w:ascii="Abyssinica SIL" w:hAnsi="Abyssinica SIL"/>
               </w:rPr>
             </w:pPr>
             <w:r>
@@ -1014,15 +849,7 @@
             <w:pPr>
               <w:pStyle w:val="TableContents"/>
               <w:rPr>
-                <w:rFonts w:ascii="Abyssinica SIL" w:hAnsi="Abyssinica SIL" w:eastAsia="Noto Serif CJK SC" w:cs="Lohit Devanagari"/>
-                <w:b w:val="false"/>
-                <w:b w:val="false"/>
-                <w:bCs w:val="false"/>
-                <w:color w:val="auto"/>
-                <w:kern w:val="2"/>
-                <w:sz w:val="28"/>
-                <w:szCs w:val="28"/>
-                <w:lang w:val="en-US" w:eastAsia="zh-CN" w:bidi="hi-IN"/>
+                <w:rFonts w:ascii="Abyssinica SIL" w:hAnsi="Abyssinica SIL"/>
               </w:rPr>
             </w:pPr>
             <w:r>
@@ -1043,15 +870,7 @@
             <w:pPr>
               <w:pStyle w:val="TableContents"/>
               <w:rPr>
-                <w:rFonts w:ascii="Abyssinica SIL" w:hAnsi="Abyssinica SIL" w:eastAsia="Noto Serif CJK SC" w:cs="Lohit Devanagari"/>
-                <w:b w:val="false"/>
-                <w:b w:val="false"/>
-                <w:bCs w:val="false"/>
-                <w:color w:val="auto"/>
-                <w:kern w:val="2"/>
-                <w:sz w:val="28"/>
-                <w:szCs w:val="28"/>
-                <w:lang w:val="en-US" w:eastAsia="zh-CN" w:bidi="hi-IN"/>
+                <w:rFonts w:ascii="Abyssinica SIL" w:hAnsi="Abyssinica SIL"/>
               </w:rPr>
             </w:pPr>
             <w:r>
@@ -1072,15 +891,7 @@
             <w:pPr>
               <w:pStyle w:val="TableContents"/>
               <w:rPr>
-                <w:rFonts w:ascii="Abyssinica SIL" w:hAnsi="Abyssinica SIL" w:eastAsia="Noto Serif CJK SC" w:cs="Lohit Devanagari"/>
-                <w:b w:val="false"/>
-                <w:b w:val="false"/>
-                <w:bCs w:val="false"/>
-                <w:color w:val="auto"/>
-                <w:kern w:val="2"/>
-                <w:sz w:val="28"/>
-                <w:szCs w:val="28"/>
-                <w:lang w:val="en-US" w:eastAsia="zh-CN" w:bidi="hi-IN"/>
+                <w:rFonts w:ascii="Abyssinica SIL" w:hAnsi="Abyssinica SIL"/>
               </w:rPr>
             </w:pPr>
             <w:r>
@@ -1111,15 +922,7 @@
             <w:pPr>
               <w:pStyle w:val="TableContents"/>
               <w:rPr>
-                <w:rFonts w:ascii="Abyssinica SIL" w:hAnsi="Abyssinica SIL" w:eastAsia="Noto Serif CJK SC" w:cs="Lohit Devanagari"/>
-                <w:b w:val="false"/>
-                <w:b w:val="false"/>
-                <w:bCs w:val="false"/>
-                <w:color w:val="auto"/>
-                <w:kern w:val="2"/>
-                <w:sz w:val="28"/>
-                <w:szCs w:val="28"/>
-                <w:lang w:val="en-US" w:eastAsia="zh-CN" w:bidi="hi-IN"/>
+                <w:rFonts w:ascii="Abyssinica SIL" w:hAnsi="Abyssinica SIL"/>
               </w:rPr>
             </w:pPr>
             <w:r>
@@ -1140,15 +943,7 @@
             <w:pPr>
               <w:pStyle w:val="TableContents"/>
               <w:rPr>
-                <w:rFonts w:ascii="Abyssinica SIL" w:hAnsi="Abyssinica SIL" w:eastAsia="Noto Serif CJK SC" w:cs="Lohit Devanagari"/>
-                <w:b w:val="false"/>
-                <w:b w:val="false"/>
-                <w:bCs w:val="false"/>
-                <w:color w:val="auto"/>
-                <w:kern w:val="2"/>
-                <w:sz w:val="28"/>
-                <w:szCs w:val="28"/>
-                <w:lang w:val="en-US" w:eastAsia="zh-CN" w:bidi="hi-IN"/>
+                <w:rFonts w:ascii="Abyssinica SIL" w:hAnsi="Abyssinica SIL"/>
               </w:rPr>
             </w:pPr>
             <w:r>
@@ -1181,15 +976,7 @@
             <w:pPr>
               <w:pStyle w:val="TableContents"/>
               <w:rPr>
-                <w:rFonts w:ascii="Abyssinica SIL" w:hAnsi="Abyssinica SIL" w:eastAsia="Noto Serif CJK SC" w:cs="Lohit Devanagari"/>
-                <w:b w:val="false"/>
-                <w:b w:val="false"/>
-                <w:bCs w:val="false"/>
-                <w:color w:val="auto"/>
-                <w:kern w:val="2"/>
-                <w:sz w:val="28"/>
-                <w:szCs w:val="28"/>
-                <w:lang w:val="en-US" w:eastAsia="zh-CN" w:bidi="hi-IN"/>
+                <w:rFonts w:ascii="Abyssinica SIL" w:hAnsi="Abyssinica SIL"/>
               </w:rPr>
             </w:pPr>
             <w:r>
@@ -1219,15 +1006,7 @@
             <w:pPr>
               <w:pStyle w:val="TableContents"/>
               <w:rPr>
-                <w:rFonts w:ascii="Abyssinica SIL" w:hAnsi="Abyssinica SIL" w:eastAsia="Noto Serif CJK SC" w:cs="Lohit Devanagari"/>
-                <w:b w:val="false"/>
-                <w:b w:val="false"/>
-                <w:bCs w:val="false"/>
-                <w:color w:val="auto"/>
-                <w:kern w:val="2"/>
-                <w:sz w:val="28"/>
-                <w:szCs w:val="28"/>
-                <w:lang w:val="en-US" w:eastAsia="zh-CN" w:bidi="hi-IN"/>
+                <w:rFonts w:ascii="Abyssinica SIL" w:hAnsi="Abyssinica SIL"/>
               </w:rPr>
             </w:pPr>
             <w:r>
@@ -1248,15 +1027,7 @@
             <w:pPr>
               <w:pStyle w:val="TableContents"/>
               <w:rPr>
-                <w:rFonts w:ascii="Abyssinica SIL" w:hAnsi="Abyssinica SIL" w:eastAsia="Noto Serif CJK SC" w:cs="Lohit Devanagari"/>
-                <w:b w:val="false"/>
-                <w:b w:val="false"/>
-                <w:bCs w:val="false"/>
-                <w:color w:val="auto"/>
-                <w:kern w:val="2"/>
-                <w:sz w:val="28"/>
-                <w:szCs w:val="28"/>
-                <w:lang w:val="en-US" w:eastAsia="zh-CN" w:bidi="hi-IN"/>
+                <w:rFonts w:ascii="Abyssinica SIL" w:hAnsi="Abyssinica SIL"/>
               </w:rPr>
             </w:pPr>
             <w:r>
@@ -1277,15 +1048,7 @@
             <w:pPr>
               <w:pStyle w:val="TableContents"/>
               <w:rPr>
-                <w:rFonts w:ascii="Abyssinica SIL" w:hAnsi="Abyssinica SIL" w:eastAsia="Noto Serif CJK SC" w:cs="Lohit Devanagari"/>
-                <w:b w:val="false"/>
-                <w:b w:val="false"/>
-                <w:bCs w:val="false"/>
-                <w:color w:val="auto"/>
-                <w:kern w:val="2"/>
-                <w:sz w:val="28"/>
-                <w:szCs w:val="28"/>
-                <w:lang w:val="en-US" w:eastAsia="zh-CN" w:bidi="hi-IN"/>
+                <w:rFonts w:ascii="Abyssinica SIL" w:hAnsi="Abyssinica SIL"/>
               </w:rPr>
             </w:pPr>
             <w:r>
@@ -1306,15 +1069,7 @@
             <w:pPr>
               <w:pStyle w:val="TableContents"/>
               <w:rPr>
-                <w:rFonts w:ascii="Abyssinica SIL" w:hAnsi="Abyssinica SIL" w:eastAsia="Noto Serif CJK SC" w:cs="Lohit Devanagari"/>
-                <w:b w:val="false"/>
-                <w:b w:val="false"/>
-                <w:bCs w:val="false"/>
-                <w:color w:val="auto"/>
-                <w:kern w:val="2"/>
-                <w:sz w:val="28"/>
-                <w:szCs w:val="28"/>
-                <w:lang w:val="en-US" w:eastAsia="zh-CN" w:bidi="hi-IN"/>
+                <w:rFonts w:ascii="Abyssinica SIL" w:hAnsi="Abyssinica SIL"/>
               </w:rPr>
             </w:pPr>
             <w:r>
@@ -1335,15 +1090,7 @@
             <w:pPr>
               <w:pStyle w:val="TableContents"/>
               <w:rPr>
-                <w:rFonts w:ascii="Abyssinica SIL" w:hAnsi="Abyssinica SIL" w:eastAsia="Noto Serif CJK SC" w:cs="Lohit Devanagari"/>
-                <w:b w:val="false"/>
-                <w:b w:val="false"/>
-                <w:bCs w:val="false"/>
-                <w:color w:val="auto"/>
-                <w:kern w:val="2"/>
-                <w:sz w:val="28"/>
-                <w:szCs w:val="28"/>
-                <w:lang w:val="en-US" w:eastAsia="zh-CN" w:bidi="hi-IN"/>
+                <w:rFonts w:ascii="Abyssinica SIL" w:hAnsi="Abyssinica SIL"/>
               </w:rPr>
             </w:pPr>
             <w:r>
@@ -1364,15 +1111,7 @@
             <w:pPr>
               <w:pStyle w:val="TableContents"/>
               <w:rPr>
-                <w:rFonts w:ascii="Abyssinica SIL" w:hAnsi="Abyssinica SIL" w:eastAsia="Noto Serif CJK SC" w:cs="Lohit Devanagari"/>
-                <w:b w:val="false"/>
-                <w:b w:val="false"/>
-                <w:bCs w:val="false"/>
-                <w:color w:val="auto"/>
-                <w:kern w:val="2"/>
-                <w:sz w:val="28"/>
-                <w:szCs w:val="28"/>
-                <w:lang w:val="en-US" w:eastAsia="zh-CN" w:bidi="hi-IN"/>
+                <w:rFonts w:ascii="Abyssinica SIL" w:hAnsi="Abyssinica SIL"/>
               </w:rPr>
             </w:pPr>
             <w:r>
@@ -1403,15 +1142,7 @@
             <w:pPr>
               <w:pStyle w:val="TableContents"/>
               <w:rPr>
-                <w:rFonts w:ascii="Abyssinica SIL" w:hAnsi="Abyssinica SIL" w:eastAsia="Noto Serif CJK SC" w:cs="Lohit Devanagari"/>
-                <w:b w:val="false"/>
-                <w:b w:val="false"/>
-                <w:bCs w:val="false"/>
-                <w:color w:val="auto"/>
-                <w:kern w:val="2"/>
-                <w:sz w:val="28"/>
-                <w:szCs w:val="28"/>
-                <w:lang w:val="en-US" w:eastAsia="zh-CN" w:bidi="hi-IN"/>
+                <w:rFonts w:ascii="Abyssinica SIL" w:hAnsi="Abyssinica SIL"/>
               </w:rPr>
             </w:pPr>
             <w:r>
@@ -1444,6 +1175,130 @@
             <w:pPr>
               <w:pStyle w:val="TableContents"/>
               <w:rPr>
+                <w:rFonts w:ascii="Abyssinica SIL" w:hAnsi="Abyssinica SIL"/>
+              </w:rPr>
+            </w:pPr>
+            <w:r>
+              <w:rPr>
+                <w:rFonts w:eastAsia="Noto Serif CJK SC" w:cs="Lohit Devanagari" w:ascii="Abyssinica SIL" w:hAnsi="Abyssinica SIL"/>
+                <w:b w:val="false"/>
+                <w:bCs w:val="false"/>
+                <w:color w:val="auto"/>
+                <w:kern w:val="2"/>
+                <w:sz w:val="28"/>
+                <w:szCs w:val="28"/>
+                <w:lang w:val="en-US" w:eastAsia="zh-CN" w:bidi="hi-IN"/>
+              </w:rPr>
+              <w:t>Projects</w:t>
+            </w:r>
+          </w:p>
+        </w:tc>
+        <w:tc>
+          <w:tcPr>
+            <w:tcW w:w="3152" w:type="dxa"/>
+            <w:tcBorders>
+              <w:left w:val="single" w:sz="2" w:space="0" w:color="000000"/>
+              <w:bottom w:val="single" w:sz="2" w:space="0" w:color="000000"/>
+            </w:tcBorders>
+          </w:tcPr>
+          <w:p>
+            <w:pPr>
+              <w:pStyle w:val="TableContents"/>
+              <w:rPr>
+                <w:rFonts w:ascii="Abyssinica SIL" w:hAnsi="Abyssinica SIL"/>
+              </w:rPr>
+            </w:pPr>
+            <w:r>
+              <w:rPr>
+                <w:rFonts w:eastAsia="Noto Serif CJK SC" w:cs="Lohit Devanagari" w:ascii="Abyssinica SIL" w:hAnsi="Abyssinica SIL"/>
+                <w:b w:val="false"/>
+                <w:bCs w:val="false"/>
+                <w:color w:val="auto"/>
+                <w:kern w:val="2"/>
+                <w:sz w:val="28"/>
+                <w:szCs w:val="28"/>
+                <w:lang w:val="en-US" w:eastAsia="zh-CN" w:bidi="hi-IN"/>
+              </w:rPr>
+              <w:t xml:space="preserve">- Show all added projects ✅️  </w:t>
+            </w:r>
+          </w:p>
+          <w:p>
+            <w:pPr>
+              <w:pStyle w:val="TableContents"/>
+              <w:rPr>
+                <w:rFonts w:ascii="Abyssinica SIL" w:hAnsi="Abyssinica SIL"/>
+              </w:rPr>
+            </w:pPr>
+            <w:r>
+              <w:rPr>
+                <w:rFonts w:eastAsia="Noto Serif CJK SC" w:cs="Lohit Devanagari" w:ascii="Abyssinica SIL" w:hAnsi="Abyssinica SIL"/>
+                <w:b w:val="false"/>
+                <w:bCs w:val="false"/>
+                <w:color w:val="auto"/>
+                <w:kern w:val="2"/>
+                <w:sz w:val="28"/>
+                <w:szCs w:val="28"/>
+                <w:lang w:val="en-US" w:eastAsia="zh-CN" w:bidi="hi-IN"/>
+              </w:rPr>
+              <w:t xml:space="preserve">- Ability to add new projects ✅️  </w:t>
+            </w:r>
+          </w:p>
+          <w:p>
+            <w:pPr>
+              <w:pStyle w:val="TableContents"/>
+              <w:rPr>
+                <w:rFonts w:ascii="Abyssinica SIL" w:hAnsi="Abyssinica SIL"/>
+              </w:rPr>
+            </w:pPr>
+            <w:r>
+              <w:rPr>
+                <w:rFonts w:eastAsia="Noto Serif CJK SC" w:cs="Lohit Devanagari" w:ascii="Abyssinica SIL" w:hAnsi="Abyssinica SIL"/>
+                <w:b w:val="false"/>
+                <w:bCs w:val="false"/>
+                <w:color w:val="auto"/>
+                <w:kern w:val="2"/>
+                <w:sz w:val="28"/>
+                <w:szCs w:val="28"/>
+                <w:lang w:val="en-US" w:eastAsia="zh-CN" w:bidi="hi-IN"/>
+              </w:rPr>
+              <w:t xml:space="preserve">- Ability to edit projects ✅️ </w:t>
+            </w:r>
+          </w:p>
+          <w:p>
+            <w:pPr>
+              <w:pStyle w:val="TableContents"/>
+              <w:rPr>
+                <w:rFonts w:ascii="Abyssinica SIL" w:hAnsi="Abyssinica SIL"/>
+              </w:rPr>
+            </w:pPr>
+            <w:r>
+              <w:rPr>
+                <w:rFonts w:eastAsia="Noto Serif CJK SC" w:cs="Lohit Devanagari" w:ascii="Abyssinica SIL" w:hAnsi="Abyssinica SIL"/>
+                <w:b w:val="false"/>
+                <w:bCs w:val="false"/>
+                <w:color w:val="auto"/>
+                <w:kern w:val="2"/>
+                <w:sz w:val="28"/>
+                <w:szCs w:val="28"/>
+                <w:lang w:val="en-US" w:eastAsia="zh-CN" w:bidi="hi-IN"/>
+              </w:rPr>
+              <w:t xml:space="preserve">- Ability to delete a project ✅️ </w:t>
+            </w:r>
+          </w:p>
+        </w:tc>
+        <w:tc>
+          <w:tcPr>
+            <w:tcW w:w="4157" w:type="dxa"/>
+            <w:tcBorders>
+              <w:left w:val="single" w:sz="2" w:space="0" w:color="000000"/>
+              <w:bottom w:val="single" w:sz="2" w:space="0" w:color="000000"/>
+              <w:right w:val="single" w:sz="2" w:space="0" w:color="000000"/>
+            </w:tcBorders>
+          </w:tcPr>
+          <w:p>
+            <w:pPr>
+              <w:pStyle w:val="TableContents"/>
+              <w:rPr>
                 <w:rFonts w:ascii="Abyssinica SIL" w:hAnsi="Abyssinica SIL" w:eastAsia="Noto Serif CJK SC" w:cs="Lohit Devanagari"/>
                 <w:b w:val="false"/>
                 <w:b w:val="false"/>
@@ -1466,185 +1321,13 @@
                 <w:szCs w:val="28"/>
                 <w:lang w:val="en-US" w:eastAsia="zh-CN" w:bidi="hi-IN"/>
               </w:rPr>
-              <w:t>Projects</w:t>
-            </w:r>
-          </w:p>
-        </w:tc>
-        <w:tc>
-          <w:tcPr>
-            <w:tcW w:w="3152" w:type="dxa"/>
-            <w:tcBorders>
-              <w:left w:val="single" w:sz="2" w:space="0" w:color="000000"/>
-              <w:bottom w:val="single" w:sz="2" w:space="0" w:color="000000"/>
-            </w:tcBorders>
-          </w:tcPr>
-          <w:p>
-            <w:pPr>
-              <w:pStyle w:val="TableContents"/>
-              <w:rPr>
-                <w:rFonts w:ascii="Abyssinica SIL" w:hAnsi="Abyssinica SIL" w:eastAsia="Noto Serif CJK SC" w:cs="Lohit Devanagari"/>
-                <w:b w:val="false"/>
-                <w:b w:val="false"/>
-                <w:bCs w:val="false"/>
-                <w:color w:val="auto"/>
-                <w:kern w:val="2"/>
-                <w:sz w:val="28"/>
-                <w:szCs w:val="28"/>
-                <w:lang w:val="en-US" w:eastAsia="zh-CN" w:bidi="hi-IN"/>
-              </w:rPr>
-            </w:pPr>
-            <w:r>
-              <w:rPr>
-                <w:rFonts w:eastAsia="Noto Serif CJK SC" w:cs="Lohit Devanagari" w:ascii="Abyssinica SIL" w:hAnsi="Abyssinica SIL"/>
-                <w:b w:val="false"/>
-                <w:bCs w:val="false"/>
-                <w:color w:val="auto"/>
-                <w:kern w:val="2"/>
-                <w:sz w:val="28"/>
-                <w:szCs w:val="28"/>
-                <w:lang w:val="en-US" w:eastAsia="zh-CN" w:bidi="hi-IN"/>
-              </w:rPr>
-              <w:t xml:space="preserve">- Show all added projects ✅️  </w:t>
-            </w:r>
-          </w:p>
-          <w:p>
-            <w:pPr>
-              <w:pStyle w:val="TableContents"/>
-              <w:rPr>
-                <w:rFonts w:ascii="Abyssinica SIL" w:hAnsi="Abyssinica SIL" w:eastAsia="Noto Serif CJK SC" w:cs="Lohit Devanagari"/>
-                <w:b w:val="false"/>
-                <w:b w:val="false"/>
-                <w:bCs w:val="false"/>
-                <w:color w:val="auto"/>
-                <w:kern w:val="2"/>
-                <w:sz w:val="28"/>
-                <w:szCs w:val="28"/>
-                <w:lang w:val="en-US" w:eastAsia="zh-CN" w:bidi="hi-IN"/>
-              </w:rPr>
-            </w:pPr>
-            <w:r>
-              <w:rPr>
-                <w:rFonts w:eastAsia="Noto Serif CJK SC" w:cs="Lohit Devanagari" w:ascii="Abyssinica SIL" w:hAnsi="Abyssinica SIL"/>
-                <w:b w:val="false"/>
-                <w:bCs w:val="false"/>
-                <w:color w:val="auto"/>
-                <w:kern w:val="2"/>
-                <w:sz w:val="28"/>
-                <w:szCs w:val="28"/>
-                <w:lang w:val="en-US" w:eastAsia="zh-CN" w:bidi="hi-IN"/>
-              </w:rPr>
-              <w:t xml:space="preserve">- Ability to add new projects ✅️  </w:t>
-            </w:r>
-          </w:p>
-          <w:p>
-            <w:pPr>
-              <w:pStyle w:val="TableContents"/>
-              <w:rPr>
-                <w:rFonts w:ascii="Abyssinica SIL" w:hAnsi="Abyssinica SIL" w:eastAsia="Noto Serif CJK SC" w:cs="Lohit Devanagari"/>
-                <w:b w:val="false"/>
-                <w:b w:val="false"/>
-                <w:bCs w:val="false"/>
-                <w:color w:val="auto"/>
-                <w:kern w:val="2"/>
-                <w:sz w:val="28"/>
-                <w:szCs w:val="28"/>
-                <w:lang w:val="en-US" w:eastAsia="zh-CN" w:bidi="hi-IN"/>
-              </w:rPr>
-            </w:pPr>
-            <w:r>
-              <w:rPr>
-                <w:rFonts w:eastAsia="Noto Serif CJK SC" w:cs="Lohit Devanagari" w:ascii="Abyssinica SIL" w:hAnsi="Abyssinica SIL"/>
-                <w:b w:val="false"/>
-                <w:bCs w:val="false"/>
-                <w:color w:val="auto"/>
-                <w:kern w:val="2"/>
-                <w:sz w:val="28"/>
-                <w:szCs w:val="28"/>
-                <w:lang w:val="en-US" w:eastAsia="zh-CN" w:bidi="hi-IN"/>
-              </w:rPr>
-              <w:t xml:space="preserve">- Ability to edit projects ✅️ </w:t>
-            </w:r>
-          </w:p>
-          <w:p>
-            <w:pPr>
-              <w:pStyle w:val="TableContents"/>
-              <w:rPr>
-                <w:rFonts w:ascii="Abyssinica SIL" w:hAnsi="Abyssinica SIL" w:eastAsia="Noto Serif CJK SC" w:cs="Lohit Devanagari"/>
-                <w:b w:val="false"/>
-                <w:b w:val="false"/>
-                <w:bCs w:val="false"/>
-                <w:color w:val="auto"/>
-                <w:kern w:val="2"/>
-                <w:sz w:val="28"/>
-                <w:szCs w:val="28"/>
-                <w:lang w:val="en-US" w:eastAsia="zh-CN" w:bidi="hi-IN"/>
-              </w:rPr>
-            </w:pPr>
-            <w:r>
-              <w:rPr>
-                <w:rFonts w:eastAsia="Noto Serif CJK SC" w:cs="Lohit Devanagari" w:ascii="Abyssinica SIL" w:hAnsi="Abyssinica SIL"/>
-                <w:b w:val="false"/>
-                <w:bCs w:val="false"/>
-                <w:color w:val="auto"/>
-                <w:kern w:val="2"/>
-                <w:sz w:val="28"/>
-                <w:szCs w:val="28"/>
-                <w:lang w:val="en-US" w:eastAsia="zh-CN" w:bidi="hi-IN"/>
-              </w:rPr>
-              <w:t xml:space="preserve">- Ability to delete a project ✅️ </w:t>
-            </w:r>
-          </w:p>
-        </w:tc>
-        <w:tc>
-          <w:tcPr>
-            <w:tcW w:w="4157" w:type="dxa"/>
-            <w:tcBorders>
-              <w:left w:val="single" w:sz="2" w:space="0" w:color="000000"/>
-              <w:bottom w:val="single" w:sz="2" w:space="0" w:color="000000"/>
-              <w:right w:val="single" w:sz="2" w:space="0" w:color="000000"/>
-            </w:tcBorders>
-          </w:tcPr>
-          <w:p>
-            <w:pPr>
-              <w:pStyle w:val="TableContents"/>
-              <w:rPr>
-                <w:rFonts w:ascii="Abyssinica SIL" w:hAnsi="Abyssinica SIL" w:eastAsia="Noto Serif CJK SC" w:cs="Lohit Devanagari"/>
-                <w:b w:val="false"/>
-                <w:b w:val="false"/>
-                <w:bCs w:val="false"/>
-                <w:color w:val="auto"/>
-                <w:kern w:val="2"/>
-                <w:sz w:val="28"/>
-                <w:szCs w:val="28"/>
-                <w:lang w:val="en-US" w:eastAsia="zh-CN" w:bidi="hi-IN"/>
-              </w:rPr>
-            </w:pPr>
-            <w:r>
-              <w:rPr>
-                <w:rFonts w:eastAsia="Noto Serif CJK SC" w:cs="Lohit Devanagari" w:ascii="Abyssinica SIL" w:hAnsi="Abyssinica SIL"/>
-                <w:b w:val="false"/>
-                <w:bCs w:val="false"/>
-                <w:color w:val="auto"/>
-                <w:kern w:val="2"/>
-                <w:sz w:val="28"/>
-                <w:szCs w:val="28"/>
-                <w:lang w:val="en-US" w:eastAsia="zh-CN" w:bidi="hi-IN"/>
-              </w:rPr>
-            </w:r>
-          </w:p>
-          <w:p>
-            <w:pPr>
-              <w:pStyle w:val="TableContents"/>
-              <w:rPr>
-                <w:rFonts w:ascii="Abyssinica SIL" w:hAnsi="Abyssinica SIL" w:eastAsia="Noto Serif CJK SC" w:cs="Lohit Devanagari"/>
-                <w:b w:val="false"/>
-                <w:b w:val="false"/>
-                <w:bCs w:val="false"/>
-                <w:color w:val="auto"/>
-                <w:kern w:val="2"/>
-                <w:sz w:val="28"/>
-                <w:szCs w:val="28"/>
-                <w:lang w:val="en-US" w:eastAsia="zh-CN" w:bidi="hi-IN"/>
+            </w:r>
+          </w:p>
+          <w:p>
+            <w:pPr>
+              <w:pStyle w:val="TableContents"/>
+              <w:rPr>
+                <w:rFonts w:ascii="Abyssinica SIL" w:hAnsi="Abyssinica SIL"/>
               </w:rPr>
             </w:pPr>
             <w:r>
@@ -1665,15 +1348,7 @@
             <w:pPr>
               <w:pStyle w:val="TableContents"/>
               <w:rPr>
-                <w:rFonts w:ascii="Abyssinica SIL" w:hAnsi="Abyssinica SIL" w:eastAsia="Noto Serif CJK SC" w:cs="Lohit Devanagari"/>
-                <w:b w:val="false"/>
-                <w:b w:val="false"/>
-                <w:bCs w:val="false"/>
-                <w:color w:val="auto"/>
-                <w:kern w:val="2"/>
-                <w:sz w:val="28"/>
-                <w:szCs w:val="28"/>
-                <w:lang w:val="en-US" w:eastAsia="zh-CN" w:bidi="hi-IN"/>
+                <w:rFonts w:ascii="Abyssinica SIL" w:hAnsi="Abyssinica SIL"/>
               </w:rPr>
             </w:pPr>
             <w:r>
@@ -1706,15 +1381,7 @@
             <w:pPr>
               <w:pStyle w:val="TableContents"/>
               <w:rPr>
-                <w:rFonts w:ascii="Abyssinica SIL" w:hAnsi="Abyssinica SIL" w:eastAsia="Noto Serif CJK SC" w:cs="Lohit Devanagari"/>
-                <w:b w:val="false"/>
-                <w:b w:val="false"/>
-                <w:bCs w:val="false"/>
-                <w:color w:val="auto"/>
-                <w:kern w:val="2"/>
-                <w:sz w:val="28"/>
-                <w:szCs w:val="28"/>
-                <w:lang w:val="en-US" w:eastAsia="zh-CN" w:bidi="hi-IN"/>
+                <w:rFonts w:ascii="Abyssinica SIL" w:hAnsi="Abyssinica SIL"/>
               </w:rPr>
             </w:pPr>
             <w:r>
@@ -1744,15 +1411,7 @@
             <w:pPr>
               <w:pStyle w:val="TableContents"/>
               <w:rPr>
-                <w:rFonts w:ascii="Abyssinica SIL" w:hAnsi="Abyssinica SIL" w:eastAsia="Noto Serif CJK SC" w:cs="Lohit Devanagari"/>
-                <w:b w:val="false"/>
-                <w:b w:val="false"/>
-                <w:bCs w:val="false"/>
-                <w:color w:val="auto"/>
-                <w:kern w:val="2"/>
-                <w:sz w:val="28"/>
-                <w:szCs w:val="28"/>
-                <w:lang w:val="en-US" w:eastAsia="zh-CN" w:bidi="hi-IN"/>
+                <w:rFonts w:ascii="Abyssinica SIL" w:hAnsi="Abyssinica SIL"/>
               </w:rPr>
             </w:pPr>
             <w:r>
@@ -1783,15 +1442,7 @@
             <w:pPr>
               <w:pStyle w:val="TableContents"/>
               <w:rPr>
-                <w:rFonts w:ascii="Abyssinica SIL" w:hAnsi="Abyssinica SIL" w:eastAsia="Noto Serif CJK SC" w:cs="Lohit Devanagari"/>
-                <w:b w:val="false"/>
-                <w:b w:val="false"/>
-                <w:bCs w:val="false"/>
-                <w:color w:val="auto"/>
-                <w:kern w:val="2"/>
-                <w:sz w:val="28"/>
-                <w:szCs w:val="28"/>
-                <w:lang w:val="en-US" w:eastAsia="zh-CN" w:bidi="hi-IN"/>
+                <w:rFonts w:ascii="Abyssinica SIL" w:hAnsi="Abyssinica SIL"/>
               </w:rPr>
             </w:pPr>
             <w:r>
@@ -1824,15 +1475,7 @@
             <w:pPr>
               <w:pStyle w:val="TableContents"/>
               <w:rPr>
-                <w:rFonts w:ascii="Abyssinica SIL" w:hAnsi="Abyssinica SIL" w:eastAsia="Noto Serif CJK SC" w:cs="Lohit Devanagari"/>
-                <w:b w:val="false"/>
-                <w:b w:val="false"/>
-                <w:bCs w:val="false"/>
-                <w:color w:val="auto"/>
-                <w:kern w:val="2"/>
-                <w:sz w:val="28"/>
-                <w:szCs w:val="28"/>
-                <w:lang w:val="en-US" w:eastAsia="zh-CN" w:bidi="hi-IN"/>
+                <w:rFonts w:ascii="Abyssinica SIL" w:hAnsi="Abyssinica SIL"/>
               </w:rPr>
             </w:pPr>
             <w:r>
@@ -1862,15 +1505,7 @@
             <w:pPr>
               <w:pStyle w:val="TableContents"/>
               <w:rPr>
-                <w:rFonts w:ascii="Abyssinica SIL" w:hAnsi="Abyssinica SIL" w:eastAsia="Noto Serif CJK SC" w:cs="Lohit Devanagari"/>
-                <w:b w:val="false"/>
-                <w:b w:val="false"/>
-                <w:bCs w:val="false"/>
-                <w:color w:val="auto"/>
-                <w:kern w:val="2"/>
-                <w:sz w:val="28"/>
-                <w:szCs w:val="28"/>
-                <w:lang w:val="en-US" w:eastAsia="zh-CN" w:bidi="hi-IN"/>
+                <w:rFonts w:ascii="Abyssinica SIL" w:hAnsi="Abyssinica SIL"/>
               </w:rPr>
             </w:pPr>
             <w:r>
@@ -1891,15 +1526,7 @@
             <w:pPr>
               <w:pStyle w:val="TableContents"/>
               <w:rPr>
-                <w:rFonts w:ascii="Abyssinica SIL" w:hAnsi="Abyssinica SIL" w:eastAsia="Noto Serif CJK SC" w:cs="Lohit Devanagari"/>
-                <w:b w:val="false"/>
-                <w:b w:val="false"/>
-                <w:bCs w:val="false"/>
-                <w:color w:val="auto"/>
-                <w:kern w:val="2"/>
-                <w:sz w:val="28"/>
-                <w:szCs w:val="28"/>
-                <w:lang w:val="en-US" w:eastAsia="zh-CN" w:bidi="hi-IN"/>
+                <w:rFonts w:ascii="Abyssinica SIL" w:hAnsi="Abyssinica SIL"/>
               </w:rPr>
             </w:pPr>
             <w:r>
@@ -1920,15 +1547,7 @@
             <w:pPr>
               <w:pStyle w:val="TableContents"/>
               <w:rPr>
-                <w:rFonts w:ascii="Abyssinica SIL" w:hAnsi="Abyssinica SIL" w:eastAsia="Noto Serif CJK SC" w:cs="Lohit Devanagari"/>
-                <w:b w:val="false"/>
-                <w:b w:val="false"/>
-                <w:bCs w:val="false"/>
-                <w:color w:val="auto"/>
-                <w:kern w:val="2"/>
-                <w:sz w:val="28"/>
-                <w:szCs w:val="28"/>
-                <w:lang w:val="en-US" w:eastAsia="zh-CN" w:bidi="hi-IN"/>
+                <w:rFonts w:ascii="Abyssinica SIL" w:hAnsi="Abyssinica SIL"/>
               </w:rPr>
             </w:pPr>
             <w:r>
@@ -1949,15 +1568,7 @@
             <w:pPr>
               <w:pStyle w:val="TableContents"/>
               <w:rPr>
-                <w:rFonts w:ascii="Abyssinica SIL" w:hAnsi="Abyssinica SIL" w:eastAsia="Noto Serif CJK SC" w:cs="Lohit Devanagari"/>
-                <w:b w:val="false"/>
-                <w:b w:val="false"/>
-                <w:bCs w:val="false"/>
-                <w:color w:val="auto"/>
-                <w:kern w:val="2"/>
-                <w:sz w:val="28"/>
-                <w:szCs w:val="28"/>
-                <w:lang w:val="en-US" w:eastAsia="zh-CN" w:bidi="hi-IN"/>
+                <w:rFonts w:ascii="Abyssinica SIL" w:hAnsi="Abyssinica SIL"/>
               </w:rPr>
             </w:pPr>
             <w:r>
@@ -1978,15 +1589,7 @@
             <w:pPr>
               <w:pStyle w:val="TableContents"/>
               <w:rPr>
-                <w:rFonts w:ascii="Abyssinica SIL" w:hAnsi="Abyssinica SIL" w:eastAsia="Noto Serif CJK SC" w:cs="Lohit Devanagari"/>
-                <w:b w:val="false"/>
-                <w:b w:val="false"/>
-                <w:bCs w:val="false"/>
-                <w:color w:val="auto"/>
-                <w:kern w:val="2"/>
-                <w:sz w:val="28"/>
-                <w:szCs w:val="28"/>
-                <w:lang w:val="en-US" w:eastAsia="zh-CN" w:bidi="hi-IN"/>
+                <w:rFonts w:ascii="Abyssinica SIL" w:hAnsi="Abyssinica SIL"/>
               </w:rPr>
             </w:pPr>
             <w:r>
@@ -2017,15 +1620,7 @@
             <w:pPr>
               <w:pStyle w:val="TableContents"/>
               <w:rPr>
-                <w:rFonts w:ascii="Abyssinica SIL" w:hAnsi="Abyssinica SIL" w:eastAsia="Noto Serif CJK SC" w:cs="Lohit Devanagari"/>
-                <w:b w:val="false"/>
-                <w:b w:val="false"/>
-                <w:bCs w:val="false"/>
-                <w:color w:val="auto"/>
-                <w:kern w:val="2"/>
-                <w:sz w:val="28"/>
-                <w:szCs w:val="28"/>
-                <w:lang w:val="en-US" w:eastAsia="zh-CN" w:bidi="hi-IN"/>
+                <w:rFonts w:ascii="Abyssinica SIL" w:hAnsi="Abyssinica SIL"/>
               </w:rPr>
             </w:pPr>
             <w:r>
@@ -2058,15 +1653,7 @@
             <w:pPr>
               <w:pStyle w:val="TableContents"/>
               <w:rPr>
-                <w:rFonts w:ascii="Abyssinica SIL" w:hAnsi="Abyssinica SIL" w:eastAsia="Noto Serif CJK SC" w:cs="Lohit Devanagari"/>
-                <w:b w:val="false"/>
-                <w:b w:val="false"/>
-                <w:bCs w:val="false"/>
-                <w:color w:val="auto"/>
-                <w:kern w:val="2"/>
-                <w:sz w:val="28"/>
-                <w:szCs w:val="28"/>
-                <w:lang w:val="en-US" w:eastAsia="zh-CN" w:bidi="hi-IN"/>
+                <w:rFonts w:ascii="Abyssinica SIL" w:hAnsi="Abyssinica SIL"/>
               </w:rPr>
             </w:pPr>
             <w:r>
@@ -2095,7 +1682,9 @@
           <w:p>
             <w:pPr>
               <w:pStyle w:val="TableContents"/>
-              <w:rPr/>
+              <w:rPr>
+                <w:rFonts w:ascii="Abyssinica SIL" w:hAnsi="Abyssinica SIL"/>
+              </w:rPr>
             </w:pPr>
             <w:r>
               <w:rPr>
@@ -2114,7 +1703,9 @@
           <w:p>
             <w:pPr>
               <w:pStyle w:val="TableContents"/>
-              <w:rPr/>
+              <w:rPr>
+                <w:rFonts w:ascii="Abyssinica SIL" w:hAnsi="Abyssinica SIL"/>
+              </w:rPr>
             </w:pPr>
             <w:r>
               <w:rPr>
@@ -2134,15 +1725,7 @@
             <w:pPr>
               <w:pStyle w:val="TableContents"/>
               <w:rPr>
-                <w:rFonts w:ascii="Abyssinica SIL" w:hAnsi="Abyssinica SIL" w:eastAsia="Noto Serif CJK SC" w:cs="Lohit Devanagari"/>
-                <w:b w:val="false"/>
-                <w:b w:val="false"/>
-                <w:bCs w:val="false"/>
-                <w:color w:val="auto"/>
-                <w:kern w:val="2"/>
-                <w:sz w:val="28"/>
-                <w:szCs w:val="28"/>
-                <w:lang w:val="en-US" w:eastAsia="zh-CN" w:bidi="hi-IN"/>
+                <w:rFonts w:ascii="Abyssinica SIL" w:hAnsi="Abyssinica SIL"/>
               </w:rPr>
             </w:pPr>
             <w:r>
@@ -2163,15 +1746,7 @@
             <w:pPr>
               <w:pStyle w:val="TableContents"/>
               <w:rPr>
-                <w:rFonts w:ascii="Abyssinica SIL" w:hAnsi="Abyssinica SIL" w:eastAsia="Noto Serif CJK SC" w:cs="Lohit Devanagari"/>
-                <w:b w:val="false"/>
-                <w:b w:val="false"/>
-                <w:bCs w:val="false"/>
-                <w:color w:val="auto"/>
-                <w:kern w:val="2"/>
-                <w:sz w:val="28"/>
-                <w:szCs w:val="28"/>
-                <w:lang w:val="en-US" w:eastAsia="zh-CN" w:bidi="hi-IN"/>
+                <w:rFonts w:ascii="Abyssinica SIL" w:hAnsi="Abyssinica SIL"/>
               </w:rPr>
             </w:pPr>
             <w:r>
@@ -2192,15 +1767,7 @@
             <w:pPr>
               <w:pStyle w:val="TableContents"/>
               <w:rPr>
-                <w:rFonts w:ascii="Abyssinica SIL" w:hAnsi="Abyssinica SIL" w:eastAsia="Noto Serif CJK SC" w:cs="Lohit Devanagari"/>
-                <w:b w:val="false"/>
-                <w:b w:val="false"/>
-                <w:bCs w:val="false"/>
-                <w:color w:val="auto"/>
-                <w:kern w:val="2"/>
-                <w:sz w:val="28"/>
-                <w:szCs w:val="28"/>
-                <w:lang w:val="en-US" w:eastAsia="zh-CN" w:bidi="hi-IN"/>
+                <w:rFonts w:ascii="Abyssinica SIL" w:hAnsi="Abyssinica SIL"/>
               </w:rPr>
             </w:pPr>
             <w:r>
@@ -2244,15 +1811,7 @@
             <w:pPr>
               <w:pStyle w:val="TableContents"/>
               <w:rPr>
-                <w:rFonts w:ascii="Abyssinica SIL" w:hAnsi="Abyssinica SIL" w:eastAsia="Noto Serif CJK SC" w:cs="Lohit Devanagari"/>
-                <w:b w:val="false"/>
-                <w:b w:val="false"/>
-                <w:bCs w:val="false"/>
-                <w:color w:val="auto"/>
-                <w:kern w:val="2"/>
-                <w:sz w:val="28"/>
-                <w:szCs w:val="28"/>
-                <w:lang w:val="en-US" w:eastAsia="zh-CN" w:bidi="hi-IN"/>
+                <w:rFonts w:ascii="Abyssinica SIL" w:hAnsi="Abyssinica SIL"/>
               </w:rPr>
             </w:pPr>
             <w:r>
@@ -2285,6 +1844,130 @@
             <w:pPr>
               <w:pStyle w:val="TableContents"/>
               <w:rPr>
+                <w:rFonts w:ascii="Abyssinica SIL" w:hAnsi="Abyssinica SIL"/>
+              </w:rPr>
+            </w:pPr>
+            <w:r>
+              <w:rPr>
+                <w:rFonts w:eastAsia="Noto Serif CJK SC" w:cs="Lohit Devanagari" w:ascii="Abyssinica SIL" w:hAnsi="Abyssinica SIL"/>
+                <w:b w:val="false"/>
+                <w:bCs w:val="false"/>
+                <w:color w:val="auto"/>
+                <w:kern w:val="2"/>
+                <w:sz w:val="28"/>
+                <w:szCs w:val="28"/>
+                <w:lang w:val="en-US" w:eastAsia="zh-CN" w:bidi="hi-IN"/>
+              </w:rPr>
+              <w:t>Sliders</w:t>
+            </w:r>
+          </w:p>
+        </w:tc>
+        <w:tc>
+          <w:tcPr>
+            <w:tcW w:w="3152" w:type="dxa"/>
+            <w:tcBorders>
+              <w:left w:val="single" w:sz="2" w:space="0" w:color="000000"/>
+              <w:bottom w:val="single" w:sz="2" w:space="0" w:color="000000"/>
+            </w:tcBorders>
+          </w:tcPr>
+          <w:p>
+            <w:pPr>
+              <w:pStyle w:val="TableContents"/>
+              <w:rPr>
+                <w:rFonts w:ascii="Abyssinica SIL" w:hAnsi="Abyssinica SIL"/>
+              </w:rPr>
+            </w:pPr>
+            <w:r>
+              <w:rPr>
+                <w:rFonts w:eastAsia="Noto Serif CJK SC" w:cs="Lohit Devanagari" w:ascii="Abyssinica SIL" w:hAnsi="Abyssinica SIL"/>
+                <w:b w:val="false"/>
+                <w:bCs w:val="false"/>
+                <w:color w:val="auto"/>
+                <w:kern w:val="2"/>
+                <w:sz w:val="28"/>
+                <w:szCs w:val="28"/>
+                <w:lang w:val="en-US" w:eastAsia="zh-CN" w:bidi="hi-IN"/>
+              </w:rPr>
+              <w:t xml:space="preserve">- Ability to add new slider ✅️ </w:t>
+            </w:r>
+          </w:p>
+          <w:p>
+            <w:pPr>
+              <w:pStyle w:val="TableContents"/>
+              <w:rPr>
+                <w:rFonts w:ascii="Abyssinica SIL" w:hAnsi="Abyssinica SIL"/>
+              </w:rPr>
+            </w:pPr>
+            <w:r>
+              <w:rPr>
+                <w:rFonts w:eastAsia="Noto Serif CJK SC" w:cs="Lohit Devanagari" w:ascii="Abyssinica SIL" w:hAnsi="Abyssinica SIL"/>
+                <w:b w:val="false"/>
+                <w:bCs w:val="false"/>
+                <w:color w:val="auto"/>
+                <w:kern w:val="2"/>
+                <w:sz w:val="28"/>
+                <w:szCs w:val="28"/>
+                <w:lang w:val="en-US" w:eastAsia="zh-CN" w:bidi="hi-IN"/>
+              </w:rPr>
+              <w:t xml:space="preserve">- Show all sliders ✅️ </w:t>
+            </w:r>
+          </w:p>
+          <w:p>
+            <w:pPr>
+              <w:pStyle w:val="TableContents"/>
+              <w:rPr>
+                <w:rFonts w:ascii="Abyssinica SIL" w:hAnsi="Abyssinica SIL"/>
+              </w:rPr>
+            </w:pPr>
+            <w:r>
+              <w:rPr>
+                <w:rFonts w:eastAsia="Noto Serif CJK SC" w:cs="Lohit Devanagari" w:ascii="Abyssinica SIL" w:hAnsi="Abyssinica SIL"/>
+                <w:b w:val="false"/>
+                <w:bCs w:val="false"/>
+                <w:color w:val="auto"/>
+                <w:kern w:val="2"/>
+                <w:sz w:val="28"/>
+                <w:szCs w:val="28"/>
+                <w:lang w:val="en-US" w:eastAsia="zh-CN" w:bidi="hi-IN"/>
+              </w:rPr>
+              <w:t xml:space="preserve">- Ability to edit a slider ✅️ </w:t>
+            </w:r>
+          </w:p>
+          <w:p>
+            <w:pPr>
+              <w:pStyle w:val="TableContents"/>
+              <w:rPr>
+                <w:rFonts w:ascii="Abyssinica SIL" w:hAnsi="Abyssinica SIL"/>
+              </w:rPr>
+            </w:pPr>
+            <w:r>
+              <w:rPr>
+                <w:rFonts w:eastAsia="Noto Serif CJK SC" w:cs="Lohit Devanagari" w:ascii="Abyssinica SIL" w:hAnsi="Abyssinica SIL"/>
+                <w:b w:val="false"/>
+                <w:bCs w:val="false"/>
+                <w:color w:val="auto"/>
+                <w:kern w:val="2"/>
+                <w:sz w:val="28"/>
+                <w:szCs w:val="28"/>
+                <w:lang w:val="en-US" w:eastAsia="zh-CN" w:bidi="hi-IN"/>
+              </w:rPr>
+              <w:t xml:space="preserve">- Ability to delete a slider ✅️ </w:t>
+            </w:r>
+          </w:p>
+        </w:tc>
+        <w:tc>
+          <w:tcPr>
+            <w:tcW w:w="4157" w:type="dxa"/>
+            <w:tcBorders>
+              <w:left w:val="single" w:sz="2" w:space="0" w:color="000000"/>
+              <w:bottom w:val="single" w:sz="2" w:space="0" w:color="000000"/>
+              <w:right w:val="single" w:sz="2" w:space="0" w:color="000000"/>
+            </w:tcBorders>
+          </w:tcPr>
+          <w:p>
+            <w:pPr>
+              <w:pStyle w:val="TableContents"/>
+              <w:rPr>
                 <w:rFonts w:ascii="Abyssinica SIL" w:hAnsi="Abyssinica SIL" w:eastAsia="Noto Serif CJK SC" w:cs="Lohit Devanagari"/>
                 <w:b w:val="false"/>
                 <w:b w:val="false"/>
@@ -2307,185 +1990,13 @@
                 <w:szCs w:val="28"/>
                 <w:lang w:val="en-US" w:eastAsia="zh-CN" w:bidi="hi-IN"/>
               </w:rPr>
-              <w:t>Sliders</w:t>
-            </w:r>
-          </w:p>
-        </w:tc>
-        <w:tc>
-          <w:tcPr>
-            <w:tcW w:w="3152" w:type="dxa"/>
-            <w:tcBorders>
-              <w:left w:val="single" w:sz="2" w:space="0" w:color="000000"/>
-              <w:bottom w:val="single" w:sz="2" w:space="0" w:color="000000"/>
-            </w:tcBorders>
-          </w:tcPr>
-          <w:p>
-            <w:pPr>
-              <w:pStyle w:val="TableContents"/>
-              <w:rPr>
-                <w:rFonts w:ascii="Abyssinica SIL" w:hAnsi="Abyssinica SIL" w:eastAsia="Noto Serif CJK SC" w:cs="Lohit Devanagari"/>
-                <w:b w:val="false"/>
-                <w:b w:val="false"/>
-                <w:bCs w:val="false"/>
-                <w:color w:val="auto"/>
-                <w:kern w:val="2"/>
-                <w:sz w:val="28"/>
-                <w:szCs w:val="28"/>
-                <w:lang w:val="en-US" w:eastAsia="zh-CN" w:bidi="hi-IN"/>
-              </w:rPr>
-            </w:pPr>
-            <w:r>
-              <w:rPr>
-                <w:rFonts w:eastAsia="Noto Serif CJK SC" w:cs="Lohit Devanagari" w:ascii="Abyssinica SIL" w:hAnsi="Abyssinica SIL"/>
-                <w:b w:val="false"/>
-                <w:bCs w:val="false"/>
-                <w:color w:val="auto"/>
-                <w:kern w:val="2"/>
-                <w:sz w:val="28"/>
-                <w:szCs w:val="28"/>
-                <w:lang w:val="en-US" w:eastAsia="zh-CN" w:bidi="hi-IN"/>
-              </w:rPr>
-              <w:t xml:space="preserve">- Ability to add new slider ✅️ </w:t>
-            </w:r>
-          </w:p>
-          <w:p>
-            <w:pPr>
-              <w:pStyle w:val="TableContents"/>
-              <w:rPr>
-                <w:rFonts w:ascii="Abyssinica SIL" w:hAnsi="Abyssinica SIL" w:eastAsia="Noto Serif CJK SC" w:cs="Lohit Devanagari"/>
-                <w:b w:val="false"/>
-                <w:b w:val="false"/>
-                <w:bCs w:val="false"/>
-                <w:color w:val="auto"/>
-                <w:kern w:val="2"/>
-                <w:sz w:val="28"/>
-                <w:szCs w:val="28"/>
-                <w:lang w:val="en-US" w:eastAsia="zh-CN" w:bidi="hi-IN"/>
-              </w:rPr>
-            </w:pPr>
-            <w:r>
-              <w:rPr>
-                <w:rFonts w:eastAsia="Noto Serif CJK SC" w:cs="Lohit Devanagari" w:ascii="Abyssinica SIL" w:hAnsi="Abyssinica SIL"/>
-                <w:b w:val="false"/>
-                <w:bCs w:val="false"/>
-                <w:color w:val="auto"/>
-                <w:kern w:val="2"/>
-                <w:sz w:val="28"/>
-                <w:szCs w:val="28"/>
-                <w:lang w:val="en-US" w:eastAsia="zh-CN" w:bidi="hi-IN"/>
-              </w:rPr>
-              <w:t xml:space="preserve">- Show all sliders ✅️ </w:t>
-            </w:r>
-          </w:p>
-          <w:p>
-            <w:pPr>
-              <w:pStyle w:val="TableContents"/>
-              <w:rPr>
-                <w:rFonts w:ascii="Abyssinica SIL" w:hAnsi="Abyssinica SIL" w:eastAsia="Noto Serif CJK SC" w:cs="Lohit Devanagari"/>
-                <w:b w:val="false"/>
-                <w:b w:val="false"/>
-                <w:bCs w:val="false"/>
-                <w:color w:val="auto"/>
-                <w:kern w:val="2"/>
-                <w:sz w:val="28"/>
-                <w:szCs w:val="28"/>
-                <w:lang w:val="en-US" w:eastAsia="zh-CN" w:bidi="hi-IN"/>
-              </w:rPr>
-            </w:pPr>
-            <w:r>
-              <w:rPr>
-                <w:rFonts w:eastAsia="Noto Serif CJK SC" w:cs="Lohit Devanagari" w:ascii="Abyssinica SIL" w:hAnsi="Abyssinica SIL"/>
-                <w:b w:val="false"/>
-                <w:bCs w:val="false"/>
-                <w:color w:val="auto"/>
-                <w:kern w:val="2"/>
-                <w:sz w:val="28"/>
-                <w:szCs w:val="28"/>
-                <w:lang w:val="en-US" w:eastAsia="zh-CN" w:bidi="hi-IN"/>
-              </w:rPr>
-              <w:t xml:space="preserve">- Ability to edit a slider ✅️ </w:t>
-            </w:r>
-          </w:p>
-          <w:p>
-            <w:pPr>
-              <w:pStyle w:val="TableContents"/>
-              <w:rPr>
-                <w:rFonts w:ascii="Abyssinica SIL" w:hAnsi="Abyssinica SIL" w:eastAsia="Noto Serif CJK SC" w:cs="Lohit Devanagari"/>
-                <w:b w:val="false"/>
-                <w:b w:val="false"/>
-                <w:bCs w:val="false"/>
-                <w:color w:val="auto"/>
-                <w:kern w:val="2"/>
-                <w:sz w:val="28"/>
-                <w:szCs w:val="28"/>
-                <w:lang w:val="en-US" w:eastAsia="zh-CN" w:bidi="hi-IN"/>
-              </w:rPr>
-            </w:pPr>
-            <w:r>
-              <w:rPr>
-                <w:rFonts w:eastAsia="Noto Serif CJK SC" w:cs="Lohit Devanagari" w:ascii="Abyssinica SIL" w:hAnsi="Abyssinica SIL"/>
-                <w:b w:val="false"/>
-                <w:bCs w:val="false"/>
-                <w:color w:val="auto"/>
-                <w:kern w:val="2"/>
-                <w:sz w:val="28"/>
-                <w:szCs w:val="28"/>
-                <w:lang w:val="en-US" w:eastAsia="zh-CN" w:bidi="hi-IN"/>
-              </w:rPr>
-              <w:t xml:space="preserve">- Ability to delete a slider ✅️ </w:t>
-            </w:r>
-          </w:p>
-        </w:tc>
-        <w:tc>
-          <w:tcPr>
-            <w:tcW w:w="4157" w:type="dxa"/>
-            <w:tcBorders>
-              <w:left w:val="single" w:sz="2" w:space="0" w:color="000000"/>
-              <w:bottom w:val="single" w:sz="2" w:space="0" w:color="000000"/>
-              <w:right w:val="single" w:sz="2" w:space="0" w:color="000000"/>
-            </w:tcBorders>
-          </w:tcPr>
-          <w:p>
-            <w:pPr>
-              <w:pStyle w:val="TableContents"/>
-              <w:rPr>
-                <w:rFonts w:ascii="Abyssinica SIL" w:hAnsi="Abyssinica SIL" w:eastAsia="Noto Serif CJK SC" w:cs="Lohit Devanagari"/>
-                <w:b w:val="false"/>
-                <w:b w:val="false"/>
-                <w:bCs w:val="false"/>
-                <w:color w:val="auto"/>
-                <w:kern w:val="2"/>
-                <w:sz w:val="28"/>
-                <w:szCs w:val="28"/>
-                <w:lang w:val="en-US" w:eastAsia="zh-CN" w:bidi="hi-IN"/>
-              </w:rPr>
-            </w:pPr>
-            <w:r>
-              <w:rPr>
-                <w:rFonts w:eastAsia="Noto Serif CJK SC" w:cs="Lohit Devanagari" w:ascii="Abyssinica SIL" w:hAnsi="Abyssinica SIL"/>
-                <w:b w:val="false"/>
-                <w:bCs w:val="false"/>
-                <w:color w:val="auto"/>
-                <w:kern w:val="2"/>
-                <w:sz w:val="28"/>
-                <w:szCs w:val="28"/>
-                <w:lang w:val="en-US" w:eastAsia="zh-CN" w:bidi="hi-IN"/>
-              </w:rPr>
-            </w:r>
-          </w:p>
-          <w:p>
-            <w:pPr>
-              <w:pStyle w:val="TableContents"/>
-              <w:rPr>
-                <w:rFonts w:ascii="Abyssinica SIL" w:hAnsi="Abyssinica SIL" w:eastAsia="Noto Serif CJK SC" w:cs="Lohit Devanagari"/>
-                <w:b w:val="false"/>
-                <w:b w:val="false"/>
-                <w:bCs w:val="false"/>
-                <w:color w:val="auto"/>
-                <w:kern w:val="2"/>
-                <w:sz w:val="28"/>
-                <w:szCs w:val="28"/>
-                <w:lang w:val="en-US" w:eastAsia="zh-CN" w:bidi="hi-IN"/>
+            </w:r>
+          </w:p>
+          <w:p>
+            <w:pPr>
+              <w:pStyle w:val="TableContents"/>
+              <w:rPr>
+                <w:rFonts w:ascii="Abyssinica SIL" w:hAnsi="Abyssinica SIL"/>
               </w:rPr>
             </w:pPr>
             <w:r>
@@ -2506,15 +2017,7 @@
             <w:pPr>
               <w:pStyle w:val="TableContents"/>
               <w:rPr>
-                <w:rFonts w:ascii="Abyssinica SIL" w:hAnsi="Abyssinica SIL" w:eastAsia="Noto Serif CJK SC" w:cs="Lohit Devanagari"/>
-                <w:b w:val="false"/>
-                <w:b w:val="false"/>
-                <w:bCs w:val="false"/>
-                <w:color w:val="auto"/>
-                <w:kern w:val="2"/>
-                <w:sz w:val="28"/>
-                <w:szCs w:val="28"/>
-                <w:lang w:val="en-US" w:eastAsia="zh-CN" w:bidi="hi-IN"/>
+                <w:rFonts w:ascii="Abyssinica SIL" w:hAnsi="Abyssinica SIL"/>
               </w:rPr>
             </w:pPr>
             <w:r>
@@ -2560,15 +2063,7 @@
             <w:pPr>
               <w:pStyle w:val="TableContents"/>
               <w:rPr>
-                <w:rFonts w:ascii="Abyssinica SIL" w:hAnsi="Abyssinica SIL" w:eastAsia="Noto Serif CJK SC" w:cs="Lohit Devanagari"/>
-                <w:b w:val="false"/>
-                <w:b w:val="false"/>
-                <w:bCs w:val="false"/>
-                <w:color w:val="auto"/>
-                <w:kern w:val="2"/>
-                <w:sz w:val="28"/>
-                <w:szCs w:val="28"/>
-                <w:lang w:val="en-US" w:eastAsia="zh-CN" w:bidi="hi-IN"/>
+                <w:rFonts w:ascii="Abyssinica SIL" w:hAnsi="Abyssinica SIL"/>
               </w:rPr>
             </w:pPr>
             <w:r>
@@ -2598,15 +2093,7 @@
             <w:pPr>
               <w:pStyle w:val="TableContents"/>
               <w:rPr>
-                <w:rFonts w:ascii="Abyssinica SIL" w:hAnsi="Abyssinica SIL" w:eastAsia="Noto Serif CJK SC" w:cs="Lohit Devanagari"/>
-                <w:b w:val="false"/>
-                <w:b w:val="false"/>
-                <w:bCs w:val="false"/>
-                <w:color w:val="auto"/>
-                <w:kern w:val="2"/>
-                <w:sz w:val="28"/>
-                <w:szCs w:val="28"/>
-                <w:lang w:val="en-US" w:eastAsia="zh-CN" w:bidi="hi-IN"/>
+                <w:rFonts w:ascii="Abyssinica SIL" w:hAnsi="Abyssinica SIL"/>
               </w:rPr>
             </w:pPr>
             <w:r>
@@ -2627,15 +2114,7 @@
             <w:pPr>
               <w:pStyle w:val="TableContents"/>
               <w:rPr>
-                <w:rFonts w:ascii="Abyssinica SIL" w:hAnsi="Abyssinica SIL" w:eastAsia="Noto Serif CJK SC" w:cs="Lohit Devanagari"/>
-                <w:b w:val="false"/>
-                <w:b w:val="false"/>
-                <w:bCs w:val="false"/>
-                <w:color w:val="auto"/>
-                <w:kern w:val="2"/>
-                <w:sz w:val="28"/>
-                <w:szCs w:val="28"/>
-                <w:lang w:val="en-US" w:eastAsia="zh-CN" w:bidi="hi-IN"/>
+                <w:rFonts w:ascii="Abyssinica SIL" w:hAnsi="Abyssinica SIL"/>
               </w:rPr>
             </w:pPr>
             <w:r>
@@ -2656,15 +2135,7 @@
             <w:pPr>
               <w:pStyle w:val="TableContents"/>
               <w:rPr>
-                <w:rFonts w:ascii="Abyssinica SIL" w:hAnsi="Abyssinica SIL" w:eastAsia="Noto Serif CJK SC" w:cs="Lohit Devanagari"/>
-                <w:b w:val="false"/>
-                <w:b w:val="false"/>
-                <w:bCs w:val="false"/>
-                <w:color w:val="auto"/>
-                <w:kern w:val="2"/>
-                <w:sz w:val="28"/>
-                <w:szCs w:val="28"/>
-                <w:lang w:val="en-US" w:eastAsia="zh-CN" w:bidi="hi-IN"/>
+                <w:rFonts w:ascii="Abyssinica SIL" w:hAnsi="Abyssinica SIL"/>
               </w:rPr>
             </w:pPr>
             <w:r>
@@ -2685,15 +2156,7 @@
             <w:pPr>
               <w:pStyle w:val="TableContents"/>
               <w:rPr>
-                <w:rFonts w:ascii="Abyssinica SIL" w:hAnsi="Abyssinica SIL" w:eastAsia="Noto Serif CJK SC" w:cs="Lohit Devanagari"/>
-                <w:b w:val="false"/>
-                <w:b w:val="false"/>
-                <w:bCs w:val="false"/>
-                <w:color w:val="auto"/>
-                <w:kern w:val="2"/>
-                <w:sz w:val="28"/>
-                <w:szCs w:val="28"/>
-                <w:lang w:val="en-US" w:eastAsia="zh-CN" w:bidi="hi-IN"/>
+                <w:rFonts w:ascii="Abyssinica SIL" w:hAnsi="Abyssinica SIL"/>
               </w:rPr>
             </w:pPr>
             <w:r>
@@ -2724,15 +2187,7 @@
             <w:pPr>
               <w:pStyle w:val="TableContents"/>
               <w:rPr>
-                <w:rFonts w:ascii="Abyssinica SIL" w:hAnsi="Abyssinica SIL" w:eastAsia="Noto Serif CJK SC" w:cs="Lohit Devanagari"/>
-                <w:b w:val="false"/>
-                <w:b w:val="false"/>
-                <w:bCs w:val="false"/>
-                <w:color w:val="auto"/>
-                <w:kern w:val="2"/>
-                <w:sz w:val="28"/>
-                <w:szCs w:val="28"/>
-                <w:lang w:val="en-US" w:eastAsia="zh-CN" w:bidi="hi-IN"/>
+                <w:rFonts w:ascii="Abyssinica SIL" w:hAnsi="Abyssinica SIL"/>
               </w:rPr>
             </w:pPr>
             <w:r>
@@ -2767,15 +2222,7 @@
             <w:pPr>
               <w:pStyle w:val="TableContents"/>
               <w:rPr>
-                <w:rFonts w:ascii="Abyssinica SIL" w:hAnsi="Abyssinica SIL" w:eastAsia="Noto Serif CJK SC" w:cs="Lohit Devanagari"/>
-                <w:b w:val="false"/>
-                <w:b w:val="false"/>
-                <w:bCs w:val="false"/>
-                <w:color w:val="auto"/>
-                <w:kern w:val="2"/>
-                <w:sz w:val="28"/>
-                <w:szCs w:val="28"/>
-                <w:lang w:val="en-US" w:eastAsia="zh-CN" w:bidi="hi-IN"/>
+                <w:rFonts w:ascii="Abyssinica SIL" w:hAnsi="Abyssinica SIL"/>
               </w:rPr>
             </w:pPr>
             <w:r>
@@ -2805,15 +2252,7 @@
             <w:pPr>
               <w:pStyle w:val="TableContents"/>
               <w:rPr>
-                <w:rFonts w:ascii="Abyssinica SIL" w:hAnsi="Abyssinica SIL" w:eastAsia="Noto Serif CJK SC" w:cs="Lohit Devanagari"/>
-                <w:b w:val="false"/>
-                <w:b w:val="false"/>
-                <w:bCs w:val="false"/>
-                <w:color w:val="auto"/>
-                <w:kern w:val="2"/>
-                <w:sz w:val="28"/>
-                <w:szCs w:val="28"/>
-                <w:lang w:val="en-US" w:eastAsia="zh-CN" w:bidi="hi-IN"/>
+                <w:rFonts w:ascii="Abyssinica SIL" w:hAnsi="Abyssinica SIL"/>
               </w:rPr>
             </w:pPr>
             <w:r>
@@ -2834,15 +2273,7 @@
             <w:pPr>
               <w:pStyle w:val="TableContents"/>
               <w:rPr>
-                <w:rFonts w:ascii="Abyssinica SIL" w:hAnsi="Abyssinica SIL" w:eastAsia="Noto Serif CJK SC" w:cs="Lohit Devanagari"/>
-                <w:b w:val="false"/>
-                <w:b w:val="false"/>
-                <w:bCs w:val="false"/>
-                <w:color w:val="auto"/>
-                <w:kern w:val="2"/>
-                <w:sz w:val="28"/>
-                <w:szCs w:val="28"/>
-                <w:lang w:val="en-US" w:eastAsia="zh-CN" w:bidi="hi-IN"/>
+                <w:rFonts w:ascii="Abyssinica SIL" w:hAnsi="Abyssinica SIL"/>
               </w:rPr>
             </w:pPr>
             <w:r>
@@ -2863,15 +2294,7 @@
             <w:pPr>
               <w:pStyle w:val="TableContents"/>
               <w:rPr>
-                <w:rFonts w:ascii="Abyssinica SIL" w:hAnsi="Abyssinica SIL" w:eastAsia="Noto Serif CJK SC" w:cs="Lohit Devanagari"/>
-                <w:b w:val="false"/>
-                <w:b w:val="false"/>
-                <w:bCs w:val="false"/>
-                <w:color w:val="auto"/>
-                <w:kern w:val="2"/>
-                <w:sz w:val="28"/>
-                <w:szCs w:val="28"/>
-                <w:lang w:val="en-US" w:eastAsia="zh-CN" w:bidi="hi-IN"/>
+                <w:rFonts w:ascii="Abyssinica SIL" w:hAnsi="Abyssinica SIL"/>
               </w:rPr>
             </w:pPr>
             <w:r>
@@ -2892,15 +2315,7 @@
             <w:pPr>
               <w:pStyle w:val="TableContents"/>
               <w:rPr>
-                <w:rFonts w:ascii="Abyssinica SIL" w:hAnsi="Abyssinica SIL" w:eastAsia="Noto Serif CJK SC" w:cs="Lohit Devanagari"/>
-                <w:b w:val="false"/>
-                <w:b w:val="false"/>
-                <w:bCs w:val="false"/>
-                <w:color w:val="auto"/>
-                <w:kern w:val="2"/>
-                <w:sz w:val="28"/>
-                <w:szCs w:val="28"/>
-                <w:lang w:val="en-US" w:eastAsia="zh-CN" w:bidi="hi-IN"/>
+                <w:rFonts w:ascii="Abyssinica SIL" w:hAnsi="Abyssinica SIL"/>
               </w:rPr>
             </w:pPr>
             <w:r>
@@ -2921,15 +2336,7 @@
             <w:pPr>
               <w:pStyle w:val="TableContents"/>
               <w:rPr>
-                <w:rFonts w:ascii="Abyssinica SIL" w:hAnsi="Abyssinica SIL" w:eastAsia="Noto Serif CJK SC" w:cs="Lohit Devanagari"/>
-                <w:b w:val="false"/>
-                <w:b w:val="false"/>
-                <w:bCs w:val="false"/>
-                <w:color w:val="auto"/>
-                <w:kern w:val="2"/>
-                <w:sz w:val="28"/>
-                <w:szCs w:val="28"/>
-                <w:lang w:val="en-US" w:eastAsia="zh-CN" w:bidi="hi-IN"/>
+                <w:rFonts w:ascii="Abyssinica SIL" w:hAnsi="Abyssinica SIL"/>
               </w:rPr>
             </w:pPr>
             <w:r>
@@ -2960,15 +2367,7 @@
             <w:pPr>
               <w:pStyle w:val="TableContents"/>
               <w:rPr>
-                <w:rFonts w:ascii="Abyssinica SIL" w:hAnsi="Abyssinica SIL" w:eastAsia="Noto Serif CJK SC" w:cs="Lohit Devanagari"/>
-                <w:b w:val="false"/>
-                <w:b w:val="false"/>
-                <w:bCs w:val="false"/>
-                <w:color w:val="auto"/>
-                <w:kern w:val="2"/>
-                <w:sz w:val="28"/>
-                <w:szCs w:val="28"/>
-                <w:lang w:val="en-US" w:eastAsia="zh-CN" w:bidi="hi-IN"/>
+                <w:rFonts w:ascii="Abyssinica SIL" w:hAnsi="Abyssinica SIL"/>
               </w:rPr>
             </w:pPr>
             <w:r>
@@ -2989,15 +2388,7 @@
             <w:pPr>
               <w:pStyle w:val="TableContents"/>
               <w:rPr>
-                <w:rFonts w:ascii="Abyssinica SIL" w:hAnsi="Abyssinica SIL" w:eastAsia="Noto Serif CJK SC" w:cs="Lohit Devanagari"/>
-                <w:b w:val="false"/>
-                <w:b w:val="false"/>
-                <w:bCs w:val="false"/>
-                <w:color w:val="auto"/>
-                <w:kern w:val="2"/>
-                <w:sz w:val="28"/>
-                <w:szCs w:val="28"/>
-                <w:lang w:val="en-US" w:eastAsia="zh-CN" w:bidi="hi-IN"/>
+                <w:rFonts w:ascii="Abyssinica SIL" w:hAnsi="Abyssinica SIL"/>
               </w:rPr>
             </w:pPr>
             <w:r>
@@ -3030,15 +2421,7 @@
             <w:pPr>
               <w:pStyle w:val="TableContents"/>
               <w:rPr>
-                <w:rFonts w:ascii="Abyssinica SIL" w:hAnsi="Abyssinica SIL" w:eastAsia="Noto Serif CJK SC" w:cs="Lohit Devanagari"/>
-                <w:b w:val="false"/>
-                <w:b w:val="false"/>
-                <w:bCs w:val="false"/>
-                <w:color w:val="auto"/>
-                <w:kern w:val="2"/>
-                <w:sz w:val="28"/>
-                <w:szCs w:val="28"/>
-                <w:lang w:val="en-US" w:eastAsia="zh-CN" w:bidi="hi-IN"/>
+                <w:rFonts w:ascii="Abyssinica SIL" w:hAnsi="Abyssinica SIL"/>
               </w:rPr>
             </w:pPr>
             <w:r>
@@ -3068,15 +2451,7 @@
             <w:pPr>
               <w:pStyle w:val="TableContents"/>
               <w:rPr>
-                <w:rFonts w:ascii="Abyssinica SIL" w:hAnsi="Abyssinica SIL" w:eastAsia="Noto Serif CJK SC" w:cs="Lohit Devanagari"/>
-                <w:b w:val="false"/>
-                <w:b w:val="false"/>
-                <w:bCs w:val="false"/>
-                <w:color w:val="auto"/>
-                <w:kern w:val="2"/>
-                <w:sz w:val="28"/>
-                <w:szCs w:val="28"/>
-                <w:lang w:val="en-US" w:eastAsia="zh-CN" w:bidi="hi-IN"/>
+                <w:rFonts w:ascii="Abyssinica SIL" w:hAnsi="Abyssinica SIL"/>
               </w:rPr>
             </w:pPr>
             <w:r>
@@ -3107,15 +2482,7 @@
             <w:pPr>
               <w:pStyle w:val="TableContents"/>
               <w:rPr>
-                <w:rFonts w:ascii="Abyssinica SIL" w:hAnsi="Abyssinica SIL" w:eastAsia="Noto Serif CJK SC" w:cs="Lohit Devanagari"/>
-                <w:b w:val="false"/>
-                <w:b w:val="false"/>
-                <w:bCs w:val="false"/>
-                <w:color w:val="auto"/>
-                <w:kern w:val="2"/>
-                <w:sz w:val="28"/>
-                <w:szCs w:val="28"/>
-                <w:lang w:val="en-US" w:eastAsia="zh-CN" w:bidi="hi-IN"/>
+                <w:rFonts w:ascii="Abyssinica SIL" w:hAnsi="Abyssinica SIL"/>
               </w:rPr>
             </w:pPr>
             <w:r>
@@ -3136,15 +2503,7 @@
             <w:pPr>
               <w:pStyle w:val="TableContents"/>
               <w:rPr>
-                <w:rFonts w:ascii="Abyssinica SIL" w:hAnsi="Abyssinica SIL" w:eastAsia="Noto Serif CJK SC" w:cs="Lohit Devanagari"/>
-                <w:b w:val="false"/>
-                <w:b w:val="false"/>
-                <w:bCs w:val="false"/>
-                <w:color w:val="auto"/>
-                <w:kern w:val="2"/>
-                <w:sz w:val="28"/>
-                <w:szCs w:val="28"/>
-                <w:lang w:val="en-US" w:eastAsia="zh-CN" w:bidi="hi-IN"/>
+                <w:rFonts w:ascii="Abyssinica SIL" w:hAnsi="Abyssinica SIL"/>
               </w:rPr>
             </w:pPr>
             <w:r>
@@ -3165,15 +2524,7 @@
             <w:pPr>
               <w:pStyle w:val="TableContents"/>
               <w:rPr>
-                <w:rFonts w:ascii="Abyssinica SIL" w:hAnsi="Abyssinica SIL" w:eastAsia="Noto Serif CJK SC" w:cs="Lohit Devanagari"/>
-                <w:b w:val="false"/>
-                <w:b w:val="false"/>
-                <w:bCs w:val="false"/>
-                <w:color w:val="auto"/>
-                <w:kern w:val="2"/>
-                <w:sz w:val="28"/>
-                <w:szCs w:val="28"/>
-                <w:lang w:val="en-US" w:eastAsia="zh-CN" w:bidi="hi-IN"/>
+                <w:rFonts w:ascii="Abyssinica SIL" w:hAnsi="Abyssinica SIL"/>
               </w:rPr>
             </w:pPr>
             <w:r>
@@ -3194,15 +2545,7 @@
             <w:pPr>
               <w:pStyle w:val="TableContents"/>
               <w:rPr>
-                <w:rFonts w:ascii="Abyssinica SIL" w:hAnsi="Abyssinica SIL" w:eastAsia="Noto Serif CJK SC" w:cs="Lohit Devanagari"/>
-                <w:b w:val="false"/>
-                <w:b w:val="false"/>
-                <w:bCs w:val="false"/>
-                <w:color w:val="auto"/>
-                <w:kern w:val="2"/>
-                <w:sz w:val="28"/>
-                <w:szCs w:val="28"/>
-                <w:lang w:val="en-US" w:eastAsia="zh-CN" w:bidi="hi-IN"/>
+                <w:rFonts w:ascii="Abyssinica SIL" w:hAnsi="Abyssinica SIL"/>
               </w:rPr>
             </w:pPr>
             <w:r>
@@ -3235,15 +2578,7 @@
             <w:pPr>
               <w:pStyle w:val="TableContents"/>
               <w:rPr>
-                <w:rFonts w:ascii="Abyssinica SIL" w:hAnsi="Abyssinica SIL" w:eastAsia="Noto Serif CJK SC" w:cs="Lohit Devanagari"/>
-                <w:b w:val="false"/>
-                <w:b w:val="false"/>
-                <w:bCs w:val="false"/>
-                <w:color w:val="auto"/>
-                <w:kern w:val="2"/>
-                <w:sz w:val="28"/>
-                <w:szCs w:val="28"/>
-                <w:lang w:val="en-US" w:eastAsia="zh-CN" w:bidi="hi-IN"/>
+                <w:rFonts w:ascii="Abyssinica SIL" w:hAnsi="Abyssinica SIL"/>
               </w:rPr>
             </w:pPr>
             <w:r>
@@ -3273,15 +2608,7 @@
             <w:pPr>
               <w:pStyle w:val="TableContents"/>
               <w:rPr>
-                <w:rFonts w:ascii="Abyssinica SIL" w:hAnsi="Abyssinica SIL" w:eastAsia="Noto Serif CJK SC" w:cs="Lohit Devanagari"/>
-                <w:b w:val="false"/>
-                <w:b w:val="false"/>
-                <w:bCs w:val="false"/>
-                <w:color w:val="auto"/>
-                <w:kern w:val="2"/>
-                <w:sz w:val="28"/>
-                <w:szCs w:val="28"/>
-                <w:lang w:val="en-US" w:eastAsia="zh-CN" w:bidi="hi-IN"/>
+                <w:rFonts w:ascii="Abyssinica SIL" w:hAnsi="Abyssinica SIL"/>
               </w:rPr>
             </w:pPr>
             <w:r>
@@ -3312,15 +2639,7 @@
             <w:pPr>
               <w:pStyle w:val="TableContents"/>
               <w:rPr>
-                <w:rFonts w:ascii="Abyssinica SIL" w:hAnsi="Abyssinica SIL" w:eastAsia="Noto Serif CJK SC" w:cs="Lohit Devanagari"/>
-                <w:b w:val="false"/>
-                <w:b w:val="false"/>
-                <w:bCs w:val="false"/>
-                <w:color w:val="auto"/>
-                <w:kern w:val="2"/>
-                <w:sz w:val="28"/>
-                <w:szCs w:val="28"/>
-                <w:lang w:val="en-US" w:eastAsia="zh-CN" w:bidi="hi-IN"/>
+                <w:rFonts w:ascii="Abyssinica SIL" w:hAnsi="Abyssinica SIL"/>
               </w:rPr>
             </w:pPr>
             <w:r>
@@ -3341,15 +2660,7 @@
             <w:pPr>
               <w:pStyle w:val="TableContents"/>
               <w:rPr>
-                <w:rFonts w:ascii="Abyssinica SIL" w:hAnsi="Abyssinica SIL" w:eastAsia="Noto Serif CJK SC" w:cs="Lohit Devanagari"/>
-                <w:b w:val="false"/>
-                <w:b w:val="false"/>
-                <w:bCs w:val="false"/>
-                <w:color w:val="auto"/>
-                <w:kern w:val="2"/>
-                <w:sz w:val="28"/>
-                <w:szCs w:val="28"/>
-                <w:lang w:val="en-US" w:eastAsia="zh-CN" w:bidi="hi-IN"/>
+                <w:rFonts w:ascii="Abyssinica SIL" w:hAnsi="Abyssinica SIL"/>
               </w:rPr>
             </w:pPr>
             <w:r>
@@ -3370,15 +2681,7 @@
             <w:pPr>
               <w:pStyle w:val="TableContents"/>
               <w:rPr>
-                <w:rFonts w:ascii="Abyssinica SIL" w:hAnsi="Abyssinica SIL" w:eastAsia="Noto Serif CJK SC" w:cs="Lohit Devanagari"/>
-                <w:b w:val="false"/>
-                <w:b w:val="false"/>
-                <w:bCs w:val="false"/>
-                <w:color w:val="auto"/>
-                <w:kern w:val="2"/>
-                <w:sz w:val="28"/>
-                <w:szCs w:val="28"/>
-                <w:lang w:val="en-US" w:eastAsia="zh-CN" w:bidi="hi-IN"/>
+                <w:rFonts w:ascii="Abyssinica SIL" w:hAnsi="Abyssinica SIL"/>
               </w:rPr>
             </w:pPr>
             <w:r>
@@ -3411,15 +2714,7 @@
             <w:pPr>
               <w:pStyle w:val="TableContents"/>
               <w:rPr>
-                <w:rFonts w:ascii="Abyssinica SIL" w:hAnsi="Abyssinica SIL" w:eastAsia="Noto Serif CJK SC" w:cs="Lohit Devanagari"/>
-                <w:b w:val="false"/>
-                <w:b w:val="false"/>
-                <w:bCs w:val="false"/>
-                <w:color w:val="auto"/>
-                <w:kern w:val="2"/>
-                <w:sz w:val="28"/>
-                <w:szCs w:val="28"/>
-                <w:lang w:val="en-US" w:eastAsia="zh-CN" w:bidi="hi-IN"/>
+                <w:rFonts w:ascii="Abyssinica SIL" w:hAnsi="Abyssinica SIL"/>
               </w:rPr>
             </w:pPr>
             <w:r>
@@ -3449,15 +2744,7 @@
             <w:pPr>
               <w:pStyle w:val="TableContents"/>
               <w:rPr>
-                <w:rFonts w:ascii="Abyssinica SIL" w:hAnsi="Abyssinica SIL" w:eastAsia="Noto Serif CJK SC" w:cs="Lohit Devanagari"/>
-                <w:b w:val="false"/>
-                <w:b w:val="false"/>
-                <w:bCs w:val="false"/>
-                <w:color w:val="auto"/>
-                <w:kern w:val="2"/>
-                <w:sz w:val="28"/>
-                <w:szCs w:val="28"/>
-                <w:lang w:val="en-US" w:eastAsia="zh-CN" w:bidi="hi-IN"/>
+                <w:rFonts w:ascii="Abyssinica SIL" w:hAnsi="Abyssinica SIL"/>
               </w:rPr>
             </w:pPr>
             <w:r>
@@ -3478,15 +2765,7 @@
             <w:pPr>
               <w:pStyle w:val="TableContents"/>
               <w:rPr>
-                <w:rFonts w:ascii="Abyssinica SIL" w:hAnsi="Abyssinica SIL" w:eastAsia="Noto Serif CJK SC" w:cs="Lohit Devanagari"/>
-                <w:b w:val="false"/>
-                <w:b w:val="false"/>
-                <w:bCs w:val="false"/>
-                <w:color w:val="auto"/>
-                <w:kern w:val="2"/>
-                <w:sz w:val="28"/>
-                <w:szCs w:val="28"/>
-                <w:lang w:val="en-US" w:eastAsia="zh-CN" w:bidi="hi-IN"/>
+                <w:rFonts w:ascii="Abyssinica SIL" w:hAnsi="Abyssinica SIL"/>
               </w:rPr>
             </w:pPr>
             <w:r>
@@ -3507,15 +2786,7 @@
             <w:pPr>
               <w:pStyle w:val="TableContents"/>
               <w:rPr>
-                <w:rFonts w:ascii="Abyssinica SIL" w:hAnsi="Abyssinica SIL" w:eastAsia="Noto Serif CJK SC" w:cs="Lohit Devanagari"/>
-                <w:b w:val="false"/>
-                <w:b w:val="false"/>
-                <w:bCs w:val="false"/>
-                <w:color w:val="auto"/>
-                <w:kern w:val="2"/>
-                <w:sz w:val="28"/>
-                <w:szCs w:val="28"/>
-                <w:lang w:val="en-US" w:eastAsia="zh-CN" w:bidi="hi-IN"/>
+                <w:rFonts w:ascii="Abyssinica SIL" w:hAnsi="Abyssinica SIL"/>
               </w:rPr>
             </w:pPr>
             <w:r>
@@ -3536,15 +2807,7 @@
             <w:pPr>
               <w:pStyle w:val="TableContents"/>
               <w:rPr>
-                <w:rFonts w:ascii="Abyssinica SIL" w:hAnsi="Abyssinica SIL" w:eastAsia="Noto Serif CJK SC" w:cs="Lohit Devanagari"/>
-                <w:b w:val="false"/>
-                <w:b w:val="false"/>
-                <w:bCs w:val="false"/>
-                <w:color w:val="auto"/>
-                <w:kern w:val="2"/>
-                <w:sz w:val="28"/>
-                <w:szCs w:val="28"/>
-                <w:lang w:val="en-US" w:eastAsia="zh-CN" w:bidi="hi-IN"/>
+                <w:rFonts w:ascii="Abyssinica SIL" w:hAnsi="Abyssinica SIL"/>
               </w:rPr>
             </w:pPr>
             <w:r>
@@ -3565,19 +2828,13 @@
             <w:pPr>
               <w:pStyle w:val="TableContents"/>
               <w:rPr>
-                <w:rFonts w:ascii="Abyssinica SIL" w:hAnsi="Abyssinica SIL" w:eastAsia="Noto Serif CJK SC" w:cs="Lohit Devanagari"/>
-                <w:b w:val="false"/>
-                <w:b w:val="false"/>
-                <w:bCs w:val="false"/>
-                <w:color w:val="auto"/>
-                <w:kern w:val="2"/>
-                <w:sz w:val="28"/>
-                <w:szCs w:val="28"/>
-                <w:lang w:val="en-US" w:eastAsia="zh-CN" w:bidi="hi-IN"/>
-              </w:rPr>
-            </w:pPr>
-            <w:r>
-              <w:rPr/>
+                <w:rFonts w:ascii="Abyssinica SIL" w:hAnsi="Abyssinica SIL"/>
+              </w:rPr>
+            </w:pPr>
+            <w:r>
+              <w:rPr>
+                <w:rFonts w:ascii="Abyssinica SIL" w:hAnsi="Abyssinica SIL"/>
+              </w:rPr>
               <w:t xml:space="preserve">- </w:t>
             </w:r>
             <w:r>
@@ -3598,15 +2855,7 @@
             <w:pPr>
               <w:pStyle w:val="TableContents"/>
               <w:rPr>
-                <w:rFonts w:ascii="Abyssinica SIL" w:hAnsi="Abyssinica SIL" w:eastAsia="Noto Serif CJK SC" w:cs="Lohit Devanagari"/>
-                <w:b w:val="false"/>
-                <w:b w:val="false"/>
-                <w:bCs w:val="false"/>
-                <w:color w:val="auto"/>
-                <w:kern w:val="2"/>
-                <w:sz w:val="28"/>
-                <w:szCs w:val="28"/>
-                <w:lang w:val="en-US" w:eastAsia="zh-CN" w:bidi="hi-IN"/>
+                <w:rFonts w:ascii="Abyssinica SIL" w:hAnsi="Abyssinica SIL"/>
               </w:rPr>
             </w:pPr>
             <w:r>
@@ -3627,15 +2876,7 @@
             <w:pPr>
               <w:pStyle w:val="TableContents"/>
               <w:rPr>
-                <w:rFonts w:ascii="Abyssinica SIL" w:hAnsi="Abyssinica SIL" w:eastAsia="Noto Serif CJK SC" w:cs="Lohit Devanagari"/>
-                <w:b w:val="false"/>
-                <w:b w:val="false"/>
-                <w:bCs w:val="false"/>
-                <w:color w:val="auto"/>
-                <w:kern w:val="2"/>
-                <w:sz w:val="28"/>
-                <w:szCs w:val="28"/>
-                <w:lang w:val="en-US" w:eastAsia="zh-CN" w:bidi="hi-IN"/>
+                <w:rFonts w:ascii="Abyssinica SIL" w:hAnsi="Abyssinica SIL"/>
               </w:rPr>
             </w:pPr>
             <w:r>
@@ -3656,15 +2897,7 @@
             <w:pPr>
               <w:pStyle w:val="TableContents"/>
               <w:rPr>
-                <w:rFonts w:ascii="Abyssinica SIL" w:hAnsi="Abyssinica SIL" w:eastAsia="Noto Serif CJK SC" w:cs="Lohit Devanagari"/>
-                <w:b w:val="false"/>
-                <w:b w:val="false"/>
-                <w:bCs w:val="false"/>
-                <w:color w:val="auto"/>
-                <w:kern w:val="2"/>
-                <w:sz w:val="28"/>
-                <w:szCs w:val="28"/>
-                <w:lang w:val="en-US" w:eastAsia="zh-CN" w:bidi="hi-IN"/>
+                <w:rFonts w:ascii="Abyssinica SIL" w:hAnsi="Abyssinica SIL"/>
               </w:rPr>
             </w:pPr>
             <w:r>
@@ -3685,19 +2918,13 @@
             <w:pPr>
               <w:pStyle w:val="TableContents"/>
               <w:rPr>
-                <w:rFonts w:ascii="Abyssinica SIL" w:hAnsi="Abyssinica SIL" w:eastAsia="Noto Serif CJK SC" w:cs="Lohit Devanagari"/>
-                <w:b w:val="false"/>
-                <w:b w:val="false"/>
-                <w:bCs w:val="false"/>
-                <w:color w:val="auto"/>
-                <w:kern w:val="2"/>
-                <w:sz w:val="28"/>
-                <w:szCs w:val="28"/>
-                <w:lang w:val="en-US" w:eastAsia="zh-CN" w:bidi="hi-IN"/>
-              </w:rPr>
-            </w:pPr>
-            <w:r>
-              <w:rPr/>
+                <w:rFonts w:ascii="Abyssinica SIL" w:hAnsi="Abyssinica SIL"/>
+              </w:rPr>
+            </w:pPr>
+            <w:r>
+              <w:rPr>
+                <w:rFonts w:ascii="Abyssinica SIL" w:hAnsi="Abyssinica SIL"/>
+              </w:rPr>
               <w:t xml:space="preserve">- </w:t>
             </w:r>
             <w:r>
@@ -3711,145 +2938,56 @@
                 <w:szCs w:val="28"/>
                 <w:lang w:val="en-US" w:eastAsia="zh-CN" w:bidi="hi-IN"/>
               </w:rPr>
-              <w:t xml:space="preserve">Ability to </w:t>
-            </w:r>
-            <w:r>
-              <w:rPr>
-                <w:rFonts w:eastAsia="Noto Serif CJK SC" w:cs="Lohit Devanagari" w:ascii="Abyssinica SIL" w:hAnsi="Abyssinica SIL"/>
-                <w:b w:val="false"/>
-                <w:bCs w:val="false"/>
-                <w:color w:val="auto"/>
-                <w:kern w:val="2"/>
-                <w:sz w:val="28"/>
-                <w:szCs w:val="28"/>
-                <w:lang w:val="en-US" w:eastAsia="zh-CN" w:bidi="hi-IN"/>
-              </w:rPr>
-              <w:t>update</w:t>
-            </w:r>
-            <w:r>
-              <w:rPr>
-                <w:rFonts w:eastAsia="Noto Serif CJK SC" w:cs="Lohit Devanagari" w:ascii="Abyssinica SIL" w:hAnsi="Abyssinica SIL"/>
-                <w:b w:val="false"/>
-                <w:bCs w:val="false"/>
-                <w:color w:val="auto"/>
-                <w:kern w:val="2"/>
-                <w:sz w:val="28"/>
-                <w:szCs w:val="28"/>
-                <w:lang w:val="en-US" w:eastAsia="zh-CN" w:bidi="hi-IN"/>
-              </w:rPr>
-              <w:t xml:space="preserve"> SMS notification ✅️</w:t>
-            </w:r>
-          </w:p>
-          <w:p>
-            <w:pPr>
-              <w:pStyle w:val="TableContents"/>
-              <w:rPr>
-                <w:rFonts w:ascii="Abyssinica SIL" w:hAnsi="Abyssinica SIL" w:eastAsia="Noto Serif CJK SC" w:cs="Lohit Devanagari"/>
-                <w:b w:val="false"/>
-                <w:b w:val="false"/>
-                <w:bCs w:val="false"/>
-                <w:color w:val="auto"/>
-                <w:kern w:val="2"/>
-                <w:sz w:val="28"/>
-                <w:szCs w:val="28"/>
-                <w:lang w:val="en-US" w:eastAsia="zh-CN" w:bidi="hi-IN"/>
-              </w:rPr>
-            </w:pPr>
-            <w:r>
-              <w:rPr>
-                <w:rFonts w:eastAsia="Noto Serif CJK SC" w:cs="Lohit Devanagari" w:ascii="Abyssinica SIL" w:hAnsi="Abyssinica SIL"/>
-                <w:b w:val="false"/>
-                <w:bCs w:val="false"/>
-                <w:color w:val="auto"/>
-                <w:kern w:val="2"/>
-                <w:sz w:val="28"/>
-                <w:szCs w:val="28"/>
-                <w:lang w:val="en-US" w:eastAsia="zh-CN" w:bidi="hi-IN"/>
-              </w:rPr>
-              <w:t xml:space="preserve">-  Ability to </w:t>
-            </w:r>
-            <w:r>
-              <w:rPr>
-                <w:rFonts w:eastAsia="Noto Serif CJK SC" w:cs="Lohit Devanagari" w:ascii="Abyssinica SIL" w:hAnsi="Abyssinica SIL"/>
-                <w:b w:val="false"/>
-                <w:bCs w:val="false"/>
-                <w:color w:val="auto"/>
-                <w:kern w:val="2"/>
-                <w:sz w:val="28"/>
-                <w:szCs w:val="28"/>
-                <w:lang w:val="en-US" w:eastAsia="zh-CN" w:bidi="hi-IN"/>
-              </w:rPr>
-              <w:t>update</w:t>
-            </w:r>
-            <w:r>
-              <w:rPr>
-                <w:rFonts w:eastAsia="Noto Serif CJK SC" w:cs="Lohit Devanagari" w:ascii="Abyssinica SIL" w:hAnsi="Abyssinica SIL"/>
-                <w:b w:val="false"/>
-                <w:bCs w:val="false"/>
-                <w:color w:val="auto"/>
-                <w:kern w:val="2"/>
-                <w:sz w:val="28"/>
-                <w:szCs w:val="28"/>
-                <w:lang w:val="en-US" w:eastAsia="zh-CN" w:bidi="hi-IN"/>
-              </w:rPr>
-              <w:t xml:space="preserve"> SMS Contact ✅️ </w:t>
-            </w:r>
-          </w:p>
-          <w:p>
-            <w:pPr>
-              <w:pStyle w:val="TableContents"/>
-              <w:rPr>
-                <w:rFonts w:ascii="Abyssinica SIL" w:hAnsi="Abyssinica SIL" w:eastAsia="Noto Serif CJK SC" w:cs="Lohit Devanagari"/>
-                <w:b w:val="false"/>
-                <w:b w:val="false"/>
-                <w:bCs w:val="false"/>
-                <w:color w:val="auto"/>
-                <w:kern w:val="2"/>
-                <w:sz w:val="28"/>
-                <w:szCs w:val="28"/>
-                <w:lang w:val="en-US" w:eastAsia="zh-CN" w:bidi="hi-IN"/>
-              </w:rPr>
-            </w:pPr>
-            <w:r>
-              <w:rPr>
-                <w:rFonts w:eastAsia="Noto Serif CJK SC" w:cs="Lohit Devanagari" w:ascii="Abyssinica SIL" w:hAnsi="Abyssinica SIL"/>
-                <w:b w:val="false"/>
-                <w:bCs w:val="false"/>
-                <w:color w:val="auto"/>
-                <w:kern w:val="2"/>
-                <w:sz w:val="28"/>
-                <w:szCs w:val="28"/>
-                <w:lang w:val="en-US" w:eastAsia="zh-CN" w:bidi="hi-IN"/>
-              </w:rPr>
-              <w:t xml:space="preserve">- Ability to </w:t>
-            </w:r>
-            <w:r>
-              <w:rPr>
-                <w:rFonts w:eastAsia="Noto Serif CJK SC" w:cs="Lohit Devanagari" w:ascii="Abyssinica SIL" w:hAnsi="Abyssinica SIL"/>
-                <w:b w:val="false"/>
-                <w:bCs w:val="false"/>
-                <w:color w:val="auto"/>
-                <w:kern w:val="2"/>
-                <w:sz w:val="28"/>
-                <w:szCs w:val="28"/>
-                <w:lang w:val="en-US" w:eastAsia="zh-CN" w:bidi="hi-IN"/>
-              </w:rPr>
-              <w:t>update</w:t>
-            </w:r>
-          </w:p>
-          <w:p>
-            <w:pPr>
-              <w:pStyle w:val="TableContents"/>
-              <w:rPr>
-                <w:rFonts w:ascii="Abyssinica SIL" w:hAnsi="Abyssinica SIL" w:eastAsia="Noto Serif CJK SC" w:cs="Lohit Devanagari"/>
-                <w:b w:val="false"/>
-                <w:b w:val="false"/>
-                <w:bCs w:val="false"/>
-                <w:color w:val="auto"/>
-                <w:kern w:val="2"/>
-                <w:sz w:val="28"/>
-                <w:szCs w:val="28"/>
-                <w:lang w:val="en-US" w:eastAsia="zh-CN" w:bidi="hi-IN"/>
+              <w:t>Ability to update SMS notification ✅️</w:t>
+            </w:r>
+          </w:p>
+          <w:p>
+            <w:pPr>
+              <w:pStyle w:val="TableContents"/>
+              <w:rPr>
+                <w:rFonts w:ascii="Abyssinica SIL" w:hAnsi="Abyssinica SIL"/>
+              </w:rPr>
+            </w:pPr>
+            <w:r>
+              <w:rPr>
+                <w:rFonts w:eastAsia="Noto Serif CJK SC" w:cs="Lohit Devanagari" w:ascii="Abyssinica SIL" w:hAnsi="Abyssinica SIL"/>
+                <w:b w:val="false"/>
+                <w:bCs w:val="false"/>
+                <w:color w:val="auto"/>
+                <w:kern w:val="2"/>
+                <w:sz w:val="28"/>
+                <w:szCs w:val="28"/>
+                <w:lang w:val="en-US" w:eastAsia="zh-CN" w:bidi="hi-IN"/>
+              </w:rPr>
+              <w:t xml:space="preserve">-  Ability to update SMS Contact ✅️ </w:t>
+            </w:r>
+          </w:p>
+          <w:p>
+            <w:pPr>
+              <w:pStyle w:val="TableContents"/>
+              <w:rPr>
+                <w:rFonts w:ascii="Abyssinica SIL" w:hAnsi="Abyssinica SIL"/>
+              </w:rPr>
+            </w:pPr>
+            <w:r>
+              <w:rPr>
+                <w:rFonts w:eastAsia="Noto Serif CJK SC" w:cs="Lohit Devanagari" w:ascii="Abyssinica SIL" w:hAnsi="Abyssinica SIL"/>
+                <w:b w:val="false"/>
+                <w:bCs w:val="false"/>
+                <w:color w:val="auto"/>
+                <w:kern w:val="2"/>
+                <w:sz w:val="28"/>
+                <w:szCs w:val="28"/>
+                <w:lang w:val="en-US" w:eastAsia="zh-CN" w:bidi="hi-IN"/>
+              </w:rPr>
+              <w:t>- Ability to update</w:t>
+            </w:r>
+          </w:p>
+          <w:p>
+            <w:pPr>
+              <w:pStyle w:val="TableContents"/>
+              <w:rPr>
+                <w:rFonts w:ascii="Abyssinica SIL" w:hAnsi="Abyssinica SIL"/>
               </w:rPr>
             </w:pPr>
             <w:r>
@@ -3880,99 +3018,49 @@
             <w:pPr>
               <w:pStyle w:val="TableContents"/>
               <w:rPr>
-                <w:rFonts w:ascii="Abyssinica SIL" w:hAnsi="Abyssinica SIL" w:eastAsia="Noto Serif CJK SC" w:cs="Lohit Devanagari"/>
-                <w:b w:val="false"/>
-                <w:b w:val="false"/>
-                <w:bCs w:val="false"/>
-                <w:color w:val="auto"/>
-                <w:kern w:val="2"/>
-                <w:sz w:val="28"/>
-                <w:szCs w:val="28"/>
-                <w:lang w:val="en-US" w:eastAsia="zh-CN" w:bidi="hi-IN"/>
-              </w:rPr>
-            </w:pPr>
-            <w:r>
-              <w:rPr>
-                <w:rFonts w:eastAsia="Noto Serif CJK SC" w:cs="Lohit Devanagari" w:ascii="Abyssinica SIL" w:hAnsi="Abyssinica SIL"/>
-                <w:b w:val="false"/>
-                <w:bCs w:val="false"/>
-                <w:color w:val="auto"/>
-                <w:kern w:val="2"/>
-                <w:sz w:val="28"/>
-                <w:szCs w:val="28"/>
-                <w:lang w:val="en-US" w:eastAsia="zh-CN" w:bidi="hi-IN"/>
-              </w:rPr>
-              <w:t xml:space="preserve">- Ability to </w:t>
-            </w:r>
-            <w:r>
-              <w:rPr>
-                <w:rFonts w:eastAsia="Noto Serif CJK SC" w:cs="Lohit Devanagari" w:ascii="Abyssinica SIL" w:hAnsi="Abyssinica SIL"/>
-                <w:b w:val="false"/>
-                <w:bCs w:val="false"/>
-                <w:color w:val="auto"/>
-                <w:kern w:val="2"/>
-                <w:sz w:val="28"/>
-                <w:szCs w:val="28"/>
-                <w:lang w:val="en-US" w:eastAsia="zh-CN" w:bidi="hi-IN"/>
-              </w:rPr>
-              <w:t>search for sms notifications ❌</w:t>
-            </w:r>
-          </w:p>
-          <w:p>
-            <w:pPr>
-              <w:pStyle w:val="TableContents"/>
-              <w:rPr>
-                <w:rFonts w:ascii="Abyssinica SIL" w:hAnsi="Abyssinica SIL" w:eastAsia="Noto Serif CJK SC" w:cs="Lohit Devanagari"/>
-                <w:b w:val="false"/>
-                <w:b w:val="false"/>
-                <w:bCs w:val="false"/>
-                <w:color w:val="auto"/>
-                <w:kern w:val="2"/>
-                <w:sz w:val="28"/>
-                <w:szCs w:val="28"/>
-                <w:lang w:val="en-US" w:eastAsia="zh-CN" w:bidi="hi-IN"/>
-              </w:rPr>
-            </w:pPr>
-            <w:r>
-              <w:rPr>
-                <w:rFonts w:eastAsia="Noto Serif CJK SC" w:cs="Lohit Devanagari" w:ascii="Abyssinica SIL" w:hAnsi="Abyssinica SIL"/>
-                <w:b w:val="false"/>
-                <w:bCs w:val="false"/>
-                <w:color w:val="auto"/>
-                <w:kern w:val="2"/>
-                <w:sz w:val="28"/>
-                <w:szCs w:val="28"/>
-                <w:lang w:val="en-US" w:eastAsia="zh-CN" w:bidi="hi-IN"/>
-              </w:rPr>
-              <w:t xml:space="preserve">- </w:t>
-            </w:r>
-            <w:r>
-              <w:rPr>
-                <w:rFonts w:eastAsia="Noto Serif CJK SC" w:cs="Lohit Devanagari" w:ascii="Abyssinica SIL" w:hAnsi="Abyssinica SIL"/>
-                <w:b w:val="false"/>
-                <w:bCs w:val="false"/>
-                <w:color w:val="auto"/>
-                <w:kern w:val="2"/>
-                <w:sz w:val="28"/>
-                <w:szCs w:val="28"/>
-                <w:lang w:val="en-US" w:eastAsia="zh-CN" w:bidi="hi-IN"/>
-              </w:rPr>
-              <w:t>Ability to search for SMS Group ❌</w:t>
-            </w:r>
-          </w:p>
-          <w:p>
-            <w:pPr>
-              <w:pStyle w:val="TableContents"/>
-              <w:rPr>
-                <w:rFonts w:ascii="Abyssinica SIL" w:hAnsi="Abyssinica SIL" w:eastAsia="Noto Serif CJK SC" w:cs="Lohit Devanagari"/>
-                <w:b w:val="false"/>
-                <w:b w:val="false"/>
-                <w:bCs w:val="false"/>
-                <w:color w:val="auto"/>
-                <w:kern w:val="2"/>
-                <w:sz w:val="28"/>
-                <w:szCs w:val="28"/>
-                <w:lang w:val="en-US" w:eastAsia="zh-CN" w:bidi="hi-IN"/>
+                <w:rFonts w:ascii="Abyssinica SIL" w:hAnsi="Abyssinica SIL"/>
+              </w:rPr>
+            </w:pPr>
+            <w:r>
+              <w:rPr>
+                <w:rFonts w:eastAsia="Noto Serif CJK SC" w:cs="Lohit Devanagari" w:ascii="Abyssinica SIL" w:hAnsi="Abyssinica SIL"/>
+                <w:b w:val="false"/>
+                <w:bCs w:val="false"/>
+                <w:color w:val="auto"/>
+                <w:kern w:val="2"/>
+                <w:sz w:val="28"/>
+                <w:szCs w:val="28"/>
+                <w:lang w:val="en-US" w:eastAsia="zh-CN" w:bidi="hi-IN"/>
+              </w:rPr>
+              <w:t>- Ability to search for sms notifications ❌</w:t>
+            </w:r>
+          </w:p>
+          <w:p>
+            <w:pPr>
+              <w:pStyle w:val="TableContents"/>
+              <w:rPr>
+                <w:rFonts w:ascii="Abyssinica SIL" w:hAnsi="Abyssinica SIL"/>
+              </w:rPr>
+            </w:pPr>
+            <w:r>
+              <w:rPr>
+                <w:rFonts w:eastAsia="Noto Serif CJK SC" w:cs="Lohit Devanagari" w:ascii="Abyssinica SIL" w:hAnsi="Abyssinica SIL"/>
+                <w:b w:val="false"/>
+                <w:bCs w:val="false"/>
+                <w:color w:val="auto"/>
+                <w:kern w:val="2"/>
+                <w:sz w:val="28"/>
+                <w:szCs w:val="28"/>
+                <w:lang w:val="en-US" w:eastAsia="zh-CN" w:bidi="hi-IN"/>
+              </w:rPr>
+              <w:t>- Ability to search for SMS Group ❌</w:t>
+            </w:r>
+          </w:p>
+          <w:p>
+            <w:pPr>
+              <w:pStyle w:val="TableContents"/>
+              <w:rPr>
+                <w:rFonts w:ascii="Abyssinica SIL" w:hAnsi="Abyssinica SIL"/>
               </w:rPr>
             </w:pPr>
             <w:r>
@@ -4005,15 +3093,7 @@
             <w:pPr>
               <w:pStyle w:val="TableContents"/>
               <w:rPr>
-                <w:rFonts w:ascii="Abyssinica SIL" w:hAnsi="Abyssinica SIL" w:eastAsia="Noto Serif CJK SC" w:cs="Lohit Devanagari"/>
-                <w:b w:val="false"/>
-                <w:b w:val="false"/>
-                <w:bCs w:val="false"/>
-                <w:color w:val="auto"/>
-                <w:kern w:val="2"/>
-                <w:sz w:val="28"/>
-                <w:szCs w:val="28"/>
-                <w:lang w:val="en-US" w:eastAsia="zh-CN" w:bidi="hi-IN"/>
+                <w:rFonts w:ascii="Abyssinica SIL" w:hAnsi="Abyssinica SIL"/>
               </w:rPr>
             </w:pPr>
             <w:r>
@@ -4043,15 +3123,7 @@
             <w:pPr>
               <w:pStyle w:val="TableContents"/>
               <w:rPr>
-                <w:rFonts w:ascii="Abyssinica SIL" w:hAnsi="Abyssinica SIL" w:eastAsia="Noto Serif CJK SC" w:cs="Lohit Devanagari"/>
-                <w:b w:val="false"/>
-                <w:b w:val="false"/>
-                <w:bCs w:val="false"/>
-                <w:color w:val="auto"/>
-                <w:kern w:val="2"/>
-                <w:sz w:val="28"/>
-                <w:szCs w:val="28"/>
-                <w:lang w:val="en-US" w:eastAsia="zh-CN" w:bidi="hi-IN"/>
+                <w:rFonts w:ascii="Abyssinica SIL" w:hAnsi="Abyssinica SIL"/>
               </w:rPr>
             </w:pPr>
             <w:r>
@@ -4082,15 +3154,7 @@
             <w:pPr>
               <w:pStyle w:val="TableContents"/>
               <w:rPr>
-                <w:rFonts w:ascii="Abyssinica SIL" w:hAnsi="Abyssinica SIL" w:eastAsia="Noto Serif CJK SC" w:cs="Lohit Devanagari"/>
-                <w:b w:val="false"/>
-                <w:b w:val="false"/>
-                <w:bCs w:val="false"/>
-                <w:color w:val="auto"/>
-                <w:kern w:val="2"/>
-                <w:sz w:val="28"/>
-                <w:szCs w:val="28"/>
-                <w:lang w:val="en-US" w:eastAsia="zh-CN" w:bidi="hi-IN"/>
+                <w:rFonts w:ascii="Abyssinica SIL" w:hAnsi="Abyssinica SIL"/>
               </w:rPr>
             </w:pPr>
             <w:r>
@@ -4111,15 +3175,7 @@
             <w:pPr>
               <w:pStyle w:val="TableContents"/>
               <w:rPr>
-                <w:rFonts w:ascii="Abyssinica SIL" w:hAnsi="Abyssinica SIL" w:eastAsia="Noto Serif CJK SC" w:cs="Lohit Devanagari"/>
-                <w:b w:val="false"/>
-                <w:b w:val="false"/>
-                <w:bCs w:val="false"/>
-                <w:color w:val="auto"/>
-                <w:kern w:val="2"/>
-                <w:sz w:val="28"/>
-                <w:szCs w:val="28"/>
-                <w:lang w:val="en-US" w:eastAsia="zh-CN" w:bidi="hi-IN"/>
+                <w:rFonts w:ascii="Abyssinica SIL" w:hAnsi="Abyssinica SIL"/>
               </w:rPr>
             </w:pPr>
             <w:r>
@@ -4152,15 +3208,15 @@
             <w:pPr>
               <w:pStyle w:val="TableContents"/>
               <w:rPr>
+                <w:rFonts w:ascii="Abyssinica SIL" w:hAnsi="Abyssinica SIL"/>
+              </w:rPr>
+            </w:pPr>
+            <w:r>
+              <w:rPr>
+                <w:rFonts w:eastAsia="Noto Serif CJK SC" w:cs="Lohit Devanagari" w:ascii="Abyssinica SIL" w:hAnsi="Abyssinica SIL"/>
+                <w:b w:val="false"/>
+                <w:bCs w:val="false"/>
                 <w:color w:val="FF0000"/>
-              </w:rPr>
-            </w:pPr>
-            <w:r>
-              <w:rPr>
-                <w:rFonts w:eastAsia="Noto Serif CJK SC" w:cs="Lohit Devanagari" w:ascii="Abyssinica SIL" w:hAnsi="Abyssinica SIL"/>
-                <w:b w:val="false"/>
-                <w:bCs w:val="false"/>
-                <w:color w:val="FF0000"/>
                 <w:kern w:val="2"/>
                 <w:sz w:val="28"/>
                 <w:szCs w:val="28"/>
@@ -4182,15 +3238,7 @@
             <w:pPr>
               <w:pStyle w:val="TableContents"/>
               <w:rPr>
-                <w:rFonts w:ascii="Abyssinica SIL" w:hAnsi="Abyssinica SIL" w:eastAsia="Noto Serif CJK SC" w:cs="Lohit Devanagari"/>
-                <w:b w:val="false"/>
-                <w:b w:val="false"/>
-                <w:bCs w:val="false"/>
-                <w:color w:val="auto"/>
-                <w:kern w:val="2"/>
-                <w:sz w:val="28"/>
-                <w:szCs w:val="28"/>
-                <w:lang w:val="en-US" w:eastAsia="zh-CN" w:bidi="hi-IN"/>
+                <w:rFonts w:ascii="Abyssinica SIL" w:hAnsi="Abyssinica SIL"/>
               </w:rPr>
             </w:pPr>
             <w:r>
@@ -4211,15 +3259,7 @@
             <w:pPr>
               <w:pStyle w:val="TableContents"/>
               <w:rPr>
-                <w:rFonts w:ascii="Abyssinica SIL" w:hAnsi="Abyssinica SIL" w:eastAsia="Noto Serif CJK SC" w:cs="Lohit Devanagari"/>
-                <w:b w:val="false"/>
-                <w:b w:val="false"/>
-                <w:bCs w:val="false"/>
-                <w:color w:val="auto"/>
-                <w:kern w:val="2"/>
-                <w:sz w:val="28"/>
-                <w:szCs w:val="28"/>
-                <w:lang w:val="en-US" w:eastAsia="zh-CN" w:bidi="hi-IN"/>
+                <w:rFonts w:ascii="Abyssinica SIL" w:hAnsi="Abyssinica SIL"/>
               </w:rPr>
             </w:pPr>
             <w:r>
@@ -4240,15 +3280,7 @@
             <w:pPr>
               <w:pStyle w:val="TableContents"/>
               <w:rPr>
-                <w:rFonts w:ascii="Abyssinica SIL" w:hAnsi="Abyssinica SIL" w:eastAsia="Noto Serif CJK SC" w:cs="Lohit Devanagari"/>
-                <w:b w:val="false"/>
-                <w:b w:val="false"/>
-                <w:bCs w:val="false"/>
-                <w:color w:val="auto"/>
-                <w:kern w:val="2"/>
-                <w:sz w:val="28"/>
-                <w:szCs w:val="28"/>
-                <w:lang w:val="en-US" w:eastAsia="zh-CN" w:bidi="hi-IN"/>
+                <w:rFonts w:ascii="Abyssinica SIL" w:hAnsi="Abyssinica SIL"/>
               </w:rPr>
             </w:pPr>
             <w:r>
@@ -4269,15 +3301,7 @@
             <w:pPr>
               <w:pStyle w:val="TableContents"/>
               <w:rPr>
-                <w:rFonts w:ascii="Abyssinica SIL" w:hAnsi="Abyssinica SIL" w:eastAsia="Noto Serif CJK SC" w:cs="Lohit Devanagari"/>
-                <w:b w:val="false"/>
-                <w:b w:val="false"/>
-                <w:bCs w:val="false"/>
-                <w:color w:val="auto"/>
-                <w:kern w:val="2"/>
-                <w:sz w:val="28"/>
-                <w:szCs w:val="28"/>
-                <w:lang w:val="en-US" w:eastAsia="zh-CN" w:bidi="hi-IN"/>
+                <w:rFonts w:ascii="Abyssinica SIL" w:hAnsi="Abyssinica SIL"/>
               </w:rPr>
             </w:pPr>
             <w:r>
@@ -4298,15 +3322,7 @@
             <w:pPr>
               <w:pStyle w:val="TableContents"/>
               <w:rPr>
-                <w:rFonts w:ascii="Abyssinica SIL" w:hAnsi="Abyssinica SIL" w:eastAsia="Noto Serif CJK SC" w:cs="Lohit Devanagari"/>
-                <w:b w:val="false"/>
-                <w:b w:val="false"/>
-                <w:bCs w:val="false"/>
-                <w:color w:val="auto"/>
-                <w:kern w:val="2"/>
-                <w:sz w:val="28"/>
-                <w:szCs w:val="28"/>
-                <w:lang w:val="en-US" w:eastAsia="zh-CN" w:bidi="hi-IN"/>
+                <w:rFonts w:ascii="Abyssinica SIL" w:hAnsi="Abyssinica SIL"/>
               </w:rPr>
             </w:pPr>
             <w:r>
@@ -4337,15 +3353,7 @@
             <w:pPr>
               <w:pStyle w:val="TableContents"/>
               <w:rPr>
-                <w:rFonts w:ascii="Abyssinica SIL" w:hAnsi="Abyssinica SIL" w:eastAsia="Noto Serif CJK SC" w:cs="Lohit Devanagari"/>
-                <w:b w:val="false"/>
-                <w:b w:val="false"/>
-                <w:bCs w:val="false"/>
-                <w:color w:val="auto"/>
-                <w:kern w:val="2"/>
-                <w:sz w:val="28"/>
-                <w:szCs w:val="28"/>
-                <w:lang w:val="en-US" w:eastAsia="zh-CN" w:bidi="hi-IN"/>
+                <w:rFonts w:ascii="Abyssinica SIL" w:hAnsi="Abyssinica SIL"/>
               </w:rPr>
             </w:pPr>
             <w:r>
@@ -4378,15 +3386,15 @@
             <w:pPr>
               <w:pStyle w:val="TableContents"/>
               <w:rPr>
+                <w:rFonts w:ascii="Abyssinica SIL" w:hAnsi="Abyssinica SIL"/>
+              </w:rPr>
+            </w:pPr>
+            <w:r>
+              <w:rPr>
+                <w:rFonts w:eastAsia="Noto Serif CJK SC" w:cs="Lohit Devanagari" w:ascii="Abyssinica SIL" w:hAnsi="Abyssinica SIL"/>
+                <w:b w:val="false"/>
+                <w:bCs w:val="false"/>
                 <w:color w:val="FF0000"/>
-              </w:rPr>
-            </w:pPr>
-            <w:r>
-              <w:rPr>
-                <w:rFonts w:eastAsia="Noto Serif CJK SC" w:cs="Lohit Devanagari" w:ascii="Abyssinica SIL" w:hAnsi="Abyssinica SIL"/>
-                <w:b w:val="false"/>
-                <w:bCs w:val="false"/>
-                <w:color w:val="FF0000"/>
                 <w:kern w:val="2"/>
                 <w:sz w:val="28"/>
                 <w:szCs w:val="28"/>
@@ -4408,15 +3416,7 @@
             <w:pPr>
               <w:pStyle w:val="TableContents"/>
               <w:rPr>
-                <w:rFonts w:ascii="Abyssinica SIL" w:hAnsi="Abyssinica SIL" w:eastAsia="Noto Serif CJK SC" w:cs="Lohit Devanagari"/>
-                <w:b w:val="false"/>
-                <w:b w:val="false"/>
-                <w:bCs w:val="false"/>
-                <w:color w:val="auto"/>
-                <w:kern w:val="2"/>
-                <w:sz w:val="28"/>
-                <w:szCs w:val="28"/>
-                <w:lang w:val="en-US" w:eastAsia="zh-CN" w:bidi="hi-IN"/>
+                <w:rFonts w:ascii="Abyssinica SIL" w:hAnsi="Abyssinica SIL"/>
               </w:rPr>
             </w:pPr>
             <w:r>
@@ -4437,15 +3437,7 @@
             <w:pPr>
               <w:pStyle w:val="TableContents"/>
               <w:rPr>
-                <w:rFonts w:ascii="Abyssinica SIL" w:hAnsi="Abyssinica SIL" w:eastAsia="Noto Serif CJK SC" w:cs="Lohit Devanagari"/>
-                <w:b w:val="false"/>
-                <w:b w:val="false"/>
-                <w:bCs w:val="false"/>
-                <w:color w:val="auto"/>
-                <w:kern w:val="2"/>
-                <w:sz w:val="28"/>
-                <w:szCs w:val="28"/>
-                <w:lang w:val="en-US" w:eastAsia="zh-CN" w:bidi="hi-IN"/>
+                <w:rFonts w:ascii="Abyssinica SIL" w:hAnsi="Abyssinica SIL"/>
               </w:rPr>
             </w:pPr>
             <w:r>
@@ -4479,15 +3471,7 @@
             <w:pPr>
               <w:pStyle w:val="TableContents"/>
               <w:rPr>
-                <w:rFonts w:ascii="Abyssinica SIL" w:hAnsi="Abyssinica SIL" w:eastAsia="Noto Serif CJK SC" w:cs="Lohit Devanagari"/>
-                <w:b w:val="false"/>
-                <w:b w:val="false"/>
-                <w:bCs w:val="false"/>
-                <w:color w:val="auto"/>
-                <w:kern w:val="2"/>
-                <w:sz w:val="28"/>
-                <w:szCs w:val="28"/>
-                <w:lang w:val="en-US" w:eastAsia="zh-CN" w:bidi="hi-IN"/>
+                <w:rFonts w:ascii="Abyssinica SIL" w:hAnsi="Abyssinica SIL"/>
               </w:rPr>
             </w:pPr>
             <w:r>
@@ -4508,15 +3492,7 @@
             <w:pPr>
               <w:pStyle w:val="TableContents"/>
               <w:rPr>
-                <w:rFonts w:ascii="Abyssinica SIL" w:hAnsi="Abyssinica SIL" w:eastAsia="Noto Serif CJK SC" w:cs="Lohit Devanagari"/>
-                <w:b w:val="false"/>
-                <w:b w:val="false"/>
-                <w:bCs w:val="false"/>
-                <w:color w:val="auto"/>
-                <w:kern w:val="2"/>
-                <w:sz w:val="28"/>
-                <w:szCs w:val="28"/>
-                <w:lang w:val="en-US" w:eastAsia="zh-CN" w:bidi="hi-IN"/>
+                <w:rFonts w:ascii="Abyssinica SIL" w:hAnsi="Abyssinica SIL"/>
               </w:rPr>
             </w:pPr>
             <w:r>
@@ -4537,15 +3513,7 @@
             <w:pPr>
               <w:pStyle w:val="TableContents"/>
               <w:rPr>
-                <w:rFonts w:ascii="Abyssinica SIL" w:hAnsi="Abyssinica SIL" w:eastAsia="Noto Serif CJK SC" w:cs="Lohit Devanagari"/>
-                <w:b w:val="false"/>
-                <w:b w:val="false"/>
-                <w:bCs w:val="false"/>
-                <w:color w:val="auto"/>
-                <w:kern w:val="2"/>
-                <w:sz w:val="28"/>
-                <w:szCs w:val="28"/>
-                <w:lang w:val="en-US" w:eastAsia="zh-CN" w:bidi="hi-IN"/>
+                <w:rFonts w:ascii="Abyssinica SIL" w:hAnsi="Abyssinica SIL"/>
               </w:rPr>
             </w:pPr>
             <w:r>
@@ -4566,15 +3534,7 @@
             <w:pPr>
               <w:pStyle w:val="TableContents"/>
               <w:rPr>
-                <w:rFonts w:ascii="Abyssinica SIL" w:hAnsi="Abyssinica SIL" w:eastAsia="Noto Serif CJK SC" w:cs="Lohit Devanagari"/>
-                <w:b w:val="false"/>
-                <w:b w:val="false"/>
-                <w:bCs w:val="false"/>
-                <w:color w:val="auto"/>
-                <w:kern w:val="2"/>
-                <w:sz w:val="28"/>
-                <w:szCs w:val="28"/>
-                <w:lang w:val="en-US" w:eastAsia="zh-CN" w:bidi="hi-IN"/>
+                <w:rFonts w:ascii="Abyssinica SIL" w:hAnsi="Abyssinica SIL"/>
               </w:rPr>
             </w:pPr>
             <w:r>
@@ -4605,15 +3565,7 @@
             <w:pPr>
               <w:pStyle w:val="TableContents"/>
               <w:rPr>
-                <w:rFonts w:ascii="Abyssinica SIL" w:hAnsi="Abyssinica SIL" w:eastAsia="Noto Serif CJK SC" w:cs="Lohit Devanagari"/>
-                <w:b w:val="false"/>
-                <w:b w:val="false"/>
-                <w:bCs w:val="false"/>
-                <w:color w:val="auto"/>
-                <w:kern w:val="2"/>
-                <w:sz w:val="28"/>
-                <w:szCs w:val="28"/>
-                <w:lang w:val="en-US" w:eastAsia="zh-CN" w:bidi="hi-IN"/>
+                <w:rFonts w:ascii="Abyssinica SIL" w:hAnsi="Abyssinica SIL"/>
               </w:rPr>
             </w:pPr>
             <w:r>
@@ -4634,15 +3586,7 @@
             <w:pPr>
               <w:pStyle w:val="TableContents"/>
               <w:rPr>
-                <w:rFonts w:ascii="Abyssinica SIL" w:hAnsi="Abyssinica SIL" w:eastAsia="Noto Serif CJK SC" w:cs="Lohit Devanagari"/>
-                <w:b w:val="false"/>
-                <w:b w:val="false"/>
-                <w:bCs w:val="false"/>
-                <w:color w:val="auto"/>
-                <w:kern w:val="2"/>
-                <w:sz w:val="28"/>
-                <w:szCs w:val="28"/>
-                <w:lang w:val="en-US" w:eastAsia="zh-CN" w:bidi="hi-IN"/>
+                <w:rFonts w:ascii="Abyssinica SIL" w:hAnsi="Abyssinica SIL"/>
               </w:rPr>
             </w:pPr>
             <w:r>
@@ -4673,15 +3617,949 @@
         <w:jc w:val="left"/>
         <w:rPr>
           <w:rFonts w:ascii="Abyssinica SIL" w:hAnsi="Abyssinica SIL"/>
+        </w:rPr>
+      </w:pPr>
+      <w:r>
+        <w:rPr>
+          <w:rFonts w:ascii="Abyssinica SIL" w:hAnsi="Abyssinica SIL"/>
+        </w:rPr>
+      </w:r>
+    </w:p>
+    <w:p>
+      <w:pPr>
+        <w:pStyle w:val="Normal"/>
+        <w:tabs>
+          <w:tab w:val="clear" w:pos="709"/>
+          <w:tab w:val="left" w:pos="810" w:leader="none"/>
+        </w:tabs>
+        <w:bidi w:val="0"/>
+        <w:jc w:val="left"/>
+        <w:rPr>
+          <w:rFonts w:ascii="Abyssinica SIL" w:hAnsi="Abyssinica SIL"/>
+        </w:rPr>
+      </w:pPr>
+      <w:r>
+        <w:rPr>
+          <w:rFonts w:ascii="Abyssinica SIL" w:hAnsi="Abyssinica SIL"/>
+          <w:sz w:val="28"/>
+          <w:szCs w:val="28"/>
+        </w:rPr>
+        <w:t>Reports:</w:t>
+      </w:r>
+    </w:p>
+    <w:p>
+      <w:pPr>
+        <w:pStyle w:val="Normal"/>
+        <w:numPr>
+          <w:ilvl w:val="0"/>
+          <w:numId w:val="2"/>
+        </w:numPr>
+        <w:tabs>
+          <w:tab w:val="clear" w:pos="709"/>
+          <w:tab w:val="left" w:pos="810" w:leader="none"/>
+        </w:tabs>
+        <w:bidi w:val="0"/>
+        <w:jc w:val="left"/>
+        <w:rPr>
+          <w:rFonts w:ascii="Abyssinica SIL" w:hAnsi="Abyssinica SIL"/>
+          <w:b/>
+          <w:b/>
+          <w:bCs/>
+        </w:rPr>
+      </w:pPr>
+      <w:r>
+        <w:rPr>
+          <w:rFonts w:ascii="Abyssinica SIL" w:hAnsi="Abyssinica SIL"/>
+          <w:b/>
+          <w:bCs/>
+          <w:sz w:val="28"/>
+          <w:szCs w:val="28"/>
+        </w:rPr>
+        <w:t xml:space="preserve">User: </w:t>
+      </w:r>
+    </w:p>
+    <w:p>
+      <w:pPr>
+        <w:pStyle w:val="Normal"/>
+        <w:numPr>
+          <w:ilvl w:val="0"/>
+          <w:numId w:val="0"/>
+        </w:numPr>
+        <w:tabs>
+          <w:tab w:val="clear" w:pos="709"/>
+          <w:tab w:val="left" w:pos="810" w:leader="none"/>
+        </w:tabs>
+        <w:bidi w:val="0"/>
+        <w:ind w:left="720" w:hanging="0"/>
+        <w:jc w:val="left"/>
+        <w:rPr>
+          <w:rFonts w:ascii="Abyssinica SIL" w:hAnsi="Abyssinica SIL"/>
+        </w:rPr>
+      </w:pPr>
+      <w:r>
+        <w:rPr>
+          <w:rFonts w:ascii="Abyssinica SIL" w:hAnsi="Abyssinica SIL"/>
+          <w:sz w:val="28"/>
+          <w:szCs w:val="28"/>
+        </w:rPr>
+        <w:t>generate report that consists of the following columns:</w:t>
+      </w:r>
+    </w:p>
+    <w:p>
+      <w:pPr>
+        <w:pStyle w:val="Normal"/>
+        <w:numPr>
+          <w:ilvl w:val="0"/>
+          <w:numId w:val="0"/>
+        </w:numPr>
+        <w:tabs>
+          <w:tab w:val="clear" w:pos="709"/>
+          <w:tab w:val="left" w:pos="810" w:leader="none"/>
+        </w:tabs>
+        <w:bidi w:val="0"/>
+        <w:ind w:left="720" w:hanging="0"/>
+        <w:jc w:val="left"/>
+        <w:rPr>
+          <w:rFonts w:ascii="Abyssinica SIL" w:hAnsi="Abyssinica SIL"/>
+        </w:rPr>
+      </w:pPr>
+      <w:r>
+        <w:rPr>
+          <w:rFonts w:ascii="Abyssinica SIL" w:hAnsi="Abyssinica SIL"/>
+          <w:sz w:val="28"/>
+          <w:szCs w:val="28"/>
+        </w:rPr>
+        <w:t xml:space="preserve">User ID – Full Name – Gender – City – Working Field - </w:t>
+      </w:r>
+    </w:p>
+    <w:p>
+      <w:pPr>
+        <w:pStyle w:val="Normal"/>
+        <w:numPr>
+          <w:ilvl w:val="0"/>
+          <w:numId w:val="0"/>
+        </w:numPr>
+        <w:tabs>
+          <w:tab w:val="clear" w:pos="709"/>
+          <w:tab w:val="left" w:pos="810" w:leader="none"/>
+        </w:tabs>
+        <w:bidi w:val="0"/>
+        <w:ind w:left="720" w:hanging="0"/>
+        <w:jc w:val="left"/>
+        <w:rPr>
+          <w:rFonts w:ascii="Abyssinica SIL" w:hAnsi="Abyssinica SIL"/>
+        </w:rPr>
+      </w:pPr>
+      <w:r>
+        <w:rPr>
+          <w:rFonts w:ascii="Abyssinica SIL" w:hAnsi="Abyssinica SIL"/>
+          <w:sz w:val="28"/>
+          <w:szCs w:val="28"/>
+        </w:rPr>
+        <w:t>Organization – Phone Number – Email – Registration on Date</w:t>
+      </w:r>
+    </w:p>
+    <w:p>
+      <w:pPr>
+        <w:pStyle w:val="Normal"/>
+        <w:numPr>
+          <w:ilvl w:val="0"/>
+          <w:numId w:val="0"/>
+        </w:numPr>
+        <w:tabs>
+          <w:tab w:val="clear" w:pos="709"/>
+          <w:tab w:val="left" w:pos="810" w:leader="none"/>
+        </w:tabs>
+        <w:bidi w:val="0"/>
+        <w:ind w:left="720" w:hanging="0"/>
+        <w:jc w:val="left"/>
+        <w:rPr>
+          <w:rFonts w:ascii="Abyssinica SIL" w:hAnsi="Abyssinica SIL"/>
+        </w:rPr>
+      </w:pPr>
+      <w:r>
+        <w:rPr>
+          <w:rFonts w:ascii="Abyssinica SIL" w:hAnsi="Abyssinica SIL"/>
+        </w:rPr>
+      </w:r>
+    </w:p>
+    <w:p>
+      <w:pPr>
+        <w:pStyle w:val="Normal"/>
+        <w:numPr>
+          <w:ilvl w:val="0"/>
+          <w:numId w:val="2"/>
+        </w:numPr>
+        <w:tabs>
+          <w:tab w:val="clear" w:pos="709"/>
+          <w:tab w:val="left" w:pos="810" w:leader="none"/>
+        </w:tabs>
+        <w:bidi w:val="0"/>
+        <w:jc w:val="left"/>
+        <w:rPr>
+          <w:rFonts w:ascii="Abyssinica SIL" w:hAnsi="Abyssinica SIL"/>
+          <w:b/>
+          <w:b/>
+          <w:bCs/>
+        </w:rPr>
+      </w:pPr>
+      <w:r>
+        <w:rPr>
+          <w:rFonts w:ascii="Abyssinica SIL" w:hAnsi="Abyssinica SIL"/>
+          <w:b/>
+          <w:bCs/>
+          <w:sz w:val="28"/>
+          <w:szCs w:val="28"/>
+        </w:rPr>
+        <w:t>Products:</w:t>
+      </w:r>
+    </w:p>
+    <w:p>
+      <w:pPr>
+        <w:pStyle w:val="Normal"/>
+        <w:numPr>
+          <w:ilvl w:val="0"/>
+          <w:numId w:val="0"/>
+        </w:numPr>
+        <w:tabs>
+          <w:tab w:val="clear" w:pos="709"/>
+          <w:tab w:val="left" w:pos="810" w:leader="none"/>
+        </w:tabs>
+        <w:bidi w:val="0"/>
+        <w:ind w:left="1440" w:hanging="0"/>
+        <w:jc w:val="left"/>
+        <w:rPr>
+          <w:rFonts w:ascii="Abyssinica SIL" w:hAnsi="Abyssinica SIL"/>
+        </w:rPr>
+      </w:pPr>
+      <w:r>
+        <w:rPr>
+          <w:rFonts w:ascii="Abyssinica SIL" w:hAnsi="Abyssinica SIL"/>
+          <w:sz w:val="28"/>
+          <w:szCs w:val="28"/>
+        </w:rPr>
+        <w:t>reports about product views</w:t>
+      </w:r>
+    </w:p>
+    <w:p>
+      <w:pPr>
+        <w:pStyle w:val="Normal"/>
+        <w:numPr>
+          <w:ilvl w:val="0"/>
+          <w:numId w:val="0"/>
+        </w:numPr>
+        <w:tabs>
+          <w:tab w:val="clear" w:pos="709"/>
+          <w:tab w:val="left" w:pos="810" w:leader="none"/>
+        </w:tabs>
+        <w:bidi w:val="0"/>
+        <w:ind w:left="1440" w:hanging="0"/>
+        <w:jc w:val="left"/>
+        <w:rPr>
+          <w:rFonts w:ascii="Abyssinica SIL" w:hAnsi="Abyssinica SIL"/>
           <w:b w:val="false"/>
           <w:b w:val="false"/>
           <w:bCs w:val="false"/>
-          <w:sz w:val="32"/>
-          <w:szCs w:val="32"/>
         </w:rPr>
       </w:pPr>
       <w:r>
-        <w:rPr/>
+        <w:rPr>
+          <w:rFonts w:ascii="Abyssinica SIL" w:hAnsi="Abyssinica SIL"/>
+          <w:b w:val="false"/>
+          <w:bCs w:val="false"/>
+          <w:sz w:val="28"/>
+          <w:szCs w:val="28"/>
+        </w:rPr>
+        <w:t>product datasheet downloads</w:t>
+      </w:r>
+    </w:p>
+    <w:p>
+      <w:pPr>
+        <w:pStyle w:val="Normal"/>
+        <w:numPr>
+          <w:ilvl w:val="0"/>
+          <w:numId w:val="0"/>
+        </w:numPr>
+        <w:tabs>
+          <w:tab w:val="clear" w:pos="709"/>
+          <w:tab w:val="left" w:pos="810" w:leader="none"/>
+        </w:tabs>
+        <w:bidi w:val="0"/>
+        <w:ind w:left="720" w:hanging="0"/>
+        <w:jc w:val="left"/>
+        <w:rPr>
+          <w:rFonts w:ascii="Abyssinica SIL" w:hAnsi="Abyssinica SIL"/>
+          <w:b/>
+          <w:b/>
+          <w:bCs/>
+        </w:rPr>
+      </w:pPr>
+      <w:r>
+        <w:rPr>
+          <w:rFonts w:ascii="Abyssinica SIL" w:hAnsi="Abyssinica SIL"/>
+          <w:b/>
+          <w:bCs/>
+        </w:rPr>
+      </w:r>
+    </w:p>
+    <w:p>
+      <w:pPr>
+        <w:pStyle w:val="Normal"/>
+        <w:numPr>
+          <w:ilvl w:val="0"/>
+          <w:numId w:val="2"/>
+        </w:numPr>
+        <w:tabs>
+          <w:tab w:val="clear" w:pos="709"/>
+          <w:tab w:val="left" w:pos="810" w:leader="none"/>
+        </w:tabs>
+        <w:bidi w:val="0"/>
+        <w:jc w:val="left"/>
+        <w:rPr>
+          <w:rFonts w:ascii="Abyssinica SIL" w:hAnsi="Abyssinica SIL"/>
+          <w:b/>
+          <w:b/>
+          <w:bCs/>
+          <w:sz w:val="28"/>
+          <w:szCs w:val="24"/>
+        </w:rPr>
+      </w:pPr>
+      <w:r>
+        <w:rPr>
+          <w:rFonts w:ascii="Abyssinica SIL" w:hAnsi="Abyssinica SIL"/>
+          <w:b/>
+          <w:bCs/>
+          <w:sz w:val="28"/>
+          <w:szCs w:val="24"/>
+        </w:rPr>
+        <w:t>Projects:</w:t>
+      </w:r>
+    </w:p>
+    <w:p>
+      <w:pPr>
+        <w:pStyle w:val="Normal"/>
+        <w:numPr>
+          <w:ilvl w:val="0"/>
+          <w:numId w:val="0"/>
+        </w:numPr>
+        <w:tabs>
+          <w:tab w:val="clear" w:pos="709"/>
+          <w:tab w:val="left" w:pos="810" w:leader="none"/>
+        </w:tabs>
+        <w:bidi w:val="0"/>
+        <w:ind w:left="720" w:hanging="0"/>
+        <w:jc w:val="left"/>
+        <w:rPr>
+          <w:rFonts w:ascii="Abyssinica SIL" w:hAnsi="Abyssinica SIL"/>
+          <w:b w:val="false"/>
+          <w:b w:val="false"/>
+          <w:bCs w:val="false"/>
+          <w:sz w:val="28"/>
+          <w:szCs w:val="24"/>
+        </w:rPr>
+      </w:pPr>
+      <w:r>
+        <w:rPr>
+          <w:rFonts w:ascii="Abyssinica SIL" w:hAnsi="Abyssinica SIL"/>
+          <w:b w:val="false"/>
+          <w:bCs w:val="false"/>
+          <w:sz w:val="28"/>
+          <w:szCs w:val="24"/>
+        </w:rPr>
+        <w:t>reports about projects</w:t>
+      </w:r>
+    </w:p>
+    <w:p>
+      <w:pPr>
+        <w:pStyle w:val="Normal"/>
+        <w:numPr>
+          <w:ilvl w:val="0"/>
+          <w:numId w:val="0"/>
+        </w:numPr>
+        <w:tabs>
+          <w:tab w:val="clear" w:pos="709"/>
+          <w:tab w:val="left" w:pos="810" w:leader="none"/>
+        </w:tabs>
+        <w:bidi w:val="0"/>
+        <w:ind w:left="720" w:hanging="0"/>
+        <w:jc w:val="left"/>
+        <w:rPr>
+          <w:rFonts w:ascii="Abyssinica SIL" w:hAnsi="Abyssinica SIL"/>
+          <w:b w:val="false"/>
+          <w:b w:val="false"/>
+          <w:bCs w:val="false"/>
+          <w:sz w:val="28"/>
+          <w:szCs w:val="24"/>
+        </w:rPr>
+      </w:pPr>
+      <w:r>
+        <w:rPr>
+          <w:rFonts w:ascii="Abyssinica SIL" w:hAnsi="Abyssinica SIL"/>
+          <w:b w:val="false"/>
+          <w:bCs w:val="false"/>
+          <w:sz w:val="28"/>
+          <w:szCs w:val="24"/>
+        </w:rPr>
+      </w:r>
+    </w:p>
+    <w:p>
+      <w:pPr>
+        <w:pStyle w:val="Normal"/>
+        <w:numPr>
+          <w:ilvl w:val="0"/>
+          <w:numId w:val="2"/>
+        </w:numPr>
+        <w:tabs>
+          <w:tab w:val="clear" w:pos="709"/>
+          <w:tab w:val="left" w:pos="810" w:leader="none"/>
+        </w:tabs>
+        <w:bidi w:val="0"/>
+        <w:jc w:val="left"/>
+        <w:rPr>
+          <w:rFonts w:ascii="Abyssinica SIL" w:hAnsi="Abyssinica SIL"/>
+          <w:b/>
+          <w:b/>
+          <w:bCs/>
+          <w:sz w:val="28"/>
+          <w:szCs w:val="24"/>
+        </w:rPr>
+      </w:pPr>
+      <w:r>
+        <w:rPr>
+          <w:rFonts w:ascii="Abyssinica SIL" w:hAnsi="Abyssinica SIL"/>
+          <w:b/>
+          <w:bCs/>
+          <w:sz w:val="28"/>
+          <w:szCs w:val="24"/>
+        </w:rPr>
+        <w:t>Slider:</w:t>
+      </w:r>
+    </w:p>
+    <w:p>
+      <w:pPr>
+        <w:pStyle w:val="Normal"/>
+        <w:numPr>
+          <w:ilvl w:val="0"/>
+          <w:numId w:val="0"/>
+        </w:numPr>
+        <w:tabs>
+          <w:tab w:val="clear" w:pos="709"/>
+          <w:tab w:val="left" w:pos="810" w:leader="none"/>
+        </w:tabs>
+        <w:bidi w:val="0"/>
+        <w:ind w:left="720" w:hanging="0"/>
+        <w:jc w:val="left"/>
+        <w:rPr>
+          <w:rFonts w:ascii="Abyssinica SIL" w:hAnsi="Abyssinica SIL"/>
+          <w:b w:val="false"/>
+          <w:b w:val="false"/>
+          <w:bCs w:val="false"/>
+          <w:sz w:val="28"/>
+          <w:szCs w:val="24"/>
+        </w:rPr>
+      </w:pPr>
+      <w:r>
+        <w:rPr>
+          <w:rFonts w:ascii="Abyssinica SIL" w:hAnsi="Abyssinica SIL"/>
+          <w:b w:val="false"/>
+          <w:bCs w:val="false"/>
+          <w:sz w:val="28"/>
+          <w:szCs w:val="24"/>
+        </w:rPr>
+        <w:t>reports about slider clicks</w:t>
+      </w:r>
+    </w:p>
+    <w:p>
+      <w:pPr>
+        <w:pStyle w:val="Normal"/>
+        <w:numPr>
+          <w:ilvl w:val="0"/>
+          <w:numId w:val="0"/>
+        </w:numPr>
+        <w:tabs>
+          <w:tab w:val="clear" w:pos="709"/>
+          <w:tab w:val="left" w:pos="810" w:leader="none"/>
+        </w:tabs>
+        <w:bidi w:val="0"/>
+        <w:ind w:left="720" w:hanging="0"/>
+        <w:jc w:val="left"/>
+        <w:rPr>
+          <w:rFonts w:ascii="Abyssinica SIL" w:hAnsi="Abyssinica SIL"/>
+          <w:b w:val="false"/>
+          <w:b w:val="false"/>
+          <w:bCs w:val="false"/>
+          <w:sz w:val="28"/>
+          <w:szCs w:val="24"/>
+        </w:rPr>
+      </w:pPr>
+      <w:r>
+        <w:rPr>
+          <w:rFonts w:ascii="Abyssinica SIL" w:hAnsi="Abyssinica SIL"/>
+          <w:b w:val="false"/>
+          <w:bCs w:val="false"/>
+          <w:sz w:val="28"/>
+          <w:szCs w:val="24"/>
+        </w:rPr>
+      </w:r>
+    </w:p>
+    <w:p>
+      <w:pPr>
+        <w:pStyle w:val="Normal"/>
+        <w:numPr>
+          <w:ilvl w:val="0"/>
+          <w:numId w:val="2"/>
+        </w:numPr>
+        <w:tabs>
+          <w:tab w:val="clear" w:pos="709"/>
+          <w:tab w:val="left" w:pos="810" w:leader="none"/>
+        </w:tabs>
+        <w:bidi w:val="0"/>
+        <w:jc w:val="left"/>
+        <w:rPr>
+          <w:rFonts w:ascii="Abyssinica SIL" w:hAnsi="Abyssinica SIL"/>
+          <w:b/>
+          <w:b/>
+          <w:bCs/>
+          <w:sz w:val="28"/>
+          <w:szCs w:val="24"/>
+        </w:rPr>
+      </w:pPr>
+      <w:r>
+        <w:rPr>
+          <w:rFonts w:ascii="Abyssinica SIL" w:hAnsi="Abyssinica SIL"/>
+          <w:b/>
+          <w:bCs/>
+          <w:sz w:val="28"/>
+          <w:szCs w:val="24"/>
+        </w:rPr>
+        <w:t>Solutions:</w:t>
+      </w:r>
+    </w:p>
+    <w:p>
+      <w:pPr>
+        <w:pStyle w:val="Normal"/>
+        <w:numPr>
+          <w:ilvl w:val="0"/>
+          <w:numId w:val="0"/>
+        </w:numPr>
+        <w:tabs>
+          <w:tab w:val="clear" w:pos="709"/>
+          <w:tab w:val="left" w:pos="810" w:leader="none"/>
+        </w:tabs>
+        <w:bidi w:val="0"/>
+        <w:ind w:left="720" w:hanging="0"/>
+        <w:jc w:val="left"/>
+        <w:rPr>
+          <w:rFonts w:ascii="Abyssinica SIL" w:hAnsi="Abyssinica SIL"/>
+          <w:b w:val="false"/>
+          <w:b w:val="false"/>
+          <w:bCs w:val="false"/>
+          <w:sz w:val="28"/>
+          <w:szCs w:val="24"/>
+        </w:rPr>
+      </w:pPr>
+      <w:r>
+        <w:rPr>
+          <w:rFonts w:ascii="Abyssinica SIL" w:hAnsi="Abyssinica SIL"/>
+          <w:b w:val="false"/>
+          <w:bCs w:val="false"/>
+          <w:sz w:val="28"/>
+          <w:szCs w:val="24"/>
+        </w:rPr>
+        <w:t>reports about solution</w:t>
+      </w:r>
+    </w:p>
+    <w:p>
+      <w:pPr>
+        <w:pStyle w:val="Normal"/>
+        <w:numPr>
+          <w:ilvl w:val="0"/>
+          <w:numId w:val="0"/>
+        </w:numPr>
+        <w:tabs>
+          <w:tab w:val="clear" w:pos="709"/>
+          <w:tab w:val="left" w:pos="810" w:leader="none"/>
+        </w:tabs>
+        <w:bidi w:val="0"/>
+        <w:ind w:left="720" w:hanging="0"/>
+        <w:jc w:val="left"/>
+        <w:rPr>
+          <w:rFonts w:ascii="Abyssinica SIL" w:hAnsi="Abyssinica SIL"/>
+          <w:b w:val="false"/>
+          <w:b w:val="false"/>
+          <w:bCs w:val="false"/>
+          <w:sz w:val="28"/>
+          <w:szCs w:val="24"/>
+        </w:rPr>
+      </w:pPr>
+      <w:r>
+        <w:rPr>
+          <w:rFonts w:ascii="Abyssinica SIL" w:hAnsi="Abyssinica SIL"/>
+          <w:b w:val="false"/>
+          <w:bCs w:val="false"/>
+          <w:sz w:val="28"/>
+          <w:szCs w:val="24"/>
+        </w:rPr>
+      </w:r>
+    </w:p>
+    <w:p>
+      <w:pPr>
+        <w:pStyle w:val="Normal"/>
+        <w:numPr>
+          <w:ilvl w:val="0"/>
+          <w:numId w:val="2"/>
+        </w:numPr>
+        <w:tabs>
+          <w:tab w:val="clear" w:pos="709"/>
+          <w:tab w:val="left" w:pos="810" w:leader="none"/>
+        </w:tabs>
+        <w:bidi w:val="0"/>
+        <w:jc w:val="left"/>
+        <w:rPr>
+          <w:rFonts w:ascii="Abyssinica SIL" w:hAnsi="Abyssinica SIL"/>
+          <w:b/>
+          <w:b/>
+          <w:bCs/>
+          <w:sz w:val="28"/>
+          <w:szCs w:val="24"/>
+        </w:rPr>
+      </w:pPr>
+      <w:r>
+        <w:rPr>
+          <w:rFonts w:ascii="Abyssinica SIL" w:hAnsi="Abyssinica SIL"/>
+          <w:b/>
+          <w:bCs/>
+          <w:sz w:val="28"/>
+          <w:szCs w:val="24"/>
+        </w:rPr>
+        <w:t>Selling Points:</w:t>
+      </w:r>
+    </w:p>
+    <w:p>
+      <w:pPr>
+        <w:pStyle w:val="Normal"/>
+        <w:numPr>
+          <w:ilvl w:val="0"/>
+          <w:numId w:val="0"/>
+        </w:numPr>
+        <w:tabs>
+          <w:tab w:val="clear" w:pos="709"/>
+          <w:tab w:val="left" w:pos="810" w:leader="none"/>
+        </w:tabs>
+        <w:bidi w:val="0"/>
+        <w:ind w:left="720" w:hanging="0"/>
+        <w:jc w:val="left"/>
+        <w:rPr>
+          <w:rFonts w:ascii="Abyssinica SIL" w:hAnsi="Abyssinica SIL"/>
+          <w:b w:val="false"/>
+          <w:b w:val="false"/>
+          <w:bCs w:val="false"/>
+          <w:sz w:val="28"/>
+          <w:szCs w:val="24"/>
+        </w:rPr>
+      </w:pPr>
+      <w:r>
+        <w:rPr>
+          <w:rFonts w:ascii="Abyssinica SIL" w:hAnsi="Abyssinica SIL"/>
+          <w:b w:val="false"/>
+          <w:bCs w:val="false"/>
+          <w:sz w:val="28"/>
+          <w:szCs w:val="24"/>
+        </w:rPr>
+        <w:t>reports about mobile number clicks</w:t>
+      </w:r>
+    </w:p>
+    <w:p>
+      <w:pPr>
+        <w:pStyle w:val="Normal"/>
+        <w:numPr>
+          <w:ilvl w:val="0"/>
+          <w:numId w:val="0"/>
+        </w:numPr>
+        <w:tabs>
+          <w:tab w:val="clear" w:pos="709"/>
+          <w:tab w:val="left" w:pos="810" w:leader="none"/>
+        </w:tabs>
+        <w:bidi w:val="0"/>
+        <w:ind w:left="720" w:hanging="0"/>
+        <w:jc w:val="left"/>
+        <w:rPr>
+          <w:rFonts w:ascii="Abyssinica SIL" w:hAnsi="Abyssinica SIL"/>
+          <w:b w:val="false"/>
+          <w:b w:val="false"/>
+          <w:bCs w:val="false"/>
+          <w:sz w:val="28"/>
+          <w:szCs w:val="24"/>
+        </w:rPr>
+      </w:pPr>
+      <w:r>
+        <w:rPr>
+          <w:rFonts w:ascii="Abyssinica SIL" w:hAnsi="Abyssinica SIL"/>
+          <w:b w:val="false"/>
+          <w:bCs w:val="false"/>
+          <w:sz w:val="28"/>
+          <w:szCs w:val="24"/>
+        </w:rPr>
+        <w:t>reports about location clicks</w:t>
+      </w:r>
+    </w:p>
+    <w:p>
+      <w:pPr>
+        <w:pStyle w:val="Normal"/>
+        <w:numPr>
+          <w:ilvl w:val="0"/>
+          <w:numId w:val="0"/>
+        </w:numPr>
+        <w:tabs>
+          <w:tab w:val="clear" w:pos="709"/>
+          <w:tab w:val="left" w:pos="810" w:leader="none"/>
+        </w:tabs>
+        <w:bidi w:val="0"/>
+        <w:ind w:left="720" w:hanging="0"/>
+        <w:jc w:val="left"/>
+        <w:rPr>
+          <w:rFonts w:ascii="Abyssinica SIL" w:hAnsi="Abyssinica SIL"/>
+          <w:b w:val="false"/>
+          <w:b w:val="false"/>
+          <w:bCs w:val="false"/>
+          <w:sz w:val="28"/>
+          <w:szCs w:val="24"/>
+        </w:rPr>
+      </w:pPr>
+      <w:r>
+        <w:rPr>
+          <w:rFonts w:ascii="Abyssinica SIL" w:hAnsi="Abyssinica SIL"/>
+          <w:b w:val="false"/>
+          <w:bCs w:val="false"/>
+          <w:sz w:val="28"/>
+          <w:szCs w:val="24"/>
+        </w:rPr>
+      </w:r>
+    </w:p>
+    <w:p>
+      <w:pPr>
+        <w:pStyle w:val="Normal"/>
+        <w:numPr>
+          <w:ilvl w:val="0"/>
+          <w:numId w:val="2"/>
+        </w:numPr>
+        <w:tabs>
+          <w:tab w:val="clear" w:pos="709"/>
+          <w:tab w:val="left" w:pos="810" w:leader="none"/>
+        </w:tabs>
+        <w:bidi w:val="0"/>
+        <w:jc w:val="left"/>
+        <w:rPr>
+          <w:rFonts w:ascii="Abyssinica SIL" w:hAnsi="Abyssinica SIL"/>
+        </w:rPr>
+      </w:pPr>
+      <w:r>
+        <w:rPr>
+          <w:rFonts w:ascii="Abyssinica SIL" w:hAnsi="Abyssinica SIL"/>
+          <w:b/>
+          <w:bCs/>
+          <w:sz w:val="28"/>
+          <w:szCs w:val="24"/>
+        </w:rPr>
+        <w:t>Brochures:</w:t>
+      </w:r>
+    </w:p>
+    <w:p>
+      <w:pPr>
+        <w:pStyle w:val="Normal"/>
+        <w:numPr>
+          <w:ilvl w:val="0"/>
+          <w:numId w:val="0"/>
+        </w:numPr>
+        <w:tabs>
+          <w:tab w:val="clear" w:pos="709"/>
+          <w:tab w:val="left" w:pos="810" w:leader="none"/>
+        </w:tabs>
+        <w:bidi w:val="0"/>
+        <w:ind w:left="720" w:hanging="0"/>
+        <w:jc w:val="left"/>
+        <w:rPr>
+          <w:rFonts w:ascii="Abyssinica SIL" w:hAnsi="Abyssinica SIL"/>
+        </w:rPr>
+      </w:pPr>
+      <w:r>
+        <w:rPr>
+          <w:rFonts w:ascii="Abyssinica SIL" w:hAnsi="Abyssinica SIL"/>
+          <w:b/>
+          <w:bCs/>
+          <w:sz w:val="28"/>
+          <w:szCs w:val="24"/>
+        </w:rPr>
+        <w:t xml:space="preserve"> </w:t>
+      </w:r>
+      <w:r>
+        <w:rPr>
+          <w:rFonts w:ascii="Abyssinica SIL" w:hAnsi="Abyssinica SIL"/>
+          <w:b w:val="false"/>
+          <w:bCs w:val="false"/>
+          <w:sz w:val="28"/>
+          <w:szCs w:val="24"/>
+        </w:rPr>
+        <w:t>reports about brochures</w:t>
+      </w:r>
+    </w:p>
+    <w:p>
+      <w:pPr>
+        <w:pStyle w:val="Normal"/>
+        <w:numPr>
+          <w:ilvl w:val="0"/>
+          <w:numId w:val="0"/>
+        </w:numPr>
+        <w:tabs>
+          <w:tab w:val="clear" w:pos="709"/>
+          <w:tab w:val="left" w:pos="810" w:leader="none"/>
+        </w:tabs>
+        <w:bidi w:val="0"/>
+        <w:ind w:left="720" w:hanging="0"/>
+        <w:jc w:val="left"/>
+        <w:rPr>
+          <w:u w:val="double"/>
+        </w:rPr>
+      </w:pPr>
+      <w:r>
+        <w:rPr>
+          <w:rFonts w:ascii="Abyssinica SIL" w:hAnsi="Abyssinica SIL"/>
+          <w:b w:val="false"/>
+          <w:bCs w:val="false"/>
+          <w:sz w:val="28"/>
+          <w:szCs w:val="24"/>
+        </w:rPr>
+        <w:t xml:space="preserve"> </w:t>
+      </w:r>
+      <w:r>
+        <w:rPr>
+          <w:rFonts w:ascii="Abyssinica SIL" w:hAnsi="Abyssinica SIL"/>
+          <w:b w:val="false"/>
+          <w:bCs w:val="false"/>
+          <w:sz w:val="28"/>
+          <w:szCs w:val="24"/>
+        </w:rPr>
+        <w:t>reports about brochure downloads</w:t>
+      </w:r>
+    </w:p>
+    <w:p>
+      <w:pPr>
+        <w:pStyle w:val="Normal"/>
+        <w:numPr>
+          <w:ilvl w:val="0"/>
+          <w:numId w:val="0"/>
+        </w:numPr>
+        <w:tabs>
+          <w:tab w:val="clear" w:pos="709"/>
+          <w:tab w:val="left" w:pos="810" w:leader="none"/>
+        </w:tabs>
+        <w:bidi w:val="0"/>
+        <w:ind w:left="720" w:hanging="0"/>
+        <w:jc w:val="left"/>
+        <w:rPr>
+          <w:rFonts w:ascii="Abyssinica SIL" w:hAnsi="Abyssinica SIL"/>
+        </w:rPr>
+      </w:pPr>
+      <w:r>
+        <w:rPr>
+          <w:rFonts w:ascii="Abyssinica SIL" w:hAnsi="Abyssinica SIL"/>
+        </w:rPr>
+      </w:r>
+    </w:p>
+    <w:p>
+      <w:pPr>
+        <w:pStyle w:val="Normal"/>
+        <w:numPr>
+          <w:ilvl w:val="0"/>
+          <w:numId w:val="0"/>
+        </w:numPr>
+        <w:tabs>
+          <w:tab w:val="clear" w:pos="709"/>
+          <w:tab w:val="left" w:pos="810" w:leader="none"/>
+        </w:tabs>
+        <w:bidi w:val="0"/>
+        <w:ind w:left="720" w:hanging="0"/>
+        <w:jc w:val="left"/>
+        <w:rPr>
+          <w:rFonts w:ascii="Abyssinica SIL" w:hAnsi="Abyssinica SIL"/>
+        </w:rPr>
+      </w:pPr>
+      <w:r>
+        <w:rPr>
+          <w:rFonts w:ascii="Abyssinica SIL" w:hAnsi="Abyssinica SIL"/>
+        </w:rPr>
+      </w:r>
+    </w:p>
+    <w:p>
+      <w:pPr>
+        <w:pStyle w:val="Normal"/>
+        <w:numPr>
+          <w:ilvl w:val="0"/>
+          <w:numId w:val="0"/>
+        </w:numPr>
+        <w:tabs>
+          <w:tab w:val="clear" w:pos="709"/>
+          <w:tab w:val="left" w:pos="810" w:leader="none"/>
+        </w:tabs>
+        <w:bidi w:val="0"/>
+        <w:ind w:left="720" w:hanging="0"/>
+        <w:jc w:val="left"/>
+        <w:rPr>
+          <w:rFonts w:ascii="Abyssinica SIL" w:hAnsi="Abyssinica SIL"/>
+        </w:rPr>
+      </w:pPr>
+      <w:r>
+        <w:rPr>
+          <w:rFonts w:ascii="Abyssinica SIL" w:hAnsi="Abyssinica SIL"/>
+        </w:rPr>
+      </w:r>
+    </w:p>
+    <w:p>
+      <w:pPr>
+        <w:pStyle w:val="Normal"/>
+        <w:numPr>
+          <w:ilvl w:val="0"/>
+          <w:numId w:val="0"/>
+        </w:numPr>
+        <w:tabs>
+          <w:tab w:val="clear" w:pos="709"/>
+          <w:tab w:val="left" w:pos="810" w:leader="none"/>
+        </w:tabs>
+        <w:bidi w:val="0"/>
+        <w:ind w:left="720" w:hanging="0"/>
+        <w:jc w:val="left"/>
+        <w:rPr>
+          <w:rFonts w:ascii="Abyssinica SIL" w:hAnsi="Abyssinica SIL"/>
+        </w:rPr>
+      </w:pPr>
+      <w:r>
+        <w:rPr>
+          <w:rFonts w:ascii="Abyssinica SIL" w:hAnsi="Abyssinica SIL"/>
+        </w:rPr>
+      </w:r>
+    </w:p>
+    <w:p>
+      <w:pPr>
+        <w:pStyle w:val="Normal"/>
+        <w:numPr>
+          <w:ilvl w:val="0"/>
+          <w:numId w:val="0"/>
+        </w:numPr>
+        <w:tabs>
+          <w:tab w:val="clear" w:pos="709"/>
+          <w:tab w:val="left" w:pos="810" w:leader="none"/>
+        </w:tabs>
+        <w:bidi w:val="0"/>
+        <w:ind w:left="720" w:hanging="0"/>
+        <w:jc w:val="left"/>
+        <w:rPr>
+          <w:rFonts w:ascii="Abyssinica SIL" w:hAnsi="Abyssinica SIL"/>
+        </w:rPr>
+      </w:pPr>
+      <w:r>
+        <w:rPr>
+          <w:rFonts w:ascii="Abyssinica SIL" w:hAnsi="Abyssinica SIL"/>
+        </w:rPr>
       </w:r>
     </w:p>
     <w:sectPr>
@@ -4812,6 +4690,235 @@
   <w:abstractNum w:abstractNumId="2">
     <w:lvl w:ilvl="0">
       <w:start w:val="1"/>
+      <w:numFmt w:val="decimal"/>
+      <w:lvlText w:val="%1."/>
+      <w:lvlJc w:val="left"/>
+      <w:pPr>
+        <w:tabs>
+          <w:tab w:val="num" w:pos="720"/>
+        </w:tabs>
+        <w:ind w:left="720" w:hanging="360"/>
+      </w:pPr>
+    </w:lvl>
+    <w:lvl w:ilvl="1">
+      <w:start w:val="1"/>
+      <w:numFmt w:val="decimal"/>
+      <w:lvlText w:val="%2."/>
+      <w:lvlJc w:val="left"/>
+      <w:pPr>
+        <w:tabs>
+          <w:tab w:val="num" w:pos="1080"/>
+        </w:tabs>
+        <w:ind w:left="1080" w:hanging="360"/>
+      </w:pPr>
+    </w:lvl>
+    <w:lvl w:ilvl="2">
+      <w:start w:val="1"/>
+      <w:numFmt w:val="decimal"/>
+      <w:lvlText w:val="%3."/>
+      <w:lvlJc w:val="left"/>
+      <w:pPr>
+        <w:tabs>
+          <w:tab w:val="num" w:pos="1440"/>
+        </w:tabs>
+        <w:ind w:left="1440" w:hanging="360"/>
+      </w:pPr>
+    </w:lvl>
+    <w:lvl w:ilvl="3">
+      <w:start w:val="1"/>
+      <w:numFmt w:val="decimal"/>
+      <w:lvlText w:val="%4."/>
+      <w:lvlJc w:val="left"/>
+      <w:pPr>
+        <w:tabs>
+          <w:tab w:val="num" w:pos="1800"/>
+        </w:tabs>
+        <w:ind w:left="1800" w:hanging="360"/>
+      </w:pPr>
+    </w:lvl>
+    <w:lvl w:ilvl="4">
+      <w:start w:val="1"/>
+      <w:numFmt w:val="decimal"/>
+      <w:lvlText w:val="%5."/>
+      <w:lvlJc w:val="left"/>
+      <w:pPr>
+        <w:tabs>
+          <w:tab w:val="num" w:pos="2160"/>
+        </w:tabs>
+        <w:ind w:left="2160" w:hanging="360"/>
+      </w:pPr>
+    </w:lvl>
+    <w:lvl w:ilvl="5">
+      <w:start w:val="1"/>
+      <w:numFmt w:val="decimal"/>
+      <w:lvlText w:val="%6."/>
+      <w:lvlJc w:val="left"/>
+      <w:pPr>
+        <w:tabs>
+          <w:tab w:val="num" w:pos="2520"/>
+        </w:tabs>
+        <w:ind w:left="2520" w:hanging="360"/>
+      </w:pPr>
+    </w:lvl>
+    <w:lvl w:ilvl="6">
+      <w:start w:val="1"/>
+      <w:numFmt w:val="decimal"/>
+      <w:lvlText w:val="%7."/>
+      <w:lvlJc w:val="left"/>
+      <w:pPr>
+        <w:tabs>
+          <w:tab w:val="num" w:pos="2880"/>
+        </w:tabs>
+        <w:ind w:left="2880" w:hanging="360"/>
+      </w:pPr>
+    </w:lvl>
+    <w:lvl w:ilvl="7">
+      <w:start w:val="1"/>
+      <w:numFmt w:val="decimal"/>
+      <w:lvlText w:val="%8."/>
+      <w:lvlJc w:val="left"/>
+      <w:pPr>
+        <w:tabs>
+          <w:tab w:val="num" w:pos="3240"/>
+        </w:tabs>
+        <w:ind w:left="3240" w:hanging="360"/>
+      </w:pPr>
+    </w:lvl>
+    <w:lvl w:ilvl="8">
+      <w:start w:val="1"/>
+      <w:numFmt w:val="decimal"/>
+      <w:lvlText w:val="%9."/>
+      <w:lvlJc w:val="left"/>
+      <w:pPr>
+        <w:tabs>
+          <w:tab w:val="num" w:pos="3600"/>
+        </w:tabs>
+        <w:ind w:left="3600" w:hanging="360"/>
+      </w:pPr>
+    </w:lvl>
+  </w:abstractNum>
+  <w:abstractNum w:abstractNumId="3">
+    <w:lvl w:ilvl="0">
+      <w:start w:val="1"/>
+      <w:numFmt w:val="decimal"/>
+      <w:lvlText w:val="%1."/>
+      <w:lvlJc w:val="left"/>
+      <w:pPr>
+        <w:tabs>
+          <w:tab w:val="num" w:pos="720"/>
+        </w:tabs>
+        <w:ind w:left="720" w:hanging="360"/>
+      </w:pPr>
+      <w:rPr/>
+    </w:lvl>
+    <w:lvl w:ilvl="1">
+      <w:start w:val="1"/>
+      <w:numFmt w:val="decimal"/>
+      <w:lvlText w:val="%2."/>
+      <w:lvlJc w:val="left"/>
+      <w:pPr>
+        <w:tabs>
+          <w:tab w:val="num" w:pos="1080"/>
+        </w:tabs>
+        <w:ind w:left="1080" w:hanging="360"/>
+      </w:pPr>
+      <w:rPr/>
+    </w:lvl>
+    <w:lvl w:ilvl="2">
+      <w:start w:val="1"/>
+      <w:numFmt w:val="decimal"/>
+      <w:lvlText w:val="%3."/>
+      <w:lvlJc w:val="left"/>
+      <w:pPr>
+        <w:tabs>
+          <w:tab w:val="num" w:pos="1440"/>
+        </w:tabs>
+        <w:ind w:left="1440" w:hanging="360"/>
+      </w:pPr>
+      <w:rPr/>
+    </w:lvl>
+    <w:lvl w:ilvl="3">
+      <w:start w:val="1"/>
+      <w:numFmt w:val="decimal"/>
+      <w:lvlText w:val="%4."/>
+      <w:lvlJc w:val="left"/>
+      <w:pPr>
+        <w:tabs>
+          <w:tab w:val="num" w:pos="1800"/>
+        </w:tabs>
+        <w:ind w:left="1800" w:hanging="360"/>
+      </w:pPr>
+      <w:rPr/>
+    </w:lvl>
+    <w:lvl w:ilvl="4">
+      <w:start w:val="1"/>
+      <w:numFmt w:val="decimal"/>
+      <w:lvlText w:val="%5."/>
+      <w:lvlJc w:val="left"/>
+      <w:pPr>
+        <w:tabs>
+          <w:tab w:val="num" w:pos="2160"/>
+        </w:tabs>
+        <w:ind w:left="2160" w:hanging="360"/>
+      </w:pPr>
+      <w:rPr/>
+    </w:lvl>
+    <w:lvl w:ilvl="5">
+      <w:start w:val="1"/>
+      <w:numFmt w:val="decimal"/>
+      <w:lvlText w:val="%6."/>
+      <w:lvlJc w:val="left"/>
+      <w:pPr>
+        <w:tabs>
+          <w:tab w:val="num" w:pos="2520"/>
+        </w:tabs>
+        <w:ind w:left="2520" w:hanging="360"/>
+      </w:pPr>
+      <w:rPr/>
+    </w:lvl>
+    <w:lvl w:ilvl="6">
+      <w:start w:val="1"/>
+      <w:numFmt w:val="decimal"/>
+      <w:lvlText w:val="%7."/>
+      <w:lvlJc w:val="left"/>
+      <w:pPr>
+        <w:tabs>
+          <w:tab w:val="num" w:pos="2880"/>
+        </w:tabs>
+        <w:ind w:left="2880" w:hanging="360"/>
+      </w:pPr>
+      <w:rPr/>
+    </w:lvl>
+    <w:lvl w:ilvl="7">
+      <w:start w:val="1"/>
+      <w:numFmt w:val="decimal"/>
+      <w:lvlText w:val="%8."/>
+      <w:lvlJc w:val="left"/>
+      <w:pPr>
+        <w:tabs>
+          <w:tab w:val="num" w:pos="3240"/>
+        </w:tabs>
+        <w:ind w:left="3240" w:hanging="360"/>
+      </w:pPr>
+      <w:rPr/>
+    </w:lvl>
+    <w:lvl w:ilvl="8">
+      <w:start w:val="1"/>
+      <w:numFmt w:val="decimal"/>
+      <w:lvlText w:val="%9."/>
+      <w:lvlJc w:val="left"/>
+      <w:pPr>
+        <w:tabs>
+          <w:tab w:val="num" w:pos="3600"/>
+        </w:tabs>
+        <w:ind w:left="3600" w:hanging="360"/>
+      </w:pPr>
+      <w:rPr/>
+    </w:lvl>
+  </w:abstractNum>
+  <w:abstractNum w:abstractNumId="4">
+    <w:lvl w:ilvl="0">
+      <w:start w:val="1"/>
       <w:numFmt w:val="none"/>
       <w:suff w:val="nothing"/>
       <w:lvlText w:val=""/>
@@ -4933,6 +5040,12 @@
   </w:num>
   <w:num w:numId="2">
     <w:abstractNumId w:val="2"/>
+  </w:num>
+  <w:num w:numId="3">
+    <w:abstractNumId w:val="3"/>
+  </w:num>
+  <w:num w:numId="4">
+    <w:abstractNumId w:val="4"/>
   </w:num>
 </w:numbering>
 </file>

</xml_diff>